<commit_message>
Criacao da variável resposta
Criacao da variável resposta - ENUM e testes
</commit_message>
<xml_diff>
--- a/Testes/TestesJUNIT.docx
+++ b/Testes/TestesJUNIT.docx
@@ -1278,6 +1278,1175 @@
           <w:rFonts w:cstheme="minorHAnsi"/>
         </w:rPr>
         <w:tab/>
+      </w:r>
+    </w:p>
+    <w:p>
+      <w:pPr>
+        <w:rPr>
+          <w:rFonts w:cstheme="minorHAnsi"/>
+        </w:rPr>
+      </w:pPr>
+    </w:p>
+    <w:p>
+      <w:pPr>
+        <w:rPr>
+          <w:rFonts w:cstheme="minorHAnsi"/>
+        </w:rPr>
+      </w:pPr>
+      <w:proofErr w:type="spellStart"/>
+      <w:r>
+        <w:rPr>
+          <w:rFonts w:cstheme="minorHAnsi"/>
+        </w:rPr>
+        <w:t>Criacao</w:t>
+      </w:r>
+      <w:proofErr w:type="spellEnd"/>
+      <w:r>
+        <w:rPr>
+          <w:rFonts w:cstheme="minorHAnsi"/>
+        </w:rPr>
+        <w:t xml:space="preserve"> da variável resposta - ENUM e testes</w:t>
+      </w:r>
+    </w:p>
+    <w:p>
+      <w:pPr>
+        <w:rPr>
+          <w:rFonts w:cstheme="minorHAnsi"/>
+        </w:rPr>
+      </w:pPr>
+      <w:r>
+        <w:rPr>
+          <w:rFonts w:cstheme="minorHAnsi"/>
+        </w:rPr>
+        <w:t>Ainda apontando erro no teste de JUNIT</w:t>
+      </w:r>
+    </w:p>
+    <w:p>
+      <w:pPr>
+        <w:rPr>
+          <w:rFonts w:cstheme="minorHAnsi"/>
+        </w:rPr>
+      </w:pPr>
+    </w:p>
+    <w:p>
+      <w:pPr>
+        <w:autoSpaceDE w:val="0"/>
+        <w:autoSpaceDN w:val="0"/>
+        <w:adjustRightInd w:val="0"/>
+        <w:rPr>
+          <w:rFonts w:cstheme="minorHAnsi"/>
+        </w:rPr>
+      </w:pPr>
+      <w:proofErr w:type="spellStart"/>
+      <w:r>
+        <w:rPr>
+          <w:rFonts w:cstheme="minorHAnsi"/>
+        </w:rPr>
+        <w:t>import</w:t>
+      </w:r>
+      <w:proofErr w:type="spellEnd"/>
+      <w:r>
+        <w:rPr>
+          <w:rFonts w:cstheme="minorHAnsi"/>
+        </w:rPr>
+        <w:t xml:space="preserve"> </w:t>
+      </w:r>
+      <w:proofErr w:type="spellStart"/>
+      <w:proofErr w:type="gramStart"/>
+      <w:r>
+        <w:rPr>
+          <w:rFonts w:cstheme="minorHAnsi"/>
+        </w:rPr>
+        <w:t>org.junit</w:t>
+      </w:r>
+      <w:proofErr w:type="gramEnd"/>
+      <w:r>
+        <w:rPr>
+          <w:rFonts w:cstheme="minorHAnsi"/>
+        </w:rPr>
+        <w:t>.Assert</w:t>
+      </w:r>
+      <w:proofErr w:type="spellEnd"/>
+      <w:r>
+        <w:rPr>
+          <w:rFonts w:cstheme="minorHAnsi"/>
+        </w:rPr>
+        <w:t>;</w:t>
+      </w:r>
+    </w:p>
+    <w:p>
+      <w:pPr>
+        <w:autoSpaceDE w:val="0"/>
+        <w:autoSpaceDN w:val="0"/>
+        <w:adjustRightInd w:val="0"/>
+        <w:rPr>
+          <w:rFonts w:cstheme="minorHAnsi"/>
+        </w:rPr>
+      </w:pPr>
+      <w:proofErr w:type="spellStart"/>
+      <w:r>
+        <w:rPr>
+          <w:rFonts w:cstheme="minorHAnsi"/>
+        </w:rPr>
+        <w:t>import</w:t>
+      </w:r>
+      <w:proofErr w:type="spellEnd"/>
+      <w:r>
+        <w:rPr>
+          <w:rFonts w:cstheme="minorHAnsi"/>
+        </w:rPr>
+        <w:t xml:space="preserve"> </w:t>
+      </w:r>
+      <w:proofErr w:type="spellStart"/>
+      <w:proofErr w:type="gramStart"/>
+      <w:r>
+        <w:rPr>
+          <w:rFonts w:cstheme="minorHAnsi"/>
+        </w:rPr>
+        <w:t>org.junit</w:t>
+      </w:r>
+      <w:proofErr w:type="gramEnd"/>
+      <w:r>
+        <w:rPr>
+          <w:rFonts w:cstheme="minorHAnsi"/>
+        </w:rPr>
+        <w:t>.Test</w:t>
+      </w:r>
+      <w:proofErr w:type="spellEnd"/>
+      <w:r>
+        <w:rPr>
+          <w:rFonts w:cstheme="minorHAnsi"/>
+        </w:rPr>
+        <w:t>;</w:t>
+      </w:r>
+    </w:p>
+    <w:p>
+      <w:pPr>
+        <w:autoSpaceDE w:val="0"/>
+        <w:autoSpaceDN w:val="0"/>
+        <w:adjustRightInd w:val="0"/>
+        <w:rPr>
+          <w:rFonts w:cstheme="minorHAnsi"/>
+        </w:rPr>
+      </w:pPr>
+    </w:p>
+    <w:p>
+      <w:pPr>
+        <w:autoSpaceDE w:val="0"/>
+        <w:autoSpaceDN w:val="0"/>
+        <w:adjustRightInd w:val="0"/>
+        <w:rPr>
+          <w:rFonts w:cstheme="minorHAnsi"/>
+        </w:rPr>
+      </w:pPr>
+      <w:proofErr w:type="spellStart"/>
+      <w:r>
+        <w:rPr>
+          <w:rFonts w:cstheme="minorHAnsi"/>
+        </w:rPr>
+        <w:t>import</w:t>
+      </w:r>
+      <w:proofErr w:type="spellEnd"/>
+      <w:r>
+        <w:rPr>
+          <w:rFonts w:cstheme="minorHAnsi"/>
+        </w:rPr>
+        <w:t xml:space="preserve"> </w:t>
+      </w:r>
+      <w:proofErr w:type="spellStart"/>
+      <w:r>
+        <w:rPr>
+          <w:rFonts w:cstheme="minorHAnsi"/>
+          <w:u w:val="single"/>
+        </w:rPr>
+        <w:t>JulgamentoPrisioneiro</w:t>
+      </w:r>
+      <w:r>
+        <w:rPr>
+          <w:rFonts w:cstheme="minorHAnsi"/>
+        </w:rPr>
+        <w:t>.Resposta</w:t>
+      </w:r>
+      <w:proofErr w:type="spellEnd"/>
+      <w:r>
+        <w:rPr>
+          <w:rFonts w:cstheme="minorHAnsi"/>
+        </w:rPr>
+        <w:t>;</w:t>
+      </w:r>
+    </w:p>
+    <w:p>
+      <w:pPr>
+        <w:autoSpaceDE w:val="0"/>
+        <w:autoSpaceDN w:val="0"/>
+        <w:adjustRightInd w:val="0"/>
+        <w:rPr>
+          <w:rFonts w:cstheme="minorHAnsi"/>
+        </w:rPr>
+      </w:pPr>
+    </w:p>
+    <w:p>
+      <w:pPr>
+        <w:autoSpaceDE w:val="0"/>
+        <w:autoSpaceDN w:val="0"/>
+        <w:adjustRightInd w:val="0"/>
+        <w:rPr>
+          <w:rFonts w:cstheme="minorHAnsi"/>
+        </w:rPr>
+      </w:pPr>
+    </w:p>
+    <w:p>
+      <w:pPr>
+        <w:autoSpaceDE w:val="0"/>
+        <w:autoSpaceDN w:val="0"/>
+        <w:adjustRightInd w:val="0"/>
+        <w:rPr>
+          <w:rFonts w:cstheme="minorHAnsi"/>
+        </w:rPr>
+      </w:pPr>
+    </w:p>
+    <w:p>
+      <w:pPr>
+        <w:autoSpaceDE w:val="0"/>
+        <w:autoSpaceDN w:val="0"/>
+        <w:adjustRightInd w:val="0"/>
+        <w:rPr>
+          <w:rFonts w:cstheme="minorHAnsi"/>
+        </w:rPr>
+      </w:pPr>
+      <w:proofErr w:type="spellStart"/>
+      <w:r>
+        <w:rPr>
+          <w:rFonts w:cstheme="minorHAnsi"/>
+        </w:rPr>
+        <w:t>public</w:t>
+      </w:r>
+      <w:proofErr w:type="spellEnd"/>
+      <w:r>
+        <w:rPr>
+          <w:rFonts w:cstheme="minorHAnsi"/>
+        </w:rPr>
+        <w:t xml:space="preserve"> </w:t>
+      </w:r>
+      <w:proofErr w:type="spellStart"/>
+      <w:r>
+        <w:rPr>
+          <w:rFonts w:cstheme="minorHAnsi"/>
+        </w:rPr>
+        <w:t>class</w:t>
+      </w:r>
+      <w:proofErr w:type="spellEnd"/>
+      <w:r>
+        <w:rPr>
+          <w:rFonts w:cstheme="minorHAnsi"/>
+        </w:rPr>
+        <w:t xml:space="preserve"> </w:t>
+      </w:r>
+      <w:proofErr w:type="spellStart"/>
+      <w:r>
+        <w:rPr>
+          <w:rFonts w:cstheme="minorHAnsi"/>
+        </w:rPr>
+        <w:t>JulgamentoPrisioneiroTest</w:t>
+      </w:r>
+      <w:proofErr w:type="spellEnd"/>
+      <w:r>
+        <w:rPr>
+          <w:rFonts w:cstheme="minorHAnsi"/>
+        </w:rPr>
+        <w:t xml:space="preserve"> {</w:t>
+      </w:r>
+    </w:p>
+    <w:p>
+      <w:pPr>
+        <w:autoSpaceDE w:val="0"/>
+        <w:autoSpaceDN w:val="0"/>
+        <w:adjustRightInd w:val="0"/>
+        <w:rPr>
+          <w:rFonts w:cstheme="minorHAnsi"/>
+        </w:rPr>
+      </w:pPr>
+    </w:p>
+    <w:p>
+      <w:pPr>
+        <w:autoSpaceDE w:val="0"/>
+        <w:autoSpaceDN w:val="0"/>
+        <w:adjustRightInd w:val="0"/>
+        <w:rPr>
+          <w:rFonts w:cstheme="minorHAnsi"/>
+        </w:rPr>
+      </w:pPr>
+      <w:r>
+        <w:rPr>
+          <w:rFonts w:cstheme="minorHAnsi"/>
+        </w:rPr>
+        <w:tab/>
+      </w:r>
+    </w:p>
+    <w:p>
+      <w:pPr>
+        <w:autoSpaceDE w:val="0"/>
+        <w:autoSpaceDN w:val="0"/>
+        <w:adjustRightInd w:val="0"/>
+        <w:rPr>
+          <w:rFonts w:cstheme="minorHAnsi"/>
+        </w:rPr>
+      </w:pPr>
+      <w:r>
+        <w:rPr>
+          <w:rFonts w:cstheme="minorHAnsi"/>
+        </w:rPr>
+        <w:tab/>
+      </w:r>
+      <w:r>
+        <w:rPr>
+          <w:rFonts w:cstheme="minorHAnsi"/>
+          <w:i/>
+          <w:iCs/>
+        </w:rPr>
+        <w:t>@Test</w:t>
+      </w:r>
+    </w:p>
+    <w:p>
+      <w:pPr>
+        <w:autoSpaceDE w:val="0"/>
+        <w:autoSpaceDN w:val="0"/>
+        <w:adjustRightInd w:val="0"/>
+        <w:rPr>
+          <w:rFonts w:cstheme="minorHAnsi"/>
+        </w:rPr>
+      </w:pPr>
+      <w:r>
+        <w:rPr>
+          <w:rFonts w:cstheme="minorHAnsi"/>
+        </w:rPr>
+        <w:tab/>
+      </w:r>
+      <w:proofErr w:type="spellStart"/>
+      <w:r>
+        <w:rPr>
+          <w:rFonts w:cstheme="minorHAnsi"/>
+        </w:rPr>
+        <w:t>public</w:t>
+      </w:r>
+      <w:proofErr w:type="spellEnd"/>
+      <w:r>
+        <w:rPr>
+          <w:rFonts w:cstheme="minorHAnsi"/>
+        </w:rPr>
+        <w:t xml:space="preserve"> </w:t>
+      </w:r>
+      <w:proofErr w:type="spellStart"/>
+      <w:r>
+        <w:rPr>
+          <w:rFonts w:cstheme="minorHAnsi"/>
+        </w:rPr>
+        <w:t>void</w:t>
+      </w:r>
+      <w:proofErr w:type="spellEnd"/>
+      <w:r>
+        <w:rPr>
+          <w:rFonts w:cstheme="minorHAnsi"/>
+        </w:rPr>
+        <w:t xml:space="preserve"> </w:t>
+      </w:r>
+      <w:proofErr w:type="spellStart"/>
+      <w:proofErr w:type="gramStart"/>
+      <w:r>
+        <w:rPr>
+          <w:rFonts w:cstheme="minorHAnsi"/>
+        </w:rPr>
+        <w:t>test</w:t>
+      </w:r>
+      <w:proofErr w:type="spellEnd"/>
+      <w:r>
+        <w:rPr>
+          <w:rFonts w:cstheme="minorHAnsi"/>
+        </w:rPr>
+        <w:t>(</w:t>
+      </w:r>
+      <w:proofErr w:type="gramEnd"/>
+      <w:r>
+        <w:rPr>
+          <w:rFonts w:cstheme="minorHAnsi"/>
+        </w:rPr>
+        <w:t>) {</w:t>
+      </w:r>
+    </w:p>
+    <w:p>
+      <w:pPr>
+        <w:autoSpaceDE w:val="0"/>
+        <w:autoSpaceDN w:val="0"/>
+        <w:adjustRightInd w:val="0"/>
+        <w:rPr>
+          <w:rFonts w:cstheme="minorHAnsi"/>
+        </w:rPr>
+      </w:pPr>
+      <w:r>
+        <w:rPr>
+          <w:rFonts w:cstheme="minorHAnsi"/>
+        </w:rPr>
+        <w:tab/>
+      </w:r>
+      <w:r>
+        <w:rPr>
+          <w:rFonts w:cstheme="minorHAnsi"/>
+        </w:rPr>
+        <w:tab/>
+      </w:r>
+    </w:p>
+    <w:p>
+      <w:pPr>
+        <w:autoSpaceDE w:val="0"/>
+        <w:autoSpaceDN w:val="0"/>
+        <w:adjustRightInd w:val="0"/>
+        <w:rPr>
+          <w:rFonts w:cstheme="minorHAnsi"/>
+        </w:rPr>
+      </w:pPr>
+      <w:r>
+        <w:rPr>
+          <w:rFonts w:cstheme="minorHAnsi"/>
+        </w:rPr>
+        <w:tab/>
+      </w:r>
+      <w:r>
+        <w:rPr>
+          <w:rFonts w:cstheme="minorHAnsi"/>
+        </w:rPr>
+        <w:tab/>
+      </w:r>
+      <w:r>
+        <w:rPr>
+          <w:rFonts w:cstheme="minorHAnsi"/>
+          <w:u w:val="single"/>
+        </w:rPr>
+        <w:t>Resposta</w:t>
+      </w:r>
+      <w:r>
+        <w:rPr>
+          <w:rFonts w:cstheme="minorHAnsi"/>
+        </w:rPr>
+        <w:t xml:space="preserve"> </w:t>
+      </w:r>
+      <w:proofErr w:type="spellStart"/>
+      <w:r>
+        <w:rPr>
+          <w:rFonts w:cstheme="minorHAnsi"/>
+        </w:rPr>
+        <w:t>respostaSuspeitoA</w:t>
+      </w:r>
+      <w:proofErr w:type="spellEnd"/>
+      <w:r>
+        <w:rPr>
+          <w:rFonts w:cstheme="minorHAnsi"/>
+        </w:rPr>
+        <w:t xml:space="preserve"> = </w:t>
+      </w:r>
+      <w:proofErr w:type="spellStart"/>
+      <w:r>
+        <w:rPr>
+          <w:rFonts w:cstheme="minorHAnsi"/>
+          <w:u w:val="single"/>
+        </w:rPr>
+        <w:t>Resposta</w:t>
+      </w:r>
+      <w:r>
+        <w:rPr>
+          <w:rFonts w:cstheme="minorHAnsi"/>
+        </w:rPr>
+        <w:t>.DELACAO</w:t>
+      </w:r>
+      <w:proofErr w:type="spellEnd"/>
+      <w:r>
+        <w:rPr>
+          <w:rFonts w:cstheme="minorHAnsi"/>
+        </w:rPr>
+        <w:t>;</w:t>
+      </w:r>
+    </w:p>
+    <w:p>
+      <w:pPr>
+        <w:autoSpaceDE w:val="0"/>
+        <w:autoSpaceDN w:val="0"/>
+        <w:adjustRightInd w:val="0"/>
+        <w:rPr>
+          <w:rFonts w:cstheme="minorHAnsi"/>
+        </w:rPr>
+      </w:pPr>
+      <w:r>
+        <w:rPr>
+          <w:rFonts w:cstheme="minorHAnsi"/>
+        </w:rPr>
+        <w:tab/>
+      </w:r>
+      <w:r>
+        <w:rPr>
+          <w:rFonts w:cstheme="minorHAnsi"/>
+        </w:rPr>
+        <w:tab/>
+      </w:r>
+      <w:r>
+        <w:rPr>
+          <w:rFonts w:cstheme="minorHAnsi"/>
+          <w:u w:val="single"/>
+        </w:rPr>
+        <w:t>Resposta</w:t>
+      </w:r>
+      <w:r>
+        <w:rPr>
+          <w:rFonts w:cstheme="minorHAnsi"/>
+        </w:rPr>
+        <w:t xml:space="preserve"> </w:t>
+      </w:r>
+      <w:proofErr w:type="spellStart"/>
+      <w:r>
+        <w:rPr>
+          <w:rFonts w:cstheme="minorHAnsi"/>
+        </w:rPr>
+        <w:t>respostaSuspeitoB</w:t>
+      </w:r>
+      <w:proofErr w:type="spellEnd"/>
+      <w:r>
+        <w:rPr>
+          <w:rFonts w:cstheme="minorHAnsi"/>
+        </w:rPr>
+        <w:t xml:space="preserve"> = </w:t>
+      </w:r>
+      <w:proofErr w:type="spellStart"/>
+      <w:r>
+        <w:rPr>
+          <w:rFonts w:cstheme="minorHAnsi"/>
+          <w:u w:val="single"/>
+        </w:rPr>
+        <w:t>Resposta</w:t>
+      </w:r>
+      <w:r>
+        <w:rPr>
+          <w:rFonts w:cstheme="minorHAnsi"/>
+        </w:rPr>
+        <w:t>.DELACAO</w:t>
+      </w:r>
+      <w:proofErr w:type="spellEnd"/>
+      <w:r>
+        <w:rPr>
+          <w:rFonts w:cstheme="minorHAnsi"/>
+        </w:rPr>
+        <w:t>;</w:t>
+      </w:r>
+    </w:p>
+    <w:p>
+      <w:pPr>
+        <w:autoSpaceDE w:val="0"/>
+        <w:autoSpaceDN w:val="0"/>
+        <w:adjustRightInd w:val="0"/>
+        <w:rPr>
+          <w:rFonts w:cstheme="minorHAnsi"/>
+        </w:rPr>
+      </w:pPr>
+      <w:r>
+        <w:rPr>
+          <w:rFonts w:cstheme="minorHAnsi"/>
+        </w:rPr>
+        <w:tab/>
+      </w:r>
+      <w:r>
+        <w:rPr>
+          <w:rFonts w:cstheme="minorHAnsi"/>
+        </w:rPr>
+        <w:tab/>
+      </w:r>
+    </w:p>
+    <w:p>
+      <w:pPr>
+        <w:autoSpaceDE w:val="0"/>
+        <w:autoSpaceDN w:val="0"/>
+        <w:adjustRightInd w:val="0"/>
+        <w:rPr>
+          <w:rFonts w:cstheme="minorHAnsi"/>
+        </w:rPr>
+      </w:pPr>
+      <w:r>
+        <w:rPr>
+          <w:rFonts w:cstheme="minorHAnsi"/>
+        </w:rPr>
+        <w:tab/>
+      </w:r>
+      <w:r>
+        <w:rPr>
+          <w:rFonts w:cstheme="minorHAnsi"/>
+        </w:rPr>
+        <w:tab/>
+      </w:r>
+      <w:proofErr w:type="spellStart"/>
+      <w:r>
+        <w:rPr>
+          <w:rFonts w:cstheme="minorHAnsi"/>
+        </w:rPr>
+        <w:t>JulgamentoPrisioneiro</w:t>
+      </w:r>
+      <w:proofErr w:type="spellEnd"/>
+      <w:r>
+        <w:rPr>
+          <w:rFonts w:cstheme="minorHAnsi"/>
+        </w:rPr>
+        <w:t xml:space="preserve"> </w:t>
+      </w:r>
+      <w:proofErr w:type="spellStart"/>
+      <w:r>
+        <w:rPr>
+          <w:rFonts w:cstheme="minorHAnsi"/>
+        </w:rPr>
+        <w:t>jp</w:t>
+      </w:r>
+      <w:proofErr w:type="spellEnd"/>
+      <w:r>
+        <w:rPr>
+          <w:rFonts w:cstheme="minorHAnsi"/>
+        </w:rPr>
+        <w:t xml:space="preserve"> = new </w:t>
+      </w:r>
+      <w:proofErr w:type="spellStart"/>
+      <w:proofErr w:type="gramStart"/>
+      <w:r>
+        <w:rPr>
+          <w:rFonts w:cstheme="minorHAnsi"/>
+        </w:rPr>
+        <w:t>JulgamentoPrisioneiro</w:t>
+      </w:r>
+      <w:proofErr w:type="spellEnd"/>
+      <w:r>
+        <w:rPr>
+          <w:rFonts w:cstheme="minorHAnsi"/>
+        </w:rPr>
+        <w:t>(</w:t>
+      </w:r>
+      <w:proofErr w:type="gramEnd"/>
+      <w:r>
+        <w:rPr>
+          <w:rFonts w:cstheme="minorHAnsi"/>
+        </w:rPr>
+        <w:t>);</w:t>
+      </w:r>
+    </w:p>
+    <w:p>
+      <w:pPr>
+        <w:autoSpaceDE w:val="0"/>
+        <w:autoSpaceDN w:val="0"/>
+        <w:adjustRightInd w:val="0"/>
+        <w:rPr>
+          <w:rFonts w:cstheme="minorHAnsi"/>
+        </w:rPr>
+      </w:pPr>
+      <w:r>
+        <w:rPr>
+          <w:rFonts w:cstheme="minorHAnsi"/>
+        </w:rPr>
+        <w:tab/>
+      </w:r>
+      <w:r>
+        <w:rPr>
+          <w:rFonts w:cstheme="minorHAnsi"/>
+        </w:rPr>
+        <w:tab/>
+      </w:r>
+      <w:proofErr w:type="spellStart"/>
+      <w:r>
+        <w:rPr>
+          <w:rFonts w:cstheme="minorHAnsi"/>
+        </w:rPr>
+        <w:t>Assert.</w:t>
+      </w:r>
+      <w:r>
+        <w:rPr>
+          <w:rFonts w:cstheme="minorHAnsi"/>
+          <w:i/>
+          <w:iCs/>
+        </w:rPr>
+        <w:t>assertNotNull</w:t>
+      </w:r>
+      <w:proofErr w:type="spellEnd"/>
+      <w:r>
+        <w:rPr>
+          <w:rFonts w:cstheme="minorHAnsi"/>
+        </w:rPr>
+        <w:t>(</w:t>
+      </w:r>
+      <w:proofErr w:type="spellStart"/>
+      <w:r>
+        <w:rPr>
+          <w:rFonts w:cstheme="minorHAnsi"/>
+        </w:rPr>
+        <w:t>jp</w:t>
+      </w:r>
+      <w:proofErr w:type="spellEnd"/>
+      <w:r>
+        <w:rPr>
+          <w:rFonts w:cstheme="minorHAnsi"/>
+        </w:rPr>
+        <w:t>);</w:t>
+      </w:r>
+    </w:p>
+    <w:p>
+      <w:pPr>
+        <w:autoSpaceDE w:val="0"/>
+        <w:autoSpaceDN w:val="0"/>
+        <w:adjustRightInd w:val="0"/>
+        <w:rPr>
+          <w:rFonts w:cstheme="minorHAnsi"/>
+        </w:rPr>
+      </w:pPr>
+      <w:r>
+        <w:rPr>
+          <w:rFonts w:cstheme="minorHAnsi"/>
+        </w:rPr>
+        <w:tab/>
+      </w:r>
+      <w:r>
+        <w:rPr>
+          <w:rFonts w:cstheme="minorHAnsi"/>
+        </w:rPr>
+        <w:tab/>
+      </w:r>
+    </w:p>
+    <w:p>
+      <w:pPr>
+        <w:autoSpaceDE w:val="0"/>
+        <w:autoSpaceDN w:val="0"/>
+        <w:adjustRightInd w:val="0"/>
+        <w:rPr>
+          <w:rFonts w:cstheme="minorHAnsi"/>
+        </w:rPr>
+      </w:pPr>
+      <w:r>
+        <w:rPr>
+          <w:rFonts w:cstheme="minorHAnsi"/>
+        </w:rPr>
+        <w:tab/>
+      </w:r>
+      <w:r>
+        <w:rPr>
+          <w:rFonts w:cstheme="minorHAnsi"/>
+        </w:rPr>
+        <w:tab/>
+      </w:r>
+      <w:proofErr w:type="spellStart"/>
+      <w:r>
+        <w:rPr>
+          <w:rFonts w:cstheme="minorHAnsi"/>
+        </w:rPr>
+        <w:t>int</w:t>
+      </w:r>
+      <w:proofErr w:type="spellEnd"/>
+      <w:r>
+        <w:rPr>
+          <w:rFonts w:cstheme="minorHAnsi"/>
+        </w:rPr>
+        <w:t xml:space="preserve"> </w:t>
+      </w:r>
+      <w:proofErr w:type="spellStart"/>
+      <w:r>
+        <w:rPr>
+          <w:rFonts w:cstheme="minorHAnsi"/>
+        </w:rPr>
+        <w:t>penaSuspeitoA</w:t>
+      </w:r>
+      <w:proofErr w:type="spellEnd"/>
+      <w:r>
+        <w:rPr>
+          <w:rFonts w:cstheme="minorHAnsi"/>
+        </w:rPr>
+        <w:t xml:space="preserve"> = </w:t>
+      </w:r>
+      <w:proofErr w:type="spellStart"/>
+      <w:proofErr w:type="gramStart"/>
+      <w:r>
+        <w:rPr>
+          <w:rFonts w:cstheme="minorHAnsi"/>
+        </w:rPr>
+        <w:t>jp.calculaPena</w:t>
+      </w:r>
+      <w:proofErr w:type="spellEnd"/>
+      <w:proofErr w:type="gramEnd"/>
+      <w:r>
+        <w:rPr>
+          <w:rFonts w:cstheme="minorHAnsi"/>
+        </w:rPr>
+        <w:t>(</w:t>
+      </w:r>
+      <w:proofErr w:type="spellStart"/>
+      <w:r>
+        <w:rPr>
+          <w:rFonts w:cstheme="minorHAnsi"/>
+          <w:u w:val="single"/>
+        </w:rPr>
+        <w:t>respostaPrisioneiroA</w:t>
+      </w:r>
+      <w:proofErr w:type="spellEnd"/>
+      <w:r>
+        <w:rPr>
+          <w:rFonts w:cstheme="minorHAnsi"/>
+        </w:rPr>
+        <w:t xml:space="preserve">, </w:t>
+      </w:r>
+      <w:proofErr w:type="spellStart"/>
+      <w:r>
+        <w:rPr>
+          <w:rFonts w:cstheme="minorHAnsi"/>
+          <w:u w:val="single"/>
+        </w:rPr>
+        <w:t>respostaPrisioneiroB</w:t>
+      </w:r>
+      <w:proofErr w:type="spellEnd"/>
+      <w:r>
+        <w:rPr>
+          <w:rFonts w:cstheme="minorHAnsi"/>
+        </w:rPr>
+        <w:t>);</w:t>
+      </w:r>
+    </w:p>
+    <w:p>
+      <w:pPr>
+        <w:autoSpaceDE w:val="0"/>
+        <w:autoSpaceDN w:val="0"/>
+        <w:adjustRightInd w:val="0"/>
+        <w:rPr>
+          <w:rFonts w:cstheme="minorHAnsi"/>
+        </w:rPr>
+      </w:pPr>
+      <w:r>
+        <w:rPr>
+          <w:rFonts w:cstheme="minorHAnsi"/>
+        </w:rPr>
+        <w:tab/>
+      </w:r>
+      <w:r>
+        <w:rPr>
+          <w:rFonts w:cstheme="minorHAnsi"/>
+        </w:rPr>
+        <w:tab/>
+      </w:r>
+      <w:proofErr w:type="spellStart"/>
+      <w:r>
+        <w:rPr>
+          <w:rFonts w:cstheme="minorHAnsi"/>
+        </w:rPr>
+        <w:t>int</w:t>
+      </w:r>
+      <w:proofErr w:type="spellEnd"/>
+      <w:r>
+        <w:rPr>
+          <w:rFonts w:cstheme="minorHAnsi"/>
+        </w:rPr>
+        <w:t xml:space="preserve"> </w:t>
+      </w:r>
+      <w:proofErr w:type="spellStart"/>
+      <w:r>
+        <w:rPr>
+          <w:rFonts w:cstheme="minorHAnsi"/>
+        </w:rPr>
+        <w:t>penaSuspeitoB</w:t>
+      </w:r>
+      <w:proofErr w:type="spellEnd"/>
+      <w:r>
+        <w:rPr>
+          <w:rFonts w:cstheme="minorHAnsi"/>
+        </w:rPr>
+        <w:t xml:space="preserve"> = </w:t>
+      </w:r>
+      <w:proofErr w:type="spellStart"/>
+      <w:proofErr w:type="gramStart"/>
+      <w:r>
+        <w:rPr>
+          <w:rFonts w:cstheme="minorHAnsi"/>
+        </w:rPr>
+        <w:t>jp.calculaPena</w:t>
+      </w:r>
+      <w:proofErr w:type="spellEnd"/>
+      <w:proofErr w:type="gramEnd"/>
+      <w:r>
+        <w:rPr>
+          <w:rFonts w:cstheme="minorHAnsi"/>
+        </w:rPr>
+        <w:t>(</w:t>
+      </w:r>
+      <w:proofErr w:type="spellStart"/>
+      <w:r>
+        <w:rPr>
+          <w:rFonts w:cstheme="minorHAnsi"/>
+          <w:u w:val="single"/>
+        </w:rPr>
+        <w:t>respostaPrisioneiroB</w:t>
+      </w:r>
+      <w:proofErr w:type="spellEnd"/>
+      <w:r>
+        <w:rPr>
+          <w:rFonts w:cstheme="minorHAnsi"/>
+        </w:rPr>
+        <w:t xml:space="preserve">, </w:t>
+      </w:r>
+      <w:proofErr w:type="spellStart"/>
+      <w:r>
+        <w:rPr>
+          <w:rFonts w:cstheme="minorHAnsi"/>
+          <w:u w:val="single"/>
+        </w:rPr>
+        <w:t>respostaPrisioneiroA</w:t>
+      </w:r>
+      <w:proofErr w:type="spellEnd"/>
+      <w:r>
+        <w:rPr>
+          <w:rFonts w:cstheme="minorHAnsi"/>
+        </w:rPr>
+        <w:t>);</w:t>
+      </w:r>
+    </w:p>
+    <w:p>
+      <w:pPr>
+        <w:autoSpaceDE w:val="0"/>
+        <w:autoSpaceDN w:val="0"/>
+        <w:adjustRightInd w:val="0"/>
+        <w:rPr>
+          <w:rFonts w:cstheme="minorHAnsi"/>
+        </w:rPr>
+      </w:pPr>
+      <w:r>
+        <w:rPr>
+          <w:rFonts w:cstheme="minorHAnsi"/>
+        </w:rPr>
+        <w:tab/>
+      </w:r>
+      <w:r>
+        <w:rPr>
+          <w:rFonts w:cstheme="minorHAnsi"/>
+        </w:rPr>
+        <w:tab/>
+      </w:r>
+    </w:p>
+    <w:p>
+      <w:pPr>
+        <w:autoSpaceDE w:val="0"/>
+        <w:autoSpaceDN w:val="0"/>
+        <w:adjustRightInd w:val="0"/>
+        <w:rPr>
+          <w:rFonts w:cstheme="minorHAnsi"/>
+        </w:rPr>
+      </w:pPr>
+      <w:r>
+        <w:rPr>
+          <w:rFonts w:cstheme="minorHAnsi"/>
+        </w:rPr>
+        <w:tab/>
+      </w:r>
+      <w:r>
+        <w:rPr>
+          <w:rFonts w:cstheme="minorHAnsi"/>
+        </w:rPr>
+        <w:tab/>
+      </w:r>
+      <w:proofErr w:type="spellStart"/>
+      <w:r>
+        <w:rPr>
+          <w:rFonts w:cstheme="minorHAnsi"/>
+        </w:rPr>
+        <w:t>Assert.</w:t>
+      </w:r>
+      <w:r>
+        <w:rPr>
+          <w:rFonts w:cstheme="minorHAnsi"/>
+          <w:i/>
+          <w:iCs/>
+        </w:rPr>
+        <w:t>assertEquals</w:t>
+      </w:r>
+      <w:proofErr w:type="spellEnd"/>
+      <w:r>
+        <w:rPr>
+          <w:rFonts w:cstheme="minorHAnsi"/>
+        </w:rPr>
+        <w:t xml:space="preserve">(15, </w:t>
+      </w:r>
+      <w:proofErr w:type="spellStart"/>
+      <w:r>
+        <w:rPr>
+          <w:rFonts w:cstheme="minorHAnsi"/>
+        </w:rPr>
+        <w:t>penaSuspeitoA</w:t>
+      </w:r>
+      <w:proofErr w:type="spellEnd"/>
+      <w:r>
+        <w:rPr>
+          <w:rFonts w:cstheme="minorHAnsi"/>
+        </w:rPr>
+        <w:t>);</w:t>
+      </w:r>
+    </w:p>
+    <w:p>
+      <w:pPr>
+        <w:autoSpaceDE w:val="0"/>
+        <w:autoSpaceDN w:val="0"/>
+        <w:adjustRightInd w:val="0"/>
+        <w:rPr>
+          <w:rFonts w:cstheme="minorHAnsi"/>
+        </w:rPr>
+      </w:pPr>
+      <w:r>
+        <w:rPr>
+          <w:rFonts w:cstheme="minorHAnsi"/>
+        </w:rPr>
+        <w:tab/>
+      </w:r>
+      <w:r>
+        <w:rPr>
+          <w:rFonts w:cstheme="minorHAnsi"/>
+        </w:rPr>
+        <w:tab/>
+      </w:r>
+      <w:proofErr w:type="spellStart"/>
+      <w:r>
+        <w:rPr>
+          <w:rFonts w:cstheme="minorHAnsi"/>
+        </w:rPr>
+        <w:t>Assert.</w:t>
+      </w:r>
+      <w:r>
+        <w:rPr>
+          <w:rFonts w:cstheme="minorHAnsi"/>
+          <w:i/>
+          <w:iCs/>
+        </w:rPr>
+        <w:t>assertEquals</w:t>
+      </w:r>
+      <w:proofErr w:type="spellEnd"/>
+      <w:r>
+        <w:rPr>
+          <w:rFonts w:cstheme="minorHAnsi"/>
+        </w:rPr>
+        <w:t xml:space="preserve">(15, </w:t>
+      </w:r>
+      <w:proofErr w:type="spellStart"/>
+      <w:r>
+        <w:rPr>
+          <w:rFonts w:cstheme="minorHAnsi"/>
+        </w:rPr>
+        <w:t>penaSuspeitoB</w:t>
+      </w:r>
+      <w:proofErr w:type="spellEnd"/>
+      <w:r>
+        <w:rPr>
+          <w:rFonts w:cstheme="minorHAnsi"/>
+        </w:rPr>
+        <w:t>);</w:t>
+      </w:r>
+    </w:p>
+    <w:p>
+      <w:pPr>
+        <w:autoSpaceDE w:val="0"/>
+        <w:autoSpaceDN w:val="0"/>
+        <w:adjustRightInd w:val="0"/>
+        <w:rPr>
+          <w:rFonts w:cstheme="minorHAnsi"/>
+        </w:rPr>
+      </w:pPr>
+      <w:r>
+        <w:rPr>
+          <w:rFonts w:cstheme="minorHAnsi"/>
+        </w:rPr>
+        <w:tab/>
+      </w:r>
+      <w:r>
+        <w:rPr>
+          <w:rFonts w:cstheme="minorHAnsi"/>
+        </w:rPr>
+        <w:tab/>
+      </w:r>
+    </w:p>
+    <w:p>
+      <w:pPr>
+        <w:autoSpaceDE w:val="0"/>
+        <w:autoSpaceDN w:val="0"/>
+        <w:adjustRightInd w:val="0"/>
+        <w:rPr>
+          <w:rFonts w:cstheme="minorHAnsi"/>
+        </w:rPr>
+      </w:pPr>
+      <w:r>
+        <w:rPr>
+          <w:rFonts w:cstheme="minorHAnsi"/>
+        </w:rPr>
+        <w:tab/>
+        <w:t>}</w:t>
+      </w:r>
+    </w:p>
+    <w:p>
+      <w:pPr>
+        <w:autoSpaceDE w:val="0"/>
+        <w:autoSpaceDN w:val="0"/>
+        <w:adjustRightInd w:val="0"/>
+        <w:rPr>
+          <w:rFonts w:cstheme="minorHAnsi"/>
+        </w:rPr>
+      </w:pPr>
+      <w:r>
+        <w:rPr>
+          <w:rFonts w:cstheme="minorHAnsi"/>
+        </w:rPr>
+        <w:tab/>
+      </w:r>
+    </w:p>
+    <w:p>
+      <w:pPr>
+        <w:autoSpaceDE w:val="0"/>
+        <w:autoSpaceDN w:val="0"/>
+        <w:adjustRightInd w:val="0"/>
+        <w:rPr>
+          <w:rFonts w:cstheme="minorHAnsi"/>
+        </w:rPr>
+      </w:pPr>
+      <w:r>
+        <w:rPr>
+          <w:rFonts w:cstheme="minorHAnsi"/>
+        </w:rPr>
+        <w:tab/>
+      </w:r>
+    </w:p>
+    <w:p>
+      <w:pPr>
+        <w:autoSpaceDE w:val="0"/>
+        <w:autoSpaceDN w:val="0"/>
+        <w:adjustRightInd w:val="0"/>
+        <w:rPr>
+          <w:rFonts w:cstheme="minorHAnsi"/>
+        </w:rPr>
+      </w:pPr>
+      <w:r>
+        <w:rPr>
+          <w:rFonts w:cstheme="minorHAnsi"/>
+        </w:rPr>
+        <w:tab/>
+      </w:r>
+    </w:p>
+    <w:p>
+      <w:pPr>
+        <w:autoSpaceDE w:val="0"/>
+        <w:autoSpaceDN w:val="0"/>
+        <w:adjustRightInd w:val="0"/>
+        <w:rPr>
+          <w:rFonts w:cstheme="minorHAnsi"/>
+        </w:rPr>
+      </w:pPr>
+    </w:p>
+    <w:p>
+      <w:pPr>
+        <w:rPr>
+          <w:rFonts w:cstheme="minorHAnsi"/>
+        </w:rPr>
+      </w:pPr>
+      <w:r>
+        <w:rPr>
+          <w:rFonts w:cstheme="minorHAnsi"/>
+        </w:rPr>
+        <w:t>}</w:t>
       </w:r>
     </w:p>
     <w:sectPr>

</xml_diff>

<commit_message>
Criacao do ENUM Resposta como classe
Criacao do ENUM Resposta como classe, apagar da classe JulgamentoPrisioneiro e rodar teste
</commit_message>
<xml_diff>
--- a/Testes/TestesJUNIT.docx
+++ b/Testes/TestesJUNIT.docx
@@ -955,9 +955,8 @@
       <w:r>
         <w:rPr>
           <w:rFonts w:cstheme="minorHAnsi"/>
-          <w:u w:val="single"/>
-        </w:rPr>
-        <w:t>respostaPrisioneiroA</w:t>
+        </w:rPr>
+        <w:t>respostaSuspeitoA</w:t>
       </w:r>
       <w:proofErr w:type="spellEnd"/>
       <w:r>
@@ -970,9 +969,9 @@
       <w:r>
         <w:rPr>
           <w:rFonts w:cstheme="minorHAnsi"/>
-          <w:u w:val="single"/>
-        </w:rPr>
-        <w:t>respostaPrisioneiroB</w:t>
+          <w:shd w:val="clear" w:color="auto" w:fill="1B6291"/>
+        </w:rPr>
+        <w:t>respostaSuspeitoB</w:t>
       </w:r>
       <w:proofErr w:type="spellEnd"/>
       <w:r>
@@ -1051,9 +1050,9 @@
       <w:r>
         <w:rPr>
           <w:rFonts w:cstheme="minorHAnsi"/>
-          <w:u w:val="single"/>
-        </w:rPr>
-        <w:t>respostaPrisioneiroB</w:t>
+          <w:shd w:val="clear" w:color="auto" w:fill="1B6291"/>
+        </w:rPr>
+        <w:t>respostaSuspeitoB</w:t>
       </w:r>
       <w:proofErr w:type="spellEnd"/>
       <w:r>
@@ -1066,9 +1065,8 @@
       <w:r>
         <w:rPr>
           <w:rFonts w:cstheme="minorHAnsi"/>
-          <w:u w:val="single"/>
-        </w:rPr>
-        <w:t>respostaPrisioneiroA</w:t>
+        </w:rPr>
+        <w:t>respostaSuspeitoA</w:t>
       </w:r>
       <w:proofErr w:type="spellEnd"/>
       <w:r>
@@ -1077,16 +1075,12 @@
         </w:rPr>
         <w:t>);</w:t>
       </w:r>
-    </w:p>
-    <w:p>
-      <w:pPr>
-        <w:autoSpaceDE w:val="0"/>
-        <w:autoSpaceDN w:val="0"/>
-        <w:adjustRightInd w:val="0"/>
-        <w:rPr>
-          <w:rFonts w:cstheme="minorHAnsi"/>
-        </w:rPr>
-      </w:pPr>
+      <w:r>
+        <w:rPr>
+          <w:rFonts w:cstheme="minorHAnsi"/>
+        </w:rPr>
+        <w:tab/>
+      </w:r>
       <w:r>
         <w:rPr>
           <w:rFonts w:cstheme="minorHAnsi"/>
@@ -1298,6 +1292,7 @@
         <w:rPr>
           <w:rFonts w:cstheme="minorHAnsi"/>
         </w:rPr>
+        <w:lastRenderedPageBreak/>
         <w:t>Criacao</w:t>
       </w:r>
       <w:proofErr w:type="spellEnd"/>
@@ -2078,9 +2073,8 @@
       <w:r>
         <w:rPr>
           <w:rFonts w:cstheme="minorHAnsi"/>
-          <w:u w:val="single"/>
-        </w:rPr>
-        <w:t>respostaPrisioneiroA</w:t>
+        </w:rPr>
+        <w:t>respostaSuspeitoA</w:t>
       </w:r>
       <w:proofErr w:type="spellEnd"/>
       <w:r>
@@ -2093,9 +2087,9 @@
       <w:r>
         <w:rPr>
           <w:rFonts w:cstheme="minorHAnsi"/>
-          <w:u w:val="single"/>
-        </w:rPr>
-        <w:t>respostaPrisioneiroB</w:t>
+          <w:shd w:val="clear" w:color="auto" w:fill="1B6291"/>
+        </w:rPr>
+        <w:t>respostaSuspeitoB</w:t>
       </w:r>
       <w:proofErr w:type="spellEnd"/>
       <w:r>
@@ -2174,9 +2168,9 @@
       <w:r>
         <w:rPr>
           <w:rFonts w:cstheme="minorHAnsi"/>
-          <w:u w:val="single"/>
-        </w:rPr>
-        <w:t>respostaPrisioneiroB</w:t>
+          <w:shd w:val="clear" w:color="auto" w:fill="1B6291"/>
+        </w:rPr>
+        <w:t>respostaSuspeitoB</w:t>
       </w:r>
       <w:proofErr w:type="spellEnd"/>
       <w:r>
@@ -2189,9 +2183,8 @@
       <w:r>
         <w:rPr>
           <w:rFonts w:cstheme="minorHAnsi"/>
-          <w:u w:val="single"/>
-        </w:rPr>
-        <w:t>respostaPrisioneiroA</w:t>
+        </w:rPr>
+        <w:t>respostaSuspeitoA</w:t>
       </w:r>
       <w:proofErr w:type="spellEnd"/>
       <w:r>
@@ -2200,16 +2193,6 @@
         </w:rPr>
         <w:t>);</w:t>
       </w:r>
-    </w:p>
-    <w:p>
-      <w:pPr>
-        <w:autoSpaceDE w:val="0"/>
-        <w:autoSpaceDN w:val="0"/>
-        <w:adjustRightInd w:val="0"/>
-        <w:rPr>
-          <w:rFonts w:cstheme="minorHAnsi"/>
-        </w:rPr>
-      </w:pPr>
       <w:r>
         <w:rPr>
           <w:rFonts w:cstheme="minorHAnsi"/>
@@ -2376,6 +2359,1174 @@
         </w:rPr>
         <w:tab/>
         <w:t>}</w:t>
+      </w:r>
+    </w:p>
+    <w:p>
+      <w:pPr>
+        <w:autoSpaceDE w:val="0"/>
+        <w:autoSpaceDN w:val="0"/>
+        <w:adjustRightInd w:val="0"/>
+        <w:rPr>
+          <w:rFonts w:cstheme="minorHAnsi"/>
+        </w:rPr>
+      </w:pPr>
+      <w:r>
+        <w:rPr>
+          <w:rFonts w:cstheme="minorHAnsi"/>
+        </w:rPr>
+        <w:tab/>
+      </w:r>
+    </w:p>
+    <w:p>
+      <w:pPr>
+        <w:autoSpaceDE w:val="0"/>
+        <w:autoSpaceDN w:val="0"/>
+        <w:adjustRightInd w:val="0"/>
+        <w:rPr>
+          <w:rFonts w:cstheme="minorHAnsi"/>
+        </w:rPr>
+      </w:pPr>
+      <w:r>
+        <w:rPr>
+          <w:rFonts w:cstheme="minorHAnsi"/>
+        </w:rPr>
+        <w:tab/>
+      </w:r>
+    </w:p>
+    <w:p>
+      <w:pPr>
+        <w:autoSpaceDE w:val="0"/>
+        <w:autoSpaceDN w:val="0"/>
+        <w:adjustRightInd w:val="0"/>
+        <w:rPr>
+          <w:rFonts w:cstheme="minorHAnsi"/>
+        </w:rPr>
+      </w:pPr>
+      <w:r>
+        <w:rPr>
+          <w:rFonts w:cstheme="minorHAnsi"/>
+        </w:rPr>
+        <w:tab/>
+      </w:r>
+    </w:p>
+    <w:p>
+      <w:pPr>
+        <w:autoSpaceDE w:val="0"/>
+        <w:autoSpaceDN w:val="0"/>
+        <w:adjustRightInd w:val="0"/>
+        <w:rPr>
+          <w:rFonts w:cstheme="minorHAnsi"/>
+        </w:rPr>
+      </w:pPr>
+    </w:p>
+    <w:p>
+      <w:pPr>
+        <w:rPr>
+          <w:rFonts w:cstheme="minorHAnsi"/>
+        </w:rPr>
+      </w:pPr>
+      <w:r>
+        <w:rPr>
+          <w:rFonts w:cstheme="minorHAnsi"/>
+        </w:rPr>
+        <w:t>}</w:t>
+      </w:r>
+    </w:p>
+    <w:p>
+      <w:pPr>
+        <w:rPr>
+          <w:rFonts w:cstheme="minorHAnsi"/>
+        </w:rPr>
+      </w:pPr>
+    </w:p>
+    <w:p>
+      <w:pPr>
+        <w:rPr>
+          <w:rFonts w:cstheme="minorHAnsi"/>
+        </w:rPr>
+      </w:pPr>
+      <w:proofErr w:type="spellStart"/>
+      <w:r>
+        <w:rPr>
+          <w:rFonts w:cstheme="minorHAnsi"/>
+        </w:rPr>
+        <w:t>Criacao</w:t>
+      </w:r>
+      <w:proofErr w:type="spellEnd"/>
+      <w:r>
+        <w:rPr>
+          <w:rFonts w:cstheme="minorHAnsi"/>
+        </w:rPr>
+        <w:t xml:space="preserve"> do ENUM Resposta como classe, apagar a variável na classe </w:t>
+      </w:r>
+      <w:proofErr w:type="spellStart"/>
+      <w:r>
+        <w:rPr>
+          <w:rFonts w:cstheme="minorHAnsi"/>
+        </w:rPr>
+        <w:t>JulgamentoPrisioneiro</w:t>
+      </w:r>
+      <w:proofErr w:type="spellEnd"/>
+      <w:r>
+        <w:rPr>
+          <w:rFonts w:cstheme="minorHAnsi"/>
+        </w:rPr>
+        <w:t xml:space="preserve"> e rodar teste</w:t>
+      </w:r>
+      <w:r>
+        <w:rPr>
+          <w:rFonts w:cstheme="minorHAnsi"/>
+        </w:rPr>
+        <w:t xml:space="preserve"> com sucesso</w:t>
+      </w:r>
+    </w:p>
+    <w:p>
+      <w:pPr>
+        <w:rPr>
+          <w:rFonts w:cstheme="minorHAnsi"/>
+        </w:rPr>
+      </w:pPr>
+    </w:p>
+    <w:p>
+      <w:pPr>
+        <w:autoSpaceDE w:val="0"/>
+        <w:autoSpaceDN w:val="0"/>
+        <w:adjustRightInd w:val="0"/>
+        <w:rPr>
+          <w:rFonts w:cstheme="minorHAnsi"/>
+        </w:rPr>
+      </w:pPr>
+      <w:proofErr w:type="spellStart"/>
+      <w:r>
+        <w:rPr>
+          <w:rFonts w:cstheme="minorHAnsi"/>
+        </w:rPr>
+        <w:t>import</w:t>
+      </w:r>
+      <w:proofErr w:type="spellEnd"/>
+      <w:r>
+        <w:rPr>
+          <w:rFonts w:cstheme="minorHAnsi"/>
+        </w:rPr>
+        <w:t xml:space="preserve"> </w:t>
+      </w:r>
+      <w:proofErr w:type="spellStart"/>
+      <w:proofErr w:type="gramStart"/>
+      <w:r>
+        <w:rPr>
+          <w:rFonts w:cstheme="minorHAnsi"/>
+        </w:rPr>
+        <w:t>org.junit</w:t>
+      </w:r>
+      <w:proofErr w:type="gramEnd"/>
+      <w:r>
+        <w:rPr>
+          <w:rFonts w:cstheme="minorHAnsi"/>
+        </w:rPr>
+        <w:t>.Assert</w:t>
+      </w:r>
+      <w:proofErr w:type="spellEnd"/>
+      <w:r>
+        <w:rPr>
+          <w:rFonts w:cstheme="minorHAnsi"/>
+        </w:rPr>
+        <w:t>;</w:t>
+      </w:r>
+    </w:p>
+    <w:p>
+      <w:pPr>
+        <w:autoSpaceDE w:val="0"/>
+        <w:autoSpaceDN w:val="0"/>
+        <w:adjustRightInd w:val="0"/>
+        <w:rPr>
+          <w:rFonts w:cstheme="minorHAnsi"/>
+        </w:rPr>
+      </w:pPr>
+      <w:proofErr w:type="spellStart"/>
+      <w:r>
+        <w:rPr>
+          <w:rFonts w:cstheme="minorHAnsi"/>
+        </w:rPr>
+        <w:t>import</w:t>
+      </w:r>
+      <w:proofErr w:type="spellEnd"/>
+      <w:r>
+        <w:rPr>
+          <w:rFonts w:cstheme="minorHAnsi"/>
+        </w:rPr>
+        <w:t xml:space="preserve"> </w:t>
+      </w:r>
+      <w:proofErr w:type="spellStart"/>
+      <w:proofErr w:type="gramStart"/>
+      <w:r>
+        <w:rPr>
+          <w:rFonts w:cstheme="minorHAnsi"/>
+        </w:rPr>
+        <w:t>org.junit</w:t>
+      </w:r>
+      <w:proofErr w:type="gramEnd"/>
+      <w:r>
+        <w:rPr>
+          <w:rFonts w:cstheme="minorHAnsi"/>
+        </w:rPr>
+        <w:t>.Test</w:t>
+      </w:r>
+      <w:proofErr w:type="spellEnd"/>
+      <w:r>
+        <w:rPr>
+          <w:rFonts w:cstheme="minorHAnsi"/>
+        </w:rPr>
+        <w:t>;</w:t>
+      </w:r>
+    </w:p>
+    <w:p>
+      <w:pPr>
+        <w:autoSpaceDE w:val="0"/>
+        <w:autoSpaceDN w:val="0"/>
+        <w:adjustRightInd w:val="0"/>
+        <w:rPr>
+          <w:rFonts w:cstheme="minorHAnsi"/>
+        </w:rPr>
+      </w:pPr>
+    </w:p>
+    <w:p>
+      <w:pPr>
+        <w:autoSpaceDE w:val="0"/>
+        <w:autoSpaceDN w:val="0"/>
+        <w:adjustRightInd w:val="0"/>
+        <w:rPr>
+          <w:rFonts w:cstheme="minorHAnsi"/>
+        </w:rPr>
+      </w:pPr>
+    </w:p>
+    <w:p>
+      <w:pPr>
+        <w:autoSpaceDE w:val="0"/>
+        <w:autoSpaceDN w:val="0"/>
+        <w:adjustRightInd w:val="0"/>
+        <w:rPr>
+          <w:rFonts w:cstheme="minorHAnsi"/>
+        </w:rPr>
+      </w:pPr>
+    </w:p>
+    <w:p>
+      <w:pPr>
+        <w:autoSpaceDE w:val="0"/>
+        <w:autoSpaceDN w:val="0"/>
+        <w:adjustRightInd w:val="0"/>
+        <w:rPr>
+          <w:rFonts w:cstheme="minorHAnsi"/>
+        </w:rPr>
+      </w:pPr>
+      <w:proofErr w:type="spellStart"/>
+      <w:r>
+        <w:rPr>
+          <w:rFonts w:cstheme="minorHAnsi"/>
+        </w:rPr>
+        <w:t>public</w:t>
+      </w:r>
+      <w:proofErr w:type="spellEnd"/>
+      <w:r>
+        <w:rPr>
+          <w:rFonts w:cstheme="minorHAnsi"/>
+        </w:rPr>
+        <w:t xml:space="preserve"> </w:t>
+      </w:r>
+      <w:proofErr w:type="spellStart"/>
+      <w:r>
+        <w:rPr>
+          <w:rFonts w:cstheme="minorHAnsi"/>
+        </w:rPr>
+        <w:t>class</w:t>
+      </w:r>
+      <w:proofErr w:type="spellEnd"/>
+      <w:r>
+        <w:rPr>
+          <w:rFonts w:cstheme="minorHAnsi"/>
+        </w:rPr>
+        <w:t xml:space="preserve"> </w:t>
+      </w:r>
+      <w:proofErr w:type="spellStart"/>
+      <w:r>
+        <w:rPr>
+          <w:rFonts w:cstheme="minorHAnsi"/>
+        </w:rPr>
+        <w:t>JulgamentoPrisioneiroTest</w:t>
+      </w:r>
+      <w:proofErr w:type="spellEnd"/>
+      <w:r>
+        <w:rPr>
+          <w:rFonts w:cstheme="minorHAnsi"/>
+        </w:rPr>
+        <w:t xml:space="preserve"> {</w:t>
+      </w:r>
+    </w:p>
+    <w:p>
+      <w:pPr>
+        <w:autoSpaceDE w:val="0"/>
+        <w:autoSpaceDN w:val="0"/>
+        <w:adjustRightInd w:val="0"/>
+        <w:rPr>
+          <w:rFonts w:cstheme="minorHAnsi"/>
+        </w:rPr>
+      </w:pPr>
+    </w:p>
+    <w:p>
+      <w:pPr>
+        <w:autoSpaceDE w:val="0"/>
+        <w:autoSpaceDN w:val="0"/>
+        <w:adjustRightInd w:val="0"/>
+        <w:rPr>
+          <w:rFonts w:cstheme="minorHAnsi"/>
+        </w:rPr>
+      </w:pPr>
+    </w:p>
+    <w:p>
+      <w:pPr>
+        <w:autoSpaceDE w:val="0"/>
+        <w:autoSpaceDN w:val="0"/>
+        <w:adjustRightInd w:val="0"/>
+        <w:rPr>
+          <w:rFonts w:cstheme="minorHAnsi"/>
+        </w:rPr>
+      </w:pPr>
+      <w:r>
+        <w:rPr>
+          <w:rFonts w:cstheme="minorHAnsi"/>
+        </w:rPr>
+        <w:lastRenderedPageBreak/>
+        <w:tab/>
+      </w:r>
+    </w:p>
+    <w:p>
+      <w:pPr>
+        <w:autoSpaceDE w:val="0"/>
+        <w:autoSpaceDN w:val="0"/>
+        <w:adjustRightInd w:val="0"/>
+        <w:rPr>
+          <w:rFonts w:cstheme="minorHAnsi"/>
+        </w:rPr>
+      </w:pPr>
+      <w:r>
+        <w:rPr>
+          <w:rFonts w:cstheme="minorHAnsi"/>
+        </w:rPr>
+        <w:tab/>
+      </w:r>
+      <w:r>
+        <w:rPr>
+          <w:rFonts w:cstheme="minorHAnsi"/>
+          <w:i/>
+          <w:iCs/>
+        </w:rPr>
+        <w:t>@Test</w:t>
+      </w:r>
+    </w:p>
+    <w:p>
+      <w:pPr>
+        <w:autoSpaceDE w:val="0"/>
+        <w:autoSpaceDN w:val="0"/>
+        <w:adjustRightInd w:val="0"/>
+        <w:rPr>
+          <w:rFonts w:cstheme="minorHAnsi"/>
+        </w:rPr>
+      </w:pPr>
+      <w:r>
+        <w:rPr>
+          <w:rFonts w:cstheme="minorHAnsi"/>
+        </w:rPr>
+        <w:tab/>
+      </w:r>
+      <w:proofErr w:type="spellStart"/>
+      <w:r>
+        <w:rPr>
+          <w:rFonts w:cstheme="minorHAnsi"/>
+        </w:rPr>
+        <w:t>public</w:t>
+      </w:r>
+      <w:proofErr w:type="spellEnd"/>
+      <w:r>
+        <w:rPr>
+          <w:rFonts w:cstheme="minorHAnsi"/>
+        </w:rPr>
+        <w:t xml:space="preserve"> </w:t>
+      </w:r>
+      <w:proofErr w:type="spellStart"/>
+      <w:r>
+        <w:rPr>
+          <w:rFonts w:cstheme="minorHAnsi"/>
+        </w:rPr>
+        <w:t>void</w:t>
+      </w:r>
+      <w:proofErr w:type="spellEnd"/>
+      <w:r>
+        <w:rPr>
+          <w:rFonts w:cstheme="minorHAnsi"/>
+        </w:rPr>
+        <w:t xml:space="preserve"> </w:t>
+      </w:r>
+      <w:proofErr w:type="spellStart"/>
+      <w:proofErr w:type="gramStart"/>
+      <w:r>
+        <w:rPr>
+          <w:rFonts w:cstheme="minorHAnsi"/>
+        </w:rPr>
+        <w:t>test</w:t>
+      </w:r>
+      <w:proofErr w:type="spellEnd"/>
+      <w:r>
+        <w:rPr>
+          <w:rFonts w:cstheme="minorHAnsi"/>
+        </w:rPr>
+        <w:t>(</w:t>
+      </w:r>
+      <w:proofErr w:type="gramEnd"/>
+      <w:r>
+        <w:rPr>
+          <w:rFonts w:cstheme="minorHAnsi"/>
+        </w:rPr>
+        <w:t>) {</w:t>
+      </w:r>
+    </w:p>
+    <w:p>
+      <w:pPr>
+        <w:autoSpaceDE w:val="0"/>
+        <w:autoSpaceDN w:val="0"/>
+        <w:adjustRightInd w:val="0"/>
+        <w:rPr>
+          <w:rFonts w:cstheme="minorHAnsi"/>
+        </w:rPr>
+      </w:pPr>
+      <w:r>
+        <w:rPr>
+          <w:rFonts w:cstheme="minorHAnsi"/>
+        </w:rPr>
+        <w:tab/>
+      </w:r>
+      <w:r>
+        <w:rPr>
+          <w:rFonts w:cstheme="minorHAnsi"/>
+        </w:rPr>
+        <w:tab/>
+      </w:r>
+    </w:p>
+    <w:p>
+      <w:pPr>
+        <w:autoSpaceDE w:val="0"/>
+        <w:autoSpaceDN w:val="0"/>
+        <w:adjustRightInd w:val="0"/>
+        <w:rPr>
+          <w:rFonts w:cstheme="minorHAnsi"/>
+        </w:rPr>
+      </w:pPr>
+      <w:r>
+        <w:rPr>
+          <w:rFonts w:cstheme="minorHAnsi"/>
+        </w:rPr>
+        <w:tab/>
+      </w:r>
+      <w:r>
+        <w:rPr>
+          <w:rFonts w:cstheme="minorHAnsi"/>
+        </w:rPr>
+        <w:tab/>
+      </w:r>
+      <w:r>
+        <w:rPr>
+          <w:rFonts w:cstheme="minorHAnsi"/>
+          <w:i/>
+          <w:iCs/>
+        </w:rPr>
+        <w:t>Resposta</w:t>
+      </w:r>
+      <w:r>
+        <w:rPr>
+          <w:rFonts w:cstheme="minorHAnsi"/>
+        </w:rPr>
+        <w:t xml:space="preserve"> </w:t>
+      </w:r>
+      <w:proofErr w:type="spellStart"/>
+      <w:r>
+        <w:rPr>
+          <w:rFonts w:cstheme="minorHAnsi"/>
+        </w:rPr>
+        <w:t>respostaSuspeitoA</w:t>
+      </w:r>
+      <w:proofErr w:type="spellEnd"/>
+      <w:r>
+        <w:rPr>
+          <w:rFonts w:cstheme="minorHAnsi"/>
+        </w:rPr>
+        <w:t xml:space="preserve"> = </w:t>
+      </w:r>
+      <w:proofErr w:type="spellStart"/>
+      <w:r>
+        <w:rPr>
+          <w:rFonts w:cstheme="minorHAnsi"/>
+          <w:i/>
+          <w:iCs/>
+        </w:rPr>
+        <w:t>Resposta</w:t>
+      </w:r>
+      <w:r>
+        <w:rPr>
+          <w:rFonts w:cstheme="minorHAnsi"/>
+        </w:rPr>
+        <w:t>.</w:t>
+      </w:r>
+      <w:r>
+        <w:rPr>
+          <w:rFonts w:cstheme="minorHAnsi"/>
+          <w:b/>
+          <w:bCs/>
+          <w:i/>
+          <w:iCs/>
+        </w:rPr>
+        <w:t>DELACAO</w:t>
+      </w:r>
+      <w:proofErr w:type="spellEnd"/>
+      <w:r>
+        <w:rPr>
+          <w:rFonts w:cstheme="minorHAnsi"/>
+        </w:rPr>
+        <w:t>;</w:t>
+      </w:r>
+    </w:p>
+    <w:p>
+      <w:pPr>
+        <w:autoSpaceDE w:val="0"/>
+        <w:autoSpaceDN w:val="0"/>
+        <w:adjustRightInd w:val="0"/>
+        <w:rPr>
+          <w:rFonts w:cstheme="minorHAnsi"/>
+        </w:rPr>
+      </w:pPr>
+      <w:r>
+        <w:rPr>
+          <w:rFonts w:cstheme="minorHAnsi"/>
+        </w:rPr>
+        <w:tab/>
+      </w:r>
+      <w:r>
+        <w:rPr>
+          <w:rFonts w:cstheme="minorHAnsi"/>
+        </w:rPr>
+        <w:tab/>
+      </w:r>
+      <w:r>
+        <w:rPr>
+          <w:rFonts w:cstheme="minorHAnsi"/>
+          <w:i/>
+          <w:iCs/>
+        </w:rPr>
+        <w:t>Resposta</w:t>
+      </w:r>
+      <w:r>
+        <w:rPr>
+          <w:rFonts w:cstheme="minorHAnsi"/>
+        </w:rPr>
+        <w:t xml:space="preserve"> </w:t>
+      </w:r>
+      <w:proofErr w:type="spellStart"/>
+      <w:r>
+        <w:rPr>
+          <w:rFonts w:cstheme="minorHAnsi"/>
+        </w:rPr>
+        <w:t>respostaSuspeitoB</w:t>
+      </w:r>
+      <w:proofErr w:type="spellEnd"/>
+      <w:r>
+        <w:rPr>
+          <w:rFonts w:cstheme="minorHAnsi"/>
+        </w:rPr>
+        <w:t xml:space="preserve"> = </w:t>
+      </w:r>
+      <w:proofErr w:type="spellStart"/>
+      <w:r>
+        <w:rPr>
+          <w:rFonts w:cstheme="minorHAnsi"/>
+          <w:i/>
+          <w:iCs/>
+        </w:rPr>
+        <w:t>Resposta</w:t>
+      </w:r>
+      <w:r>
+        <w:rPr>
+          <w:rFonts w:cstheme="minorHAnsi"/>
+        </w:rPr>
+        <w:t>.</w:t>
+      </w:r>
+      <w:r>
+        <w:rPr>
+          <w:rFonts w:cstheme="minorHAnsi"/>
+          <w:b/>
+          <w:bCs/>
+          <w:i/>
+          <w:iCs/>
+        </w:rPr>
+        <w:t>DELACAO</w:t>
+      </w:r>
+      <w:proofErr w:type="spellEnd"/>
+      <w:r>
+        <w:rPr>
+          <w:rFonts w:cstheme="minorHAnsi"/>
+        </w:rPr>
+        <w:t>;</w:t>
+      </w:r>
+    </w:p>
+    <w:p>
+      <w:pPr>
+        <w:autoSpaceDE w:val="0"/>
+        <w:autoSpaceDN w:val="0"/>
+        <w:adjustRightInd w:val="0"/>
+        <w:rPr>
+          <w:rFonts w:cstheme="minorHAnsi"/>
+        </w:rPr>
+      </w:pPr>
+      <w:r>
+        <w:rPr>
+          <w:rFonts w:cstheme="minorHAnsi"/>
+        </w:rPr>
+        <w:tab/>
+      </w:r>
+      <w:r>
+        <w:rPr>
+          <w:rFonts w:cstheme="minorHAnsi"/>
+        </w:rPr>
+        <w:tab/>
+      </w:r>
+    </w:p>
+    <w:p>
+      <w:pPr>
+        <w:autoSpaceDE w:val="0"/>
+        <w:autoSpaceDN w:val="0"/>
+        <w:adjustRightInd w:val="0"/>
+        <w:rPr>
+          <w:rFonts w:cstheme="minorHAnsi"/>
+        </w:rPr>
+      </w:pPr>
+      <w:r>
+        <w:rPr>
+          <w:rFonts w:cstheme="minorHAnsi"/>
+        </w:rPr>
+        <w:tab/>
+      </w:r>
+      <w:r>
+        <w:rPr>
+          <w:rFonts w:cstheme="minorHAnsi"/>
+        </w:rPr>
+        <w:tab/>
+      </w:r>
+      <w:proofErr w:type="spellStart"/>
+      <w:r>
+        <w:rPr>
+          <w:rFonts w:cstheme="minorHAnsi"/>
+        </w:rPr>
+        <w:t>JulgamentoPrisioneiro</w:t>
+      </w:r>
+      <w:proofErr w:type="spellEnd"/>
+      <w:r>
+        <w:rPr>
+          <w:rFonts w:cstheme="minorHAnsi"/>
+        </w:rPr>
+        <w:t xml:space="preserve"> </w:t>
+      </w:r>
+      <w:proofErr w:type="spellStart"/>
+      <w:r>
+        <w:rPr>
+          <w:rFonts w:cstheme="minorHAnsi"/>
+        </w:rPr>
+        <w:t>jp</w:t>
+      </w:r>
+      <w:proofErr w:type="spellEnd"/>
+      <w:r>
+        <w:rPr>
+          <w:rFonts w:cstheme="minorHAnsi"/>
+        </w:rPr>
+        <w:t xml:space="preserve"> = new </w:t>
+      </w:r>
+      <w:proofErr w:type="spellStart"/>
+      <w:proofErr w:type="gramStart"/>
+      <w:r>
+        <w:rPr>
+          <w:rFonts w:cstheme="minorHAnsi"/>
+        </w:rPr>
+        <w:t>JulgamentoPrisioneiro</w:t>
+      </w:r>
+      <w:proofErr w:type="spellEnd"/>
+      <w:r>
+        <w:rPr>
+          <w:rFonts w:cstheme="minorHAnsi"/>
+        </w:rPr>
+        <w:t>(</w:t>
+      </w:r>
+      <w:proofErr w:type="gramEnd"/>
+      <w:r>
+        <w:rPr>
+          <w:rFonts w:cstheme="minorHAnsi"/>
+        </w:rPr>
+        <w:t>);</w:t>
+      </w:r>
+    </w:p>
+    <w:p>
+      <w:pPr>
+        <w:autoSpaceDE w:val="0"/>
+        <w:autoSpaceDN w:val="0"/>
+        <w:adjustRightInd w:val="0"/>
+        <w:rPr>
+          <w:rFonts w:cstheme="minorHAnsi"/>
+        </w:rPr>
+      </w:pPr>
+      <w:r>
+        <w:rPr>
+          <w:rFonts w:cstheme="minorHAnsi"/>
+        </w:rPr>
+        <w:tab/>
+      </w:r>
+      <w:r>
+        <w:rPr>
+          <w:rFonts w:cstheme="minorHAnsi"/>
+        </w:rPr>
+        <w:tab/>
+      </w:r>
+      <w:proofErr w:type="spellStart"/>
+      <w:r>
+        <w:rPr>
+          <w:rFonts w:cstheme="minorHAnsi"/>
+        </w:rPr>
+        <w:t>Assert.</w:t>
+      </w:r>
+      <w:r>
+        <w:rPr>
+          <w:rFonts w:cstheme="minorHAnsi"/>
+          <w:i/>
+          <w:iCs/>
+        </w:rPr>
+        <w:t>assertNotNull</w:t>
+      </w:r>
+      <w:proofErr w:type="spellEnd"/>
+      <w:r>
+        <w:rPr>
+          <w:rFonts w:cstheme="minorHAnsi"/>
+        </w:rPr>
+        <w:t>(</w:t>
+      </w:r>
+      <w:proofErr w:type="spellStart"/>
+      <w:r>
+        <w:rPr>
+          <w:rFonts w:cstheme="minorHAnsi"/>
+        </w:rPr>
+        <w:t>jp</w:t>
+      </w:r>
+      <w:proofErr w:type="spellEnd"/>
+      <w:r>
+        <w:rPr>
+          <w:rFonts w:cstheme="minorHAnsi"/>
+        </w:rPr>
+        <w:t>);</w:t>
+      </w:r>
+    </w:p>
+    <w:p>
+      <w:pPr>
+        <w:autoSpaceDE w:val="0"/>
+        <w:autoSpaceDN w:val="0"/>
+        <w:adjustRightInd w:val="0"/>
+        <w:rPr>
+          <w:rFonts w:cstheme="minorHAnsi"/>
+        </w:rPr>
+      </w:pPr>
+      <w:r>
+        <w:rPr>
+          <w:rFonts w:cstheme="minorHAnsi"/>
+        </w:rPr>
+        <w:tab/>
+      </w:r>
+      <w:r>
+        <w:rPr>
+          <w:rFonts w:cstheme="minorHAnsi"/>
+        </w:rPr>
+        <w:tab/>
+      </w:r>
+    </w:p>
+    <w:p>
+      <w:pPr>
+        <w:autoSpaceDE w:val="0"/>
+        <w:autoSpaceDN w:val="0"/>
+        <w:adjustRightInd w:val="0"/>
+        <w:rPr>
+          <w:rFonts w:cstheme="minorHAnsi"/>
+        </w:rPr>
+      </w:pPr>
+      <w:r>
+        <w:rPr>
+          <w:rFonts w:cstheme="minorHAnsi"/>
+        </w:rPr>
+        <w:tab/>
+      </w:r>
+      <w:r>
+        <w:rPr>
+          <w:rFonts w:cstheme="minorHAnsi"/>
+        </w:rPr>
+        <w:tab/>
+      </w:r>
+      <w:proofErr w:type="spellStart"/>
+      <w:r>
+        <w:rPr>
+          <w:rFonts w:cstheme="minorHAnsi"/>
+        </w:rPr>
+        <w:t>int</w:t>
+      </w:r>
+      <w:proofErr w:type="spellEnd"/>
+      <w:r>
+        <w:rPr>
+          <w:rFonts w:cstheme="minorHAnsi"/>
+        </w:rPr>
+        <w:t xml:space="preserve"> </w:t>
+      </w:r>
+      <w:proofErr w:type="spellStart"/>
+      <w:r>
+        <w:rPr>
+          <w:rFonts w:cstheme="minorHAnsi"/>
+        </w:rPr>
+        <w:t>penaSuspeitoA</w:t>
+      </w:r>
+      <w:proofErr w:type="spellEnd"/>
+      <w:r>
+        <w:rPr>
+          <w:rFonts w:cstheme="minorHAnsi"/>
+        </w:rPr>
+        <w:t xml:space="preserve"> = </w:t>
+      </w:r>
+      <w:proofErr w:type="spellStart"/>
+      <w:proofErr w:type="gramStart"/>
+      <w:r>
+        <w:rPr>
+          <w:rFonts w:cstheme="minorHAnsi"/>
+        </w:rPr>
+        <w:t>jp.calculaPena</w:t>
+      </w:r>
+      <w:proofErr w:type="spellEnd"/>
+      <w:proofErr w:type="gramEnd"/>
+      <w:r>
+        <w:rPr>
+          <w:rFonts w:cstheme="minorHAnsi"/>
+        </w:rPr>
+        <w:t>(</w:t>
+      </w:r>
+      <w:proofErr w:type="spellStart"/>
+      <w:r>
+        <w:rPr>
+          <w:rFonts w:cstheme="minorHAnsi"/>
+        </w:rPr>
+        <w:t>respostaSuspeitoA</w:t>
+      </w:r>
+      <w:proofErr w:type="spellEnd"/>
+      <w:r>
+        <w:rPr>
+          <w:rFonts w:cstheme="minorHAnsi"/>
+        </w:rPr>
+        <w:t xml:space="preserve">, </w:t>
+      </w:r>
+      <w:proofErr w:type="spellStart"/>
+      <w:r>
+        <w:rPr>
+          <w:rFonts w:cstheme="minorHAnsi"/>
+        </w:rPr>
+        <w:t>respostaSuspeitoB</w:t>
+      </w:r>
+      <w:proofErr w:type="spellEnd"/>
+      <w:r>
+        <w:rPr>
+          <w:rFonts w:cstheme="minorHAnsi"/>
+        </w:rPr>
+        <w:t>);</w:t>
+      </w:r>
+    </w:p>
+    <w:p>
+      <w:pPr>
+        <w:autoSpaceDE w:val="0"/>
+        <w:autoSpaceDN w:val="0"/>
+        <w:adjustRightInd w:val="0"/>
+        <w:rPr>
+          <w:rFonts w:cstheme="minorHAnsi"/>
+        </w:rPr>
+      </w:pPr>
+      <w:r>
+        <w:rPr>
+          <w:rFonts w:cstheme="minorHAnsi"/>
+        </w:rPr>
+        <w:tab/>
+      </w:r>
+      <w:r>
+        <w:rPr>
+          <w:rFonts w:cstheme="minorHAnsi"/>
+        </w:rPr>
+        <w:tab/>
+      </w:r>
+      <w:proofErr w:type="spellStart"/>
+      <w:r>
+        <w:rPr>
+          <w:rFonts w:cstheme="minorHAnsi"/>
+        </w:rPr>
+        <w:t>int</w:t>
+      </w:r>
+      <w:proofErr w:type="spellEnd"/>
+      <w:r>
+        <w:rPr>
+          <w:rFonts w:cstheme="minorHAnsi"/>
+        </w:rPr>
+        <w:t xml:space="preserve"> </w:t>
+      </w:r>
+      <w:proofErr w:type="spellStart"/>
+      <w:r>
+        <w:rPr>
+          <w:rFonts w:cstheme="minorHAnsi"/>
+        </w:rPr>
+        <w:t>penaSuspeitoB</w:t>
+      </w:r>
+      <w:proofErr w:type="spellEnd"/>
+      <w:r>
+        <w:rPr>
+          <w:rFonts w:cstheme="minorHAnsi"/>
+        </w:rPr>
+        <w:t xml:space="preserve"> = </w:t>
+      </w:r>
+      <w:proofErr w:type="spellStart"/>
+      <w:proofErr w:type="gramStart"/>
+      <w:r>
+        <w:rPr>
+          <w:rFonts w:cstheme="minorHAnsi"/>
+        </w:rPr>
+        <w:t>jp.calculaPena</w:t>
+      </w:r>
+      <w:proofErr w:type="spellEnd"/>
+      <w:proofErr w:type="gramEnd"/>
+      <w:r>
+        <w:rPr>
+          <w:rFonts w:cstheme="minorHAnsi"/>
+        </w:rPr>
+        <w:t>(</w:t>
+      </w:r>
+      <w:proofErr w:type="spellStart"/>
+      <w:r>
+        <w:rPr>
+          <w:rFonts w:cstheme="minorHAnsi"/>
+        </w:rPr>
+        <w:t>respostaSuspeitoB</w:t>
+      </w:r>
+      <w:proofErr w:type="spellEnd"/>
+      <w:r>
+        <w:rPr>
+          <w:rFonts w:cstheme="minorHAnsi"/>
+        </w:rPr>
+        <w:t xml:space="preserve">, </w:t>
+      </w:r>
+      <w:proofErr w:type="spellStart"/>
+      <w:r>
+        <w:rPr>
+          <w:rFonts w:cstheme="minorHAnsi"/>
+        </w:rPr>
+        <w:t>respostaSuspeitoA</w:t>
+      </w:r>
+      <w:proofErr w:type="spellEnd"/>
+      <w:r>
+        <w:rPr>
+          <w:rFonts w:cstheme="minorHAnsi"/>
+        </w:rPr>
+        <w:t>);</w:t>
+      </w:r>
+    </w:p>
+    <w:p>
+      <w:pPr>
+        <w:autoSpaceDE w:val="0"/>
+        <w:autoSpaceDN w:val="0"/>
+        <w:adjustRightInd w:val="0"/>
+        <w:rPr>
+          <w:rFonts w:cstheme="minorHAnsi"/>
+        </w:rPr>
+      </w:pPr>
+      <w:r>
+        <w:rPr>
+          <w:rFonts w:cstheme="minorHAnsi"/>
+        </w:rPr>
+        <w:tab/>
+      </w:r>
+      <w:r>
+        <w:rPr>
+          <w:rFonts w:cstheme="minorHAnsi"/>
+        </w:rPr>
+        <w:tab/>
+      </w:r>
+    </w:p>
+    <w:p>
+      <w:pPr>
+        <w:autoSpaceDE w:val="0"/>
+        <w:autoSpaceDN w:val="0"/>
+        <w:adjustRightInd w:val="0"/>
+        <w:rPr>
+          <w:rFonts w:cstheme="minorHAnsi"/>
+        </w:rPr>
+      </w:pPr>
+      <w:r>
+        <w:rPr>
+          <w:rFonts w:cstheme="minorHAnsi"/>
+        </w:rPr>
+        <w:tab/>
+      </w:r>
+      <w:r>
+        <w:rPr>
+          <w:rFonts w:cstheme="minorHAnsi"/>
+        </w:rPr>
+        <w:tab/>
+      </w:r>
+      <w:proofErr w:type="spellStart"/>
+      <w:r>
+        <w:rPr>
+          <w:rFonts w:cstheme="minorHAnsi"/>
+        </w:rPr>
+        <w:t>Assert.</w:t>
+      </w:r>
+      <w:r>
+        <w:rPr>
+          <w:rFonts w:cstheme="minorHAnsi"/>
+          <w:i/>
+          <w:iCs/>
+        </w:rPr>
+        <w:t>assertEquals</w:t>
+      </w:r>
+      <w:proofErr w:type="spellEnd"/>
+      <w:r>
+        <w:rPr>
+          <w:rFonts w:cstheme="minorHAnsi"/>
+        </w:rPr>
+        <w:t xml:space="preserve">(15, </w:t>
+      </w:r>
+      <w:proofErr w:type="spellStart"/>
+      <w:r>
+        <w:rPr>
+          <w:rFonts w:cstheme="minorHAnsi"/>
+        </w:rPr>
+        <w:t>penaSuspeitoA</w:t>
+      </w:r>
+      <w:proofErr w:type="spellEnd"/>
+      <w:r>
+        <w:rPr>
+          <w:rFonts w:cstheme="minorHAnsi"/>
+        </w:rPr>
+        <w:t>);</w:t>
+      </w:r>
+    </w:p>
+    <w:p>
+      <w:pPr>
+        <w:autoSpaceDE w:val="0"/>
+        <w:autoSpaceDN w:val="0"/>
+        <w:adjustRightInd w:val="0"/>
+        <w:rPr>
+          <w:rFonts w:cstheme="minorHAnsi"/>
+        </w:rPr>
+      </w:pPr>
+      <w:r>
+        <w:rPr>
+          <w:rFonts w:cstheme="minorHAnsi"/>
+        </w:rPr>
+        <w:tab/>
+      </w:r>
+      <w:r>
+        <w:rPr>
+          <w:rFonts w:cstheme="minorHAnsi"/>
+        </w:rPr>
+        <w:tab/>
+      </w:r>
+      <w:proofErr w:type="spellStart"/>
+      <w:r>
+        <w:rPr>
+          <w:rFonts w:cstheme="minorHAnsi"/>
+        </w:rPr>
+        <w:t>Assert.</w:t>
+      </w:r>
+      <w:r>
+        <w:rPr>
+          <w:rFonts w:cstheme="minorHAnsi"/>
+          <w:i/>
+          <w:iCs/>
+        </w:rPr>
+        <w:t>assertEquals</w:t>
+      </w:r>
+      <w:proofErr w:type="spellEnd"/>
+      <w:r>
+        <w:rPr>
+          <w:rFonts w:cstheme="minorHAnsi"/>
+        </w:rPr>
+        <w:t xml:space="preserve">(15, </w:t>
+      </w:r>
+      <w:proofErr w:type="spellStart"/>
+      <w:r>
+        <w:rPr>
+          <w:rFonts w:cstheme="minorHAnsi"/>
+        </w:rPr>
+        <w:t>penaSuspeitoB</w:t>
+      </w:r>
+      <w:proofErr w:type="spellEnd"/>
+      <w:r>
+        <w:rPr>
+          <w:rFonts w:cstheme="minorHAnsi"/>
+        </w:rPr>
+        <w:t>);</w:t>
+      </w:r>
+    </w:p>
+    <w:p>
+      <w:pPr>
+        <w:autoSpaceDE w:val="0"/>
+        <w:autoSpaceDN w:val="0"/>
+        <w:adjustRightInd w:val="0"/>
+        <w:rPr>
+          <w:rFonts w:cstheme="minorHAnsi"/>
+        </w:rPr>
+      </w:pPr>
+      <w:r>
+        <w:rPr>
+          <w:rFonts w:cstheme="minorHAnsi"/>
+        </w:rPr>
+        <w:tab/>
+      </w:r>
+      <w:r>
+        <w:rPr>
+          <w:rFonts w:cstheme="minorHAnsi"/>
+        </w:rPr>
+        <w:tab/>
+      </w:r>
+    </w:p>
+    <w:p>
+      <w:pPr>
+        <w:autoSpaceDE w:val="0"/>
+        <w:autoSpaceDN w:val="0"/>
+        <w:adjustRightInd w:val="0"/>
+        <w:rPr>
+          <w:rFonts w:cstheme="minorHAnsi"/>
+        </w:rPr>
+      </w:pPr>
+      <w:r>
+        <w:rPr>
+          <w:rFonts w:cstheme="minorHAnsi"/>
+        </w:rPr>
+        <w:tab/>
+        <w:t>}</w:t>
+      </w:r>
+    </w:p>
+    <w:p>
+      <w:pPr>
+        <w:autoSpaceDE w:val="0"/>
+        <w:autoSpaceDN w:val="0"/>
+        <w:adjustRightInd w:val="0"/>
+        <w:rPr>
+          <w:rFonts w:cstheme="minorHAnsi"/>
+        </w:rPr>
+      </w:pPr>
+      <w:r>
+        <w:rPr>
+          <w:rFonts w:cstheme="minorHAnsi"/>
+        </w:rPr>
+        <w:tab/>
       </w:r>
     </w:p>
     <w:p>
@@ -2853,6 +4004,7 @@
   <w:style w:type="paragraph" w:default="1" w:styleId="Normal">
     <w:name w:val="Normal"/>
     <w:qFormat/>
+    <w:rsid w:val="00F429C7"/>
   </w:style>
   <w:style w:type="character" w:default="1" w:styleId="Fontepargpadro">
     <w:name w:val="Default Paragraph Font"/>

</xml_diff>

<commit_message>
Atualizacao Final com todas classes
Atualizacao Final com todas classes rodando
</commit_message>
<xml_diff>
--- a/Testes/TestesJUNIT.docx
+++ b/Testes/TestesJUNIT.docx
@@ -2501,7 +2501,7 @@
         <w:rPr>
           <w:rFonts w:cstheme="minorHAnsi"/>
         </w:rPr>
-        <w:t>import</w:t>
+        <w:t>public</w:t>
       </w:r>
       <w:proofErr w:type="spellEnd"/>
       <w:r>
@@ -2511,43 +2511,173 @@
         <w:t xml:space="preserve"> </w:t>
       </w:r>
       <w:proofErr w:type="spellStart"/>
+      <w:r>
+        <w:rPr>
+          <w:rFonts w:cstheme="minorHAnsi"/>
+        </w:rPr>
+        <w:t>class</w:t>
+      </w:r>
+      <w:proofErr w:type="spellEnd"/>
+      <w:r>
+        <w:rPr>
+          <w:rFonts w:cstheme="minorHAnsi"/>
+        </w:rPr>
+        <w:t xml:space="preserve"> </w:t>
+      </w:r>
+      <w:proofErr w:type="spellStart"/>
+      <w:r>
+        <w:rPr>
+          <w:rFonts w:cstheme="minorHAnsi"/>
+        </w:rPr>
+        <w:t>JulgamentoPrisioneiro</w:t>
+      </w:r>
+      <w:proofErr w:type="spellEnd"/>
+      <w:r>
+        <w:rPr>
+          <w:rFonts w:cstheme="minorHAnsi"/>
+        </w:rPr>
+        <w:t xml:space="preserve"> {</w:t>
+      </w:r>
+    </w:p>
+    <w:p>
+      <w:pPr>
+        <w:autoSpaceDE w:val="0"/>
+        <w:autoSpaceDN w:val="0"/>
+        <w:adjustRightInd w:val="0"/>
+        <w:rPr>
+          <w:rFonts w:cstheme="minorHAnsi"/>
+        </w:rPr>
+      </w:pPr>
+      <w:r>
+        <w:rPr>
+          <w:rFonts w:cstheme="minorHAnsi"/>
+        </w:rPr>
+        <w:tab/>
+      </w:r>
+    </w:p>
+    <w:p>
+      <w:pPr>
+        <w:autoSpaceDE w:val="0"/>
+        <w:autoSpaceDN w:val="0"/>
+        <w:adjustRightInd w:val="0"/>
+        <w:rPr>
+          <w:rFonts w:cstheme="minorHAnsi"/>
+        </w:rPr>
+      </w:pPr>
+      <w:r>
+        <w:rPr>
+          <w:rFonts w:cstheme="minorHAnsi"/>
+        </w:rPr>
+        <w:t xml:space="preserve">   </w:t>
+      </w:r>
+      <w:proofErr w:type="spellStart"/>
+      <w:r>
+        <w:rPr>
+          <w:rFonts w:cstheme="minorHAnsi"/>
+        </w:rPr>
+        <w:t>private</w:t>
+      </w:r>
+      <w:proofErr w:type="spellEnd"/>
+      <w:r>
+        <w:rPr>
+          <w:rFonts w:cstheme="minorHAnsi"/>
+        </w:rPr>
+        <w:t xml:space="preserve"> </w:t>
+      </w:r>
+      <w:proofErr w:type="spellStart"/>
+      <w:r>
+        <w:rPr>
+          <w:rFonts w:cstheme="minorHAnsi"/>
+        </w:rPr>
+        <w:t>int</w:t>
+      </w:r>
+      <w:proofErr w:type="spellEnd"/>
+      <w:r>
+        <w:rPr>
+          <w:rFonts w:cstheme="minorHAnsi"/>
+        </w:rPr>
+        <w:t xml:space="preserve"> PENA_INOCENCIA = 13;</w:t>
+      </w:r>
+    </w:p>
+    <w:p>
+      <w:pPr>
+        <w:autoSpaceDE w:val="0"/>
+        <w:autoSpaceDN w:val="0"/>
+        <w:adjustRightInd w:val="0"/>
+        <w:rPr>
+          <w:rFonts w:cstheme="minorHAnsi"/>
+        </w:rPr>
+      </w:pPr>
+      <w:r>
+        <w:rPr>
+          <w:rFonts w:cstheme="minorHAnsi"/>
+        </w:rPr>
+        <w:t xml:space="preserve">   </w:t>
+      </w:r>
+      <w:proofErr w:type="spellStart"/>
+      <w:r>
+        <w:rPr>
+          <w:rFonts w:cstheme="minorHAnsi"/>
+        </w:rPr>
+        <w:t>private</w:t>
+      </w:r>
+      <w:proofErr w:type="spellEnd"/>
+      <w:r>
+        <w:rPr>
+          <w:rFonts w:cstheme="minorHAnsi"/>
+        </w:rPr>
+        <w:t xml:space="preserve"> </w:t>
+      </w:r>
+      <w:proofErr w:type="spellStart"/>
+      <w:r>
+        <w:rPr>
+          <w:rFonts w:cstheme="minorHAnsi"/>
+        </w:rPr>
+        <w:t>int</w:t>
+      </w:r>
+      <w:proofErr w:type="spellEnd"/>
+      <w:r>
+        <w:rPr>
+          <w:rFonts w:cstheme="minorHAnsi"/>
+        </w:rPr>
+        <w:t xml:space="preserve"> PENA_CONDENACAO_</w:t>
+      </w:r>
       <w:proofErr w:type="gramStart"/>
       <w:r>
         <w:rPr>
           <w:rFonts w:cstheme="minorHAnsi"/>
         </w:rPr>
-        <w:t>org.junit</w:t>
+        <w:t>MUTUA</w:t>
       </w:r>
       <w:proofErr w:type="gramEnd"/>
       <w:r>
         <w:rPr>
           <w:rFonts w:cstheme="minorHAnsi"/>
         </w:rPr>
-        <w:t>.Assert</w:t>
-      </w:r>
-      <w:proofErr w:type="spellEnd"/>
-      <w:r>
-        <w:rPr>
-          <w:rFonts w:cstheme="minorHAnsi"/>
-        </w:rPr>
-        <w:t>;</w:t>
-      </w:r>
-    </w:p>
-    <w:p>
-      <w:pPr>
-        <w:autoSpaceDE w:val="0"/>
-        <w:autoSpaceDN w:val="0"/>
-        <w:adjustRightInd w:val="0"/>
-        <w:rPr>
-          <w:rFonts w:cstheme="minorHAnsi"/>
-        </w:rPr>
-      </w:pPr>
-      <w:proofErr w:type="spellStart"/>
-      <w:r>
-        <w:rPr>
-          <w:rFonts w:cstheme="minorHAnsi"/>
-        </w:rPr>
-        <w:t>import</w:t>
+        <w:t xml:space="preserve"> = 15;</w:t>
+      </w:r>
+    </w:p>
+    <w:p>
+      <w:pPr>
+        <w:autoSpaceDE w:val="0"/>
+        <w:autoSpaceDN w:val="0"/>
+        <w:adjustRightInd w:val="0"/>
+        <w:rPr>
+          <w:rFonts w:cstheme="minorHAnsi"/>
+        </w:rPr>
+      </w:pPr>
+      <w:r>
+        <w:rPr>
+          <w:rFonts w:cstheme="minorHAnsi"/>
+        </w:rPr>
+        <w:t xml:space="preserve">   </w:t>
+      </w:r>
+      <w:proofErr w:type="spellStart"/>
+      <w:r>
+        <w:rPr>
+          <w:rFonts w:cstheme="minorHAnsi"/>
+        </w:rPr>
+        <w:t>private</w:t>
       </w:r>
       <w:proofErr w:type="spellEnd"/>
       <w:r>
@@ -2557,194 +2687,173 @@
         <w:t xml:space="preserve"> </w:t>
       </w:r>
       <w:proofErr w:type="spellStart"/>
+      <w:r>
+        <w:rPr>
+          <w:rFonts w:cstheme="minorHAnsi"/>
+        </w:rPr>
+        <w:t>int</w:t>
+      </w:r>
+      <w:proofErr w:type="spellEnd"/>
+      <w:r>
+        <w:rPr>
+          <w:rFonts w:cstheme="minorHAnsi"/>
+        </w:rPr>
+        <w:t xml:space="preserve"> PENA_CONDENACAO_INDIVIDUAL = 10;</w:t>
+      </w:r>
+    </w:p>
+    <w:p>
+      <w:pPr>
+        <w:autoSpaceDE w:val="0"/>
+        <w:autoSpaceDN w:val="0"/>
+        <w:adjustRightInd w:val="0"/>
+        <w:rPr>
+          <w:rFonts w:cstheme="minorHAnsi"/>
+        </w:rPr>
+      </w:pPr>
+      <w:r>
+        <w:rPr>
+          <w:rFonts w:cstheme="minorHAnsi"/>
+        </w:rPr>
+        <w:t xml:space="preserve">   </w:t>
+      </w:r>
+      <w:proofErr w:type="spellStart"/>
+      <w:r>
+        <w:rPr>
+          <w:rFonts w:cstheme="minorHAnsi"/>
+        </w:rPr>
+        <w:t>private</w:t>
+      </w:r>
+      <w:proofErr w:type="spellEnd"/>
+      <w:r>
+        <w:rPr>
+          <w:rFonts w:cstheme="minorHAnsi"/>
+        </w:rPr>
+        <w:t xml:space="preserve"> </w:t>
+      </w:r>
+      <w:proofErr w:type="spellStart"/>
+      <w:r>
+        <w:rPr>
+          <w:rFonts w:cstheme="minorHAnsi"/>
+        </w:rPr>
+        <w:t>int</w:t>
+      </w:r>
+      <w:proofErr w:type="spellEnd"/>
+      <w:r>
+        <w:rPr>
+          <w:rFonts w:cstheme="minorHAnsi"/>
+        </w:rPr>
+        <w:t xml:space="preserve"> PENA_CONDENACAO_CUMPLICES = 11;</w:t>
+      </w:r>
+    </w:p>
+    <w:p>
+      <w:pPr>
+        <w:autoSpaceDE w:val="0"/>
+        <w:autoSpaceDN w:val="0"/>
+        <w:adjustRightInd w:val="0"/>
+        <w:rPr>
+          <w:rFonts w:cstheme="minorHAnsi"/>
+        </w:rPr>
+      </w:pPr>
+      <w:r>
+        <w:rPr>
+          <w:rFonts w:cstheme="minorHAnsi"/>
+        </w:rPr>
+        <w:t xml:space="preserve">   </w:t>
+      </w:r>
+    </w:p>
+    <w:p>
+      <w:pPr>
+        <w:autoSpaceDE w:val="0"/>
+        <w:autoSpaceDN w:val="0"/>
+        <w:adjustRightInd w:val="0"/>
+        <w:rPr>
+          <w:rFonts w:cstheme="minorHAnsi"/>
+        </w:rPr>
+      </w:pPr>
+      <w:r>
+        <w:rPr>
+          <w:rFonts w:cstheme="minorHAnsi"/>
+        </w:rPr>
+        <w:t xml:space="preserve"> </w:t>
+      </w:r>
+    </w:p>
+    <w:p>
+      <w:pPr>
+        <w:autoSpaceDE w:val="0"/>
+        <w:autoSpaceDN w:val="0"/>
+        <w:adjustRightInd w:val="0"/>
+        <w:rPr>
+          <w:rFonts w:cstheme="minorHAnsi"/>
+        </w:rPr>
+      </w:pPr>
+    </w:p>
+    <w:p>
+      <w:pPr>
+        <w:autoSpaceDE w:val="0"/>
+        <w:autoSpaceDN w:val="0"/>
+        <w:adjustRightInd w:val="0"/>
+        <w:rPr>
+          <w:rFonts w:cstheme="minorHAnsi"/>
+        </w:rPr>
+      </w:pPr>
+      <w:r>
+        <w:rPr>
+          <w:rFonts w:cstheme="minorHAnsi"/>
+        </w:rPr>
+        <w:t xml:space="preserve">   </w:t>
+      </w:r>
+      <w:proofErr w:type="spellStart"/>
+      <w:r>
+        <w:rPr>
+          <w:rFonts w:cstheme="minorHAnsi"/>
+        </w:rPr>
+        <w:t>public</w:t>
+      </w:r>
+      <w:proofErr w:type="spellEnd"/>
+      <w:r>
+        <w:rPr>
+          <w:rFonts w:cstheme="minorHAnsi"/>
+        </w:rPr>
+        <w:t xml:space="preserve"> </w:t>
+      </w:r>
+      <w:proofErr w:type="spellStart"/>
+      <w:r>
+        <w:rPr>
+          <w:rFonts w:cstheme="minorHAnsi"/>
+        </w:rPr>
+        <w:t>int</w:t>
+      </w:r>
+      <w:proofErr w:type="spellEnd"/>
+      <w:r>
+        <w:rPr>
+          <w:rFonts w:cstheme="minorHAnsi"/>
+        </w:rPr>
+        <w:t xml:space="preserve"> </w:t>
+      </w:r>
+      <w:proofErr w:type="spellStart"/>
       <w:proofErr w:type="gramStart"/>
       <w:r>
         <w:rPr>
           <w:rFonts w:cstheme="minorHAnsi"/>
         </w:rPr>
-        <w:t>org.junit</w:t>
+        <w:t>calculaPena</w:t>
+      </w:r>
+      <w:proofErr w:type="spellEnd"/>
+      <w:r>
+        <w:rPr>
+          <w:rFonts w:cstheme="minorHAnsi"/>
+        </w:rPr>
+        <w:t>(</w:t>
       </w:r>
       <w:proofErr w:type="gramEnd"/>
-      <w:r>
-        <w:rPr>
-          <w:rFonts w:cstheme="minorHAnsi"/>
-        </w:rPr>
-        <w:t>.Test</w:t>
-      </w:r>
-      <w:proofErr w:type="spellEnd"/>
-      <w:r>
-        <w:rPr>
-          <w:rFonts w:cstheme="minorHAnsi"/>
-        </w:rPr>
-        <w:t>;</w:t>
-      </w:r>
-    </w:p>
-    <w:p>
-      <w:pPr>
-        <w:autoSpaceDE w:val="0"/>
-        <w:autoSpaceDN w:val="0"/>
-        <w:adjustRightInd w:val="0"/>
-        <w:rPr>
-          <w:rFonts w:cstheme="minorHAnsi"/>
-        </w:rPr>
-      </w:pPr>
-    </w:p>
-    <w:p>
-      <w:pPr>
-        <w:autoSpaceDE w:val="0"/>
-        <w:autoSpaceDN w:val="0"/>
-        <w:adjustRightInd w:val="0"/>
-        <w:rPr>
-          <w:rFonts w:cstheme="minorHAnsi"/>
-        </w:rPr>
-      </w:pPr>
-    </w:p>
-    <w:p>
-      <w:pPr>
-        <w:autoSpaceDE w:val="0"/>
-        <w:autoSpaceDN w:val="0"/>
-        <w:adjustRightInd w:val="0"/>
-        <w:rPr>
-          <w:rFonts w:cstheme="minorHAnsi"/>
-        </w:rPr>
-      </w:pPr>
-    </w:p>
-    <w:p>
-      <w:pPr>
-        <w:autoSpaceDE w:val="0"/>
-        <w:autoSpaceDN w:val="0"/>
-        <w:adjustRightInd w:val="0"/>
-        <w:rPr>
-          <w:rFonts w:cstheme="minorHAnsi"/>
-        </w:rPr>
-      </w:pPr>
-      <w:proofErr w:type="spellStart"/>
-      <w:r>
-        <w:rPr>
-          <w:rFonts w:cstheme="minorHAnsi"/>
-        </w:rPr>
-        <w:t>public</w:t>
-      </w:r>
-      <w:proofErr w:type="spellEnd"/>
-      <w:r>
-        <w:rPr>
-          <w:rFonts w:cstheme="minorHAnsi"/>
-        </w:rPr>
-        <w:t xml:space="preserve"> </w:t>
-      </w:r>
-      <w:proofErr w:type="spellStart"/>
-      <w:r>
-        <w:rPr>
-          <w:rFonts w:cstheme="minorHAnsi"/>
-        </w:rPr>
-        <w:t>class</w:t>
-      </w:r>
-      <w:proofErr w:type="spellEnd"/>
-      <w:r>
-        <w:rPr>
-          <w:rFonts w:cstheme="minorHAnsi"/>
-        </w:rPr>
-        <w:t xml:space="preserve"> </w:t>
-      </w:r>
-      <w:proofErr w:type="spellStart"/>
-      <w:r>
-        <w:rPr>
-          <w:rFonts w:cstheme="minorHAnsi"/>
-        </w:rPr>
-        <w:t>JulgamentoPrisioneiroTest</w:t>
-      </w:r>
-      <w:proofErr w:type="spellEnd"/>
-      <w:r>
-        <w:rPr>
-          <w:rFonts w:cstheme="minorHAnsi"/>
-        </w:rPr>
-        <w:t xml:space="preserve"> {</w:t>
-      </w:r>
-    </w:p>
-    <w:p>
-      <w:pPr>
-        <w:autoSpaceDE w:val="0"/>
-        <w:autoSpaceDN w:val="0"/>
-        <w:adjustRightInd w:val="0"/>
-        <w:rPr>
-          <w:rFonts w:cstheme="minorHAnsi"/>
-        </w:rPr>
-      </w:pPr>
-    </w:p>
-    <w:p>
-      <w:pPr>
-        <w:autoSpaceDE w:val="0"/>
-        <w:autoSpaceDN w:val="0"/>
-        <w:adjustRightInd w:val="0"/>
-        <w:rPr>
-          <w:rFonts w:cstheme="minorHAnsi"/>
-        </w:rPr>
-      </w:pPr>
-    </w:p>
-    <w:p>
-      <w:pPr>
-        <w:autoSpaceDE w:val="0"/>
-        <w:autoSpaceDN w:val="0"/>
-        <w:adjustRightInd w:val="0"/>
-        <w:rPr>
-          <w:rFonts w:cstheme="minorHAnsi"/>
-        </w:rPr>
-      </w:pPr>
-      <w:r>
-        <w:rPr>
-          <w:rFonts w:cstheme="minorHAnsi"/>
-        </w:rPr>
-        <w:lastRenderedPageBreak/>
-        <w:tab/>
-      </w:r>
-    </w:p>
-    <w:p>
-      <w:pPr>
-        <w:autoSpaceDE w:val="0"/>
-        <w:autoSpaceDN w:val="0"/>
-        <w:adjustRightInd w:val="0"/>
-        <w:rPr>
-          <w:rFonts w:cstheme="minorHAnsi"/>
-        </w:rPr>
-      </w:pPr>
-      <w:r>
-        <w:rPr>
-          <w:rFonts w:cstheme="minorHAnsi"/>
-        </w:rPr>
-        <w:tab/>
-      </w:r>
       <w:r>
         <w:rPr>
           <w:rFonts w:cstheme="minorHAnsi"/>
           <w:i/>
           <w:iCs/>
         </w:rPr>
-        <w:t>@Test</w:t>
-      </w:r>
-    </w:p>
-    <w:p>
-      <w:pPr>
-        <w:autoSpaceDE w:val="0"/>
-        <w:autoSpaceDN w:val="0"/>
-        <w:adjustRightInd w:val="0"/>
-        <w:rPr>
-          <w:rFonts w:cstheme="minorHAnsi"/>
-        </w:rPr>
-      </w:pPr>
-      <w:r>
-        <w:rPr>
-          <w:rFonts w:cstheme="minorHAnsi"/>
-        </w:rPr>
-        <w:tab/>
-      </w:r>
-      <w:proofErr w:type="spellStart"/>
-      <w:r>
-        <w:rPr>
-          <w:rFonts w:cstheme="minorHAnsi"/>
-        </w:rPr>
-        <w:t>public</w:t>
-      </w:r>
-      <w:proofErr w:type="spellEnd"/>
+        <w:t>Resposta</w:t>
+      </w:r>
       <w:r>
         <w:rPr>
           <w:rFonts w:cstheme="minorHAnsi"/>
@@ -2756,80 +2865,14 @@
         <w:rPr>
           <w:rFonts w:cstheme="minorHAnsi"/>
         </w:rPr>
-        <w:t>void</w:t>
-      </w:r>
-      <w:proofErr w:type="spellEnd"/>
-      <w:r>
-        <w:rPr>
-          <w:rFonts w:cstheme="minorHAnsi"/>
-        </w:rPr>
-        <w:t xml:space="preserve"> </w:t>
-      </w:r>
-      <w:proofErr w:type="spellStart"/>
-      <w:proofErr w:type="gramStart"/>
-      <w:r>
-        <w:rPr>
-          <w:rFonts w:cstheme="minorHAnsi"/>
-        </w:rPr>
-        <w:t>test</w:t>
-      </w:r>
-      <w:proofErr w:type="spellEnd"/>
-      <w:r>
-        <w:rPr>
-          <w:rFonts w:cstheme="minorHAnsi"/>
-        </w:rPr>
-        <w:t>(</w:t>
-      </w:r>
-      <w:proofErr w:type="gramEnd"/>
-      <w:r>
-        <w:rPr>
-          <w:rFonts w:cstheme="minorHAnsi"/>
-        </w:rPr>
-        <w:t>) {</w:t>
-      </w:r>
-    </w:p>
-    <w:p>
-      <w:pPr>
-        <w:autoSpaceDE w:val="0"/>
-        <w:autoSpaceDN w:val="0"/>
-        <w:adjustRightInd w:val="0"/>
-        <w:rPr>
-          <w:rFonts w:cstheme="minorHAnsi"/>
-        </w:rPr>
-      </w:pPr>
-      <w:r>
-        <w:rPr>
-          <w:rFonts w:cstheme="minorHAnsi"/>
-        </w:rPr>
-        <w:tab/>
-      </w:r>
-      <w:r>
-        <w:rPr>
-          <w:rFonts w:cstheme="minorHAnsi"/>
-        </w:rPr>
-        <w:tab/>
-      </w:r>
-    </w:p>
-    <w:p>
-      <w:pPr>
-        <w:autoSpaceDE w:val="0"/>
-        <w:autoSpaceDN w:val="0"/>
-        <w:adjustRightInd w:val="0"/>
-        <w:rPr>
-          <w:rFonts w:cstheme="minorHAnsi"/>
-        </w:rPr>
-      </w:pPr>
-      <w:r>
-        <w:rPr>
-          <w:rFonts w:cstheme="minorHAnsi"/>
-        </w:rPr>
-        <w:tab/>
-      </w:r>
-      <w:r>
-        <w:rPr>
-          <w:rFonts w:cstheme="minorHAnsi"/>
-        </w:rPr>
-        <w:tab/>
+        <w:t>respostaPrisioneiroA</w:t>
+      </w:r>
+      <w:proofErr w:type="spellEnd"/>
+      <w:r>
+        <w:rPr>
+          <w:rFonts w:cstheme="minorHAnsi"/>
+        </w:rPr>
+        <w:t xml:space="preserve">, </w:t>
       </w:r>
       <w:r>
         <w:rPr>
@@ -2850,14 +2893,58 @@
         <w:rPr>
           <w:rFonts w:cstheme="minorHAnsi"/>
         </w:rPr>
-        <w:t>respostaSuspeitoA</w:t>
-      </w:r>
-      <w:proofErr w:type="spellEnd"/>
-      <w:r>
-        <w:rPr>
-          <w:rFonts w:cstheme="minorHAnsi"/>
-        </w:rPr>
-        <w:t xml:space="preserve"> = </w:t>
+        <w:t>respostaPrisioneiroB</w:t>
+      </w:r>
+      <w:proofErr w:type="spellEnd"/>
+      <w:r>
+        <w:rPr>
+          <w:rFonts w:cstheme="minorHAnsi"/>
+        </w:rPr>
+        <w:t>) {</w:t>
+      </w:r>
+    </w:p>
+    <w:p>
+      <w:pPr>
+        <w:autoSpaceDE w:val="0"/>
+        <w:autoSpaceDN w:val="0"/>
+        <w:adjustRightInd w:val="0"/>
+        <w:rPr>
+          <w:rFonts w:cstheme="minorHAnsi"/>
+        </w:rPr>
+      </w:pPr>
+      <w:r>
+        <w:rPr>
+          <w:rFonts w:cstheme="minorHAnsi"/>
+        </w:rPr>
+        <w:t xml:space="preserve">      </w:t>
+      </w:r>
+      <w:proofErr w:type="spellStart"/>
+      <w:r>
+        <w:rPr>
+          <w:rFonts w:cstheme="minorHAnsi"/>
+        </w:rPr>
+        <w:t>if</w:t>
+      </w:r>
+      <w:proofErr w:type="spellEnd"/>
+      <w:r>
+        <w:rPr>
+          <w:rFonts w:cstheme="minorHAnsi"/>
+        </w:rPr>
+        <w:t xml:space="preserve"> (</w:t>
+      </w:r>
+      <w:proofErr w:type="spellStart"/>
+      <w:r>
+        <w:rPr>
+          <w:rFonts w:cstheme="minorHAnsi"/>
+        </w:rPr>
+        <w:t>respostaPrisioneiroA</w:t>
+      </w:r>
+      <w:proofErr w:type="spellEnd"/>
+      <w:r>
+        <w:rPr>
+          <w:rFonts w:cstheme="minorHAnsi"/>
+        </w:rPr>
+        <w:t xml:space="preserve"> == </w:t>
       </w:r>
       <w:proofErr w:type="spellStart"/>
       <w:r>
@@ -2889,57 +2976,51 @@
         <w:rPr>
           <w:rFonts w:cstheme="minorHAnsi"/>
         </w:rPr>
-        <w:t>;</w:t>
-      </w:r>
-    </w:p>
-    <w:p>
-      <w:pPr>
-        <w:autoSpaceDE w:val="0"/>
-        <w:autoSpaceDN w:val="0"/>
-        <w:adjustRightInd w:val="0"/>
-        <w:rPr>
-          <w:rFonts w:cstheme="minorHAnsi"/>
-        </w:rPr>
-      </w:pPr>
-      <w:r>
-        <w:rPr>
-          <w:rFonts w:cstheme="minorHAnsi"/>
-        </w:rPr>
-        <w:tab/>
-      </w:r>
-      <w:r>
-        <w:rPr>
-          <w:rFonts w:cstheme="minorHAnsi"/>
-        </w:rPr>
-        <w:tab/>
-      </w:r>
-      <w:r>
-        <w:rPr>
-          <w:rFonts w:cstheme="minorHAnsi"/>
-          <w:i/>
-          <w:iCs/>
-        </w:rPr>
-        <w:t>Resposta</w:t>
-      </w:r>
-      <w:r>
-        <w:rPr>
-          <w:rFonts w:cstheme="minorHAnsi"/>
-        </w:rPr>
-        <w:t xml:space="preserve"> </w:t>
-      </w:r>
-      <w:proofErr w:type="spellStart"/>
-      <w:r>
-        <w:rPr>
-          <w:rFonts w:cstheme="minorHAnsi"/>
-        </w:rPr>
-        <w:t>respostaSuspeitoB</w:t>
-      </w:r>
-      <w:proofErr w:type="spellEnd"/>
-      <w:r>
-        <w:rPr>
-          <w:rFonts w:cstheme="minorHAnsi"/>
-        </w:rPr>
-        <w:t xml:space="preserve"> = </w:t>
+        <w:t>) {</w:t>
+      </w:r>
+    </w:p>
+    <w:p>
+      <w:pPr>
+        <w:autoSpaceDE w:val="0"/>
+        <w:autoSpaceDN w:val="0"/>
+        <w:adjustRightInd w:val="0"/>
+        <w:rPr>
+          <w:rFonts w:cstheme="minorHAnsi"/>
+        </w:rPr>
+      </w:pPr>
+      <w:r>
+        <w:rPr>
+          <w:rFonts w:cstheme="minorHAnsi"/>
+        </w:rPr>
+        <w:t xml:space="preserve">          </w:t>
+      </w:r>
+      <w:proofErr w:type="spellStart"/>
+      <w:r>
+        <w:rPr>
+          <w:rFonts w:cstheme="minorHAnsi"/>
+        </w:rPr>
+        <w:t>if</w:t>
+      </w:r>
+      <w:proofErr w:type="spellEnd"/>
+      <w:r>
+        <w:rPr>
+          <w:rFonts w:cstheme="minorHAnsi"/>
+        </w:rPr>
+        <w:t xml:space="preserve"> (</w:t>
+      </w:r>
+      <w:proofErr w:type="spellStart"/>
+      <w:r>
+        <w:rPr>
+          <w:rFonts w:cstheme="minorHAnsi"/>
+        </w:rPr>
+        <w:t>respostaPrisioneiroB</w:t>
+      </w:r>
+      <w:proofErr w:type="spellEnd"/>
+      <w:r>
+        <w:rPr>
+          <w:rFonts w:cstheme="minorHAnsi"/>
+        </w:rPr>
+        <w:t xml:space="preserve"> == </w:t>
       </w:r>
       <w:proofErr w:type="spellStart"/>
       <w:r>
@@ -2971,6 +3052,50 @@
         <w:rPr>
           <w:rFonts w:cstheme="minorHAnsi"/>
         </w:rPr>
+        <w:t>) {</w:t>
+      </w:r>
+    </w:p>
+    <w:p>
+      <w:pPr>
+        <w:autoSpaceDE w:val="0"/>
+        <w:autoSpaceDN w:val="0"/>
+        <w:adjustRightInd w:val="0"/>
+        <w:rPr>
+          <w:rFonts w:cstheme="minorHAnsi"/>
+        </w:rPr>
+      </w:pPr>
+      <w:r>
+        <w:rPr>
+          <w:rFonts w:cstheme="minorHAnsi"/>
+        </w:rPr>
+        <w:t xml:space="preserve">            </w:t>
+      </w:r>
+      <w:proofErr w:type="spellStart"/>
+      <w:r>
+        <w:rPr>
+          <w:rFonts w:cstheme="minorHAnsi"/>
+        </w:rPr>
+        <w:t>return</w:t>
+      </w:r>
+      <w:proofErr w:type="spellEnd"/>
+      <w:r>
+        <w:rPr>
+          <w:rFonts w:cstheme="minorHAnsi"/>
+        </w:rPr>
+        <w:t xml:space="preserve"> PENA_CONDENACAO_</w:t>
+      </w:r>
+      <w:proofErr w:type="gramStart"/>
+      <w:r>
+        <w:rPr>
+          <w:rFonts w:cstheme="minorHAnsi"/>
+        </w:rPr>
+        <w:t>MUTUA</w:t>
+      </w:r>
+      <w:proofErr w:type="gramEnd"/>
+      <w:r>
+        <w:rPr>
+          <w:rFonts w:cstheme="minorHAnsi"/>
+        </w:rPr>
         <w:t>;</w:t>
       </w:r>
     </w:p>
@@ -2987,121 +3112,1087 @@
         <w:rPr>
           <w:rFonts w:cstheme="minorHAnsi"/>
         </w:rPr>
-        <w:tab/>
-      </w:r>
-      <w:r>
-        <w:rPr>
-          <w:rFonts w:cstheme="minorHAnsi"/>
-        </w:rPr>
-        <w:tab/>
-      </w:r>
-    </w:p>
-    <w:p>
-      <w:pPr>
-        <w:autoSpaceDE w:val="0"/>
-        <w:autoSpaceDN w:val="0"/>
-        <w:adjustRightInd w:val="0"/>
-        <w:rPr>
-          <w:rFonts w:cstheme="minorHAnsi"/>
-        </w:rPr>
-      </w:pPr>
-      <w:r>
-        <w:rPr>
-          <w:rFonts w:cstheme="minorHAnsi"/>
-        </w:rPr>
-        <w:tab/>
-      </w:r>
-      <w:r>
-        <w:rPr>
-          <w:rFonts w:cstheme="minorHAnsi"/>
-        </w:rPr>
-        <w:tab/>
-      </w:r>
-      <w:proofErr w:type="spellStart"/>
-      <w:r>
-        <w:rPr>
-          <w:rFonts w:cstheme="minorHAnsi"/>
-        </w:rPr>
-        <w:t>JulgamentoPrisioneiro</w:t>
-      </w:r>
-      <w:proofErr w:type="spellEnd"/>
-      <w:r>
-        <w:rPr>
-          <w:rFonts w:cstheme="minorHAnsi"/>
-        </w:rPr>
-        <w:t xml:space="preserve"> </w:t>
-      </w:r>
-      <w:proofErr w:type="spellStart"/>
-      <w:r>
-        <w:rPr>
-          <w:rFonts w:cstheme="minorHAnsi"/>
-        </w:rPr>
-        <w:t>jp</w:t>
-      </w:r>
-      <w:proofErr w:type="spellEnd"/>
-      <w:r>
-        <w:rPr>
-          <w:rFonts w:cstheme="minorHAnsi"/>
-        </w:rPr>
-        <w:t xml:space="preserve"> = new </w:t>
-      </w:r>
-      <w:proofErr w:type="spellStart"/>
-      <w:proofErr w:type="gramStart"/>
-      <w:r>
-        <w:rPr>
-          <w:rFonts w:cstheme="minorHAnsi"/>
-        </w:rPr>
-        <w:t>JulgamentoPrisioneiro</w:t>
-      </w:r>
-      <w:proofErr w:type="spellEnd"/>
-      <w:r>
-        <w:rPr>
-          <w:rFonts w:cstheme="minorHAnsi"/>
-        </w:rPr>
-        <w:t>(</w:t>
-      </w:r>
-      <w:proofErr w:type="gramEnd"/>
-      <w:r>
-        <w:rPr>
-          <w:rFonts w:cstheme="minorHAnsi"/>
-        </w:rPr>
-        <w:t>);</w:t>
-      </w:r>
-    </w:p>
-    <w:p>
-      <w:pPr>
-        <w:autoSpaceDE w:val="0"/>
-        <w:autoSpaceDN w:val="0"/>
-        <w:adjustRightInd w:val="0"/>
-        <w:rPr>
-          <w:rFonts w:cstheme="minorHAnsi"/>
-        </w:rPr>
-      </w:pPr>
-      <w:r>
-        <w:rPr>
-          <w:rFonts w:cstheme="minorHAnsi"/>
-        </w:rPr>
-        <w:tab/>
-      </w:r>
-      <w:r>
-        <w:rPr>
-          <w:rFonts w:cstheme="minorHAnsi"/>
-        </w:rPr>
-        <w:tab/>
-      </w:r>
-      <w:proofErr w:type="spellStart"/>
-      <w:r>
-        <w:rPr>
-          <w:rFonts w:cstheme="minorHAnsi"/>
-        </w:rPr>
-        <w:t>Assert.</w:t>
-      </w:r>
+        <w:t xml:space="preserve">          } </w:t>
+      </w:r>
+      <w:proofErr w:type="spellStart"/>
+      <w:r>
+        <w:rPr>
+          <w:rFonts w:cstheme="minorHAnsi"/>
+        </w:rPr>
+        <w:t>else</w:t>
+      </w:r>
+      <w:proofErr w:type="spellEnd"/>
+      <w:r>
+        <w:rPr>
+          <w:rFonts w:cstheme="minorHAnsi"/>
+        </w:rPr>
+        <w:t xml:space="preserve"> {</w:t>
+      </w:r>
+    </w:p>
+    <w:p>
+      <w:pPr>
+        <w:autoSpaceDE w:val="0"/>
+        <w:autoSpaceDN w:val="0"/>
+        <w:adjustRightInd w:val="0"/>
+        <w:rPr>
+          <w:rFonts w:cstheme="minorHAnsi"/>
+        </w:rPr>
+      </w:pPr>
+      <w:r>
+        <w:rPr>
+          <w:rFonts w:cstheme="minorHAnsi"/>
+        </w:rPr>
+        <w:t xml:space="preserve">                 </w:t>
+      </w:r>
+      <w:proofErr w:type="spellStart"/>
+      <w:r>
+        <w:rPr>
+          <w:rFonts w:cstheme="minorHAnsi"/>
+        </w:rPr>
+        <w:t>return</w:t>
+      </w:r>
+      <w:proofErr w:type="spellEnd"/>
+      <w:r>
+        <w:rPr>
+          <w:rFonts w:cstheme="minorHAnsi"/>
+        </w:rPr>
+        <w:t xml:space="preserve"> PENA_INOCENCIA;</w:t>
+      </w:r>
+    </w:p>
+    <w:p>
+      <w:pPr>
+        <w:autoSpaceDE w:val="0"/>
+        <w:autoSpaceDN w:val="0"/>
+        <w:adjustRightInd w:val="0"/>
+        <w:rPr>
+          <w:rFonts w:cstheme="minorHAnsi"/>
+        </w:rPr>
+      </w:pPr>
+      <w:r>
+        <w:rPr>
+          <w:rFonts w:cstheme="minorHAnsi"/>
+        </w:rPr>
+        <w:t xml:space="preserve">                 }</w:t>
+      </w:r>
+    </w:p>
+    <w:p>
+      <w:pPr>
+        <w:autoSpaceDE w:val="0"/>
+        <w:autoSpaceDN w:val="0"/>
+        <w:adjustRightInd w:val="0"/>
+        <w:rPr>
+          <w:rFonts w:cstheme="minorHAnsi"/>
+        </w:rPr>
+      </w:pPr>
+      <w:r>
+        <w:rPr>
+          <w:rFonts w:cstheme="minorHAnsi"/>
+        </w:rPr>
+        <w:t xml:space="preserve">      } </w:t>
+      </w:r>
+      <w:proofErr w:type="spellStart"/>
+      <w:r>
+        <w:rPr>
+          <w:rFonts w:cstheme="minorHAnsi"/>
+        </w:rPr>
+        <w:t>else</w:t>
+      </w:r>
+      <w:proofErr w:type="spellEnd"/>
+      <w:r>
+        <w:rPr>
+          <w:rFonts w:cstheme="minorHAnsi"/>
+        </w:rPr>
+        <w:t xml:space="preserve"> {</w:t>
+      </w:r>
+    </w:p>
+    <w:p>
+      <w:pPr>
+        <w:autoSpaceDE w:val="0"/>
+        <w:autoSpaceDN w:val="0"/>
+        <w:adjustRightInd w:val="0"/>
+        <w:rPr>
+          <w:rFonts w:cstheme="minorHAnsi"/>
+        </w:rPr>
+      </w:pPr>
+      <w:r>
+        <w:rPr>
+          <w:rFonts w:cstheme="minorHAnsi"/>
+        </w:rPr>
+        <w:t xml:space="preserve">          </w:t>
+      </w:r>
+      <w:proofErr w:type="spellStart"/>
+      <w:r>
+        <w:rPr>
+          <w:rFonts w:cstheme="minorHAnsi"/>
+        </w:rPr>
+        <w:t>if</w:t>
+      </w:r>
+      <w:proofErr w:type="spellEnd"/>
+      <w:r>
+        <w:rPr>
+          <w:rFonts w:cstheme="minorHAnsi"/>
+        </w:rPr>
+        <w:t xml:space="preserve"> (</w:t>
+      </w:r>
+      <w:proofErr w:type="spellStart"/>
+      <w:r>
+        <w:rPr>
+          <w:rFonts w:cstheme="minorHAnsi"/>
+        </w:rPr>
+        <w:t>respostaPrisioneiroB</w:t>
+      </w:r>
+      <w:proofErr w:type="spellEnd"/>
+      <w:r>
+        <w:rPr>
+          <w:rFonts w:cstheme="minorHAnsi"/>
+        </w:rPr>
+        <w:t xml:space="preserve"> == </w:t>
+      </w:r>
+      <w:proofErr w:type="spellStart"/>
       <w:r>
         <w:rPr>
           <w:rFonts w:cstheme="minorHAnsi"/>
           <w:i/>
           <w:iCs/>
         </w:rPr>
+        <w:t>Resposta</w:t>
+      </w:r>
+      <w:r>
+        <w:rPr>
+          <w:rFonts w:cstheme="minorHAnsi"/>
+        </w:rPr>
+        <w:t>.</w:t>
+      </w:r>
+      <w:r>
+        <w:rPr>
+          <w:rFonts w:cstheme="minorHAnsi"/>
+          <w:b/>
+          <w:bCs/>
+          <w:i/>
+          <w:iCs/>
+        </w:rPr>
+        <w:t>DELACAO</w:t>
+      </w:r>
+      <w:proofErr w:type="spellEnd"/>
+      <w:r>
+        <w:rPr>
+          <w:rFonts w:cstheme="minorHAnsi"/>
+        </w:rPr>
+        <w:t>) {</w:t>
+      </w:r>
+    </w:p>
+    <w:p>
+      <w:pPr>
+        <w:autoSpaceDE w:val="0"/>
+        <w:autoSpaceDN w:val="0"/>
+        <w:adjustRightInd w:val="0"/>
+        <w:rPr>
+          <w:rFonts w:cstheme="minorHAnsi"/>
+        </w:rPr>
+      </w:pPr>
+      <w:r>
+        <w:rPr>
+          <w:rFonts w:cstheme="minorHAnsi"/>
+        </w:rPr>
+        <w:t xml:space="preserve">              </w:t>
+      </w:r>
+      <w:proofErr w:type="spellStart"/>
+      <w:r>
+        <w:rPr>
+          <w:rFonts w:cstheme="minorHAnsi"/>
+        </w:rPr>
+        <w:t>return</w:t>
+      </w:r>
+      <w:proofErr w:type="spellEnd"/>
+      <w:r>
+        <w:rPr>
+          <w:rFonts w:cstheme="minorHAnsi"/>
+        </w:rPr>
+        <w:t xml:space="preserve"> PENA_CONDENACAO_INDIVIDUAL;</w:t>
+      </w:r>
+    </w:p>
+    <w:p>
+      <w:pPr>
+        <w:autoSpaceDE w:val="0"/>
+        <w:autoSpaceDN w:val="0"/>
+        <w:adjustRightInd w:val="0"/>
+        <w:rPr>
+          <w:rFonts w:cstheme="minorHAnsi"/>
+        </w:rPr>
+      </w:pPr>
+      <w:r>
+        <w:rPr>
+          <w:rFonts w:cstheme="minorHAnsi"/>
+        </w:rPr>
+        <w:t xml:space="preserve">          } </w:t>
+      </w:r>
+      <w:proofErr w:type="spellStart"/>
+      <w:r>
+        <w:rPr>
+          <w:rFonts w:cstheme="minorHAnsi"/>
+        </w:rPr>
+        <w:t>else</w:t>
+      </w:r>
+      <w:proofErr w:type="spellEnd"/>
+      <w:r>
+        <w:rPr>
+          <w:rFonts w:cstheme="minorHAnsi"/>
+        </w:rPr>
+        <w:t xml:space="preserve"> {</w:t>
+      </w:r>
+    </w:p>
+    <w:p>
+      <w:pPr>
+        <w:autoSpaceDE w:val="0"/>
+        <w:autoSpaceDN w:val="0"/>
+        <w:adjustRightInd w:val="0"/>
+        <w:rPr>
+          <w:rFonts w:cstheme="minorHAnsi"/>
+        </w:rPr>
+      </w:pPr>
+      <w:r>
+        <w:rPr>
+          <w:rFonts w:cstheme="minorHAnsi"/>
+        </w:rPr>
+        <w:t xml:space="preserve">                   </w:t>
+      </w:r>
+      <w:proofErr w:type="spellStart"/>
+      <w:r>
+        <w:rPr>
+          <w:rFonts w:cstheme="minorHAnsi"/>
+        </w:rPr>
+        <w:t>return</w:t>
+      </w:r>
+      <w:proofErr w:type="spellEnd"/>
+      <w:r>
+        <w:rPr>
+          <w:rFonts w:cstheme="minorHAnsi"/>
+        </w:rPr>
+        <w:t xml:space="preserve"> PENA_CONDENACAO_CUMPLICES;</w:t>
+      </w:r>
+    </w:p>
+    <w:p>
+      <w:pPr>
+        <w:autoSpaceDE w:val="0"/>
+        <w:autoSpaceDN w:val="0"/>
+        <w:adjustRightInd w:val="0"/>
+        <w:rPr>
+          <w:rFonts w:cstheme="minorHAnsi"/>
+        </w:rPr>
+      </w:pPr>
+      <w:r>
+        <w:rPr>
+          <w:rFonts w:cstheme="minorHAnsi"/>
+        </w:rPr>
+        <w:t xml:space="preserve">                  }</w:t>
+      </w:r>
+    </w:p>
+    <w:p>
+      <w:pPr>
+        <w:autoSpaceDE w:val="0"/>
+        <w:autoSpaceDN w:val="0"/>
+        <w:adjustRightInd w:val="0"/>
+        <w:rPr>
+          <w:rFonts w:cstheme="minorHAnsi"/>
+        </w:rPr>
+      </w:pPr>
+      <w:r>
+        <w:rPr>
+          <w:rFonts w:cstheme="minorHAnsi"/>
+        </w:rPr>
+        <w:t xml:space="preserve">          }</w:t>
+      </w:r>
+    </w:p>
+    <w:p>
+      <w:pPr>
+        <w:autoSpaceDE w:val="0"/>
+        <w:autoSpaceDN w:val="0"/>
+        <w:adjustRightInd w:val="0"/>
+        <w:rPr>
+          <w:rFonts w:cstheme="minorHAnsi"/>
+        </w:rPr>
+      </w:pPr>
+      <w:r>
+        <w:rPr>
+          <w:rFonts w:cstheme="minorHAnsi"/>
+        </w:rPr>
+        <w:t xml:space="preserve">   }</w:t>
+      </w:r>
+    </w:p>
+    <w:p>
+      <w:pPr>
+        <w:rPr>
+          <w:rFonts w:cstheme="minorHAnsi"/>
+        </w:rPr>
+      </w:pPr>
+      <w:r>
+        <w:rPr>
+          <w:rFonts w:cstheme="minorHAnsi"/>
+        </w:rPr>
+        <w:t>}</w:t>
+      </w:r>
+    </w:p>
+    <w:p>
+      <w:pPr>
+        <w:rPr>
+          <w:rFonts w:cstheme="minorHAnsi"/>
+        </w:rPr>
+      </w:pPr>
+    </w:p>
+    <w:p>
+      <w:pPr>
+        <w:autoSpaceDE w:val="0"/>
+        <w:autoSpaceDN w:val="0"/>
+        <w:adjustRightInd w:val="0"/>
+        <w:rPr>
+          <w:rFonts w:ascii="Menlo" w:hAnsi="Menlo" w:cs="Menlo"/>
+        </w:rPr>
+      </w:pPr>
+    </w:p>
+    <w:p>
+      <w:pPr>
+        <w:autoSpaceDE w:val="0"/>
+        <w:autoSpaceDN w:val="0"/>
+        <w:adjustRightInd w:val="0"/>
+        <w:rPr>
+          <w:rFonts w:cstheme="minorHAnsi"/>
+        </w:rPr>
+      </w:pPr>
+      <w:proofErr w:type="spellStart"/>
+      <w:r>
+        <w:rPr>
+          <w:rFonts w:cstheme="minorHAnsi"/>
+        </w:rPr>
+        <w:t>public</w:t>
+      </w:r>
+      <w:proofErr w:type="spellEnd"/>
+      <w:r>
+        <w:rPr>
+          <w:rFonts w:cstheme="minorHAnsi"/>
+        </w:rPr>
+        <w:t xml:space="preserve"> </w:t>
+      </w:r>
+      <w:proofErr w:type="spellStart"/>
+      <w:r>
+        <w:rPr>
+          <w:rFonts w:cstheme="minorHAnsi"/>
+        </w:rPr>
+        <w:t>enum</w:t>
+      </w:r>
+      <w:proofErr w:type="spellEnd"/>
+      <w:r>
+        <w:rPr>
+          <w:rFonts w:cstheme="minorHAnsi"/>
+        </w:rPr>
+        <w:t xml:space="preserve"> </w:t>
+      </w:r>
+      <w:r>
+        <w:rPr>
+          <w:rFonts w:cstheme="minorHAnsi"/>
+          <w:i/>
+          <w:iCs/>
+        </w:rPr>
+        <w:t>Resposta</w:t>
+      </w:r>
+      <w:r>
+        <w:rPr>
+          <w:rFonts w:cstheme="minorHAnsi"/>
+        </w:rPr>
+        <w:t xml:space="preserve"> {</w:t>
+      </w:r>
+    </w:p>
+    <w:p>
+      <w:pPr>
+        <w:autoSpaceDE w:val="0"/>
+        <w:autoSpaceDN w:val="0"/>
+        <w:adjustRightInd w:val="0"/>
+        <w:rPr>
+          <w:rFonts w:cstheme="minorHAnsi"/>
+        </w:rPr>
+      </w:pPr>
+      <w:r>
+        <w:rPr>
+          <w:rFonts w:cstheme="minorHAnsi"/>
+        </w:rPr>
+        <w:tab/>
+      </w:r>
+      <w:r>
+        <w:rPr>
+          <w:rFonts w:cstheme="minorHAnsi"/>
+          <w:b/>
+          <w:bCs/>
+          <w:i/>
+          <w:iCs/>
+        </w:rPr>
+        <w:t>DELACAO</w:t>
+      </w:r>
+      <w:r>
+        <w:rPr>
+          <w:rFonts w:cstheme="minorHAnsi"/>
+        </w:rPr>
+        <w:t xml:space="preserve">, </w:t>
+      </w:r>
+      <w:r>
+        <w:rPr>
+          <w:rFonts w:cstheme="minorHAnsi"/>
+          <w:b/>
+          <w:bCs/>
+          <w:i/>
+          <w:iCs/>
+        </w:rPr>
+        <w:t>NEGACAO</w:t>
+      </w:r>
+      <w:r>
+        <w:rPr>
+          <w:rFonts w:cstheme="minorHAnsi"/>
+        </w:rPr>
+        <w:t>;</w:t>
+      </w:r>
+    </w:p>
+    <w:p>
+      <w:pPr>
+        <w:autoSpaceDE w:val="0"/>
+        <w:autoSpaceDN w:val="0"/>
+        <w:adjustRightInd w:val="0"/>
+        <w:rPr>
+          <w:rFonts w:cstheme="minorHAnsi"/>
+        </w:rPr>
+      </w:pPr>
+      <w:r>
+        <w:rPr>
+          <w:rFonts w:cstheme="minorHAnsi"/>
+        </w:rPr>
+        <w:t>}</w:t>
+      </w:r>
+    </w:p>
+    <w:p>
+      <w:pPr>
+        <w:rPr>
+          <w:rFonts w:cstheme="minorHAnsi"/>
+        </w:rPr>
+      </w:pPr>
+    </w:p>
+    <w:p>
+      <w:pPr>
+        <w:rPr>
+          <w:rFonts w:cstheme="minorHAnsi"/>
+        </w:rPr>
+      </w:pPr>
+    </w:p>
+    <w:p>
+      <w:pPr>
+        <w:autoSpaceDE w:val="0"/>
+        <w:autoSpaceDN w:val="0"/>
+        <w:adjustRightInd w:val="0"/>
+        <w:rPr>
+          <w:rFonts w:cstheme="minorHAnsi"/>
+        </w:rPr>
+      </w:pPr>
+      <w:proofErr w:type="spellStart"/>
+      <w:r>
+        <w:rPr>
+          <w:rFonts w:cstheme="minorHAnsi"/>
+        </w:rPr>
+        <w:t>import</w:t>
+      </w:r>
+      <w:proofErr w:type="spellEnd"/>
+      <w:r>
+        <w:rPr>
+          <w:rFonts w:cstheme="minorHAnsi"/>
+        </w:rPr>
+        <w:t xml:space="preserve"> </w:t>
+      </w:r>
+      <w:proofErr w:type="spellStart"/>
+      <w:proofErr w:type="gramStart"/>
+      <w:r>
+        <w:rPr>
+          <w:rFonts w:cstheme="minorHAnsi"/>
+        </w:rPr>
+        <w:t>org.junit</w:t>
+      </w:r>
+      <w:proofErr w:type="gramEnd"/>
+      <w:r>
+        <w:rPr>
+          <w:rFonts w:cstheme="minorHAnsi"/>
+        </w:rPr>
+        <w:t>.Assert</w:t>
+      </w:r>
+      <w:proofErr w:type="spellEnd"/>
+      <w:r>
+        <w:rPr>
+          <w:rFonts w:cstheme="minorHAnsi"/>
+        </w:rPr>
+        <w:t>;</w:t>
+      </w:r>
+    </w:p>
+    <w:p>
+      <w:pPr>
+        <w:autoSpaceDE w:val="0"/>
+        <w:autoSpaceDN w:val="0"/>
+        <w:adjustRightInd w:val="0"/>
+        <w:rPr>
+          <w:rFonts w:cstheme="minorHAnsi"/>
+        </w:rPr>
+      </w:pPr>
+      <w:proofErr w:type="spellStart"/>
+      <w:r>
+        <w:rPr>
+          <w:rFonts w:cstheme="minorHAnsi"/>
+        </w:rPr>
+        <w:t>import</w:t>
+      </w:r>
+      <w:proofErr w:type="spellEnd"/>
+      <w:r>
+        <w:rPr>
+          <w:rFonts w:cstheme="minorHAnsi"/>
+        </w:rPr>
+        <w:t xml:space="preserve"> </w:t>
+      </w:r>
+      <w:proofErr w:type="spellStart"/>
+      <w:proofErr w:type="gramStart"/>
+      <w:r>
+        <w:rPr>
+          <w:rFonts w:cstheme="minorHAnsi"/>
+        </w:rPr>
+        <w:t>org.junit</w:t>
+      </w:r>
+      <w:proofErr w:type="gramEnd"/>
+      <w:r>
+        <w:rPr>
+          <w:rFonts w:cstheme="minorHAnsi"/>
+        </w:rPr>
+        <w:t>.Test</w:t>
+      </w:r>
+      <w:proofErr w:type="spellEnd"/>
+      <w:r>
+        <w:rPr>
+          <w:rFonts w:cstheme="minorHAnsi"/>
+        </w:rPr>
+        <w:t>;</w:t>
+      </w:r>
+    </w:p>
+    <w:p>
+      <w:pPr>
+        <w:autoSpaceDE w:val="0"/>
+        <w:autoSpaceDN w:val="0"/>
+        <w:adjustRightInd w:val="0"/>
+        <w:rPr>
+          <w:rFonts w:cstheme="minorHAnsi"/>
+        </w:rPr>
+      </w:pPr>
+    </w:p>
+    <w:p>
+      <w:pPr>
+        <w:autoSpaceDE w:val="0"/>
+        <w:autoSpaceDN w:val="0"/>
+        <w:adjustRightInd w:val="0"/>
+        <w:rPr>
+          <w:rFonts w:cstheme="minorHAnsi"/>
+        </w:rPr>
+      </w:pPr>
+    </w:p>
+    <w:p>
+      <w:pPr>
+        <w:autoSpaceDE w:val="0"/>
+        <w:autoSpaceDN w:val="0"/>
+        <w:adjustRightInd w:val="0"/>
+        <w:rPr>
+          <w:rFonts w:cstheme="minorHAnsi"/>
+        </w:rPr>
+      </w:pPr>
+    </w:p>
+    <w:p>
+      <w:pPr>
+        <w:autoSpaceDE w:val="0"/>
+        <w:autoSpaceDN w:val="0"/>
+        <w:adjustRightInd w:val="0"/>
+        <w:rPr>
+          <w:rFonts w:cstheme="minorHAnsi"/>
+        </w:rPr>
+      </w:pPr>
+      <w:proofErr w:type="spellStart"/>
+      <w:r>
+        <w:rPr>
+          <w:rFonts w:cstheme="minorHAnsi"/>
+        </w:rPr>
+        <w:t>public</w:t>
+      </w:r>
+      <w:proofErr w:type="spellEnd"/>
+      <w:r>
+        <w:rPr>
+          <w:rFonts w:cstheme="minorHAnsi"/>
+        </w:rPr>
+        <w:t xml:space="preserve"> </w:t>
+      </w:r>
+      <w:proofErr w:type="spellStart"/>
+      <w:r>
+        <w:rPr>
+          <w:rFonts w:cstheme="minorHAnsi"/>
+        </w:rPr>
+        <w:t>class</w:t>
+      </w:r>
+      <w:proofErr w:type="spellEnd"/>
+      <w:r>
+        <w:rPr>
+          <w:rFonts w:cstheme="minorHAnsi"/>
+        </w:rPr>
+        <w:t xml:space="preserve"> </w:t>
+      </w:r>
+      <w:proofErr w:type="spellStart"/>
+      <w:r>
+        <w:rPr>
+          <w:rFonts w:cstheme="minorHAnsi"/>
+        </w:rPr>
+        <w:t>JulgamentoPrisioneiroTest</w:t>
+      </w:r>
+      <w:proofErr w:type="spellEnd"/>
+      <w:r>
+        <w:rPr>
+          <w:rFonts w:cstheme="minorHAnsi"/>
+        </w:rPr>
+        <w:t xml:space="preserve"> {</w:t>
+      </w:r>
+    </w:p>
+    <w:p>
+      <w:pPr>
+        <w:autoSpaceDE w:val="0"/>
+        <w:autoSpaceDN w:val="0"/>
+        <w:adjustRightInd w:val="0"/>
+        <w:rPr>
+          <w:rFonts w:cstheme="minorHAnsi"/>
+        </w:rPr>
+      </w:pPr>
+    </w:p>
+    <w:p>
+      <w:pPr>
+        <w:autoSpaceDE w:val="0"/>
+        <w:autoSpaceDN w:val="0"/>
+        <w:adjustRightInd w:val="0"/>
+        <w:rPr>
+          <w:rFonts w:cstheme="minorHAnsi"/>
+        </w:rPr>
+      </w:pPr>
+    </w:p>
+    <w:p>
+      <w:pPr>
+        <w:autoSpaceDE w:val="0"/>
+        <w:autoSpaceDN w:val="0"/>
+        <w:adjustRightInd w:val="0"/>
+        <w:rPr>
+          <w:rFonts w:cstheme="minorHAnsi"/>
+        </w:rPr>
+      </w:pPr>
+      <w:r>
+        <w:rPr>
+          <w:rFonts w:cstheme="minorHAnsi"/>
+        </w:rPr>
+        <w:tab/>
+      </w:r>
+    </w:p>
+    <w:p>
+      <w:pPr>
+        <w:autoSpaceDE w:val="0"/>
+        <w:autoSpaceDN w:val="0"/>
+        <w:adjustRightInd w:val="0"/>
+        <w:rPr>
+          <w:rFonts w:cstheme="minorHAnsi"/>
+        </w:rPr>
+      </w:pPr>
+      <w:r>
+        <w:rPr>
+          <w:rFonts w:cstheme="minorHAnsi"/>
+        </w:rPr>
+        <w:tab/>
+      </w:r>
+      <w:r>
+        <w:rPr>
+          <w:rFonts w:cstheme="minorHAnsi"/>
+          <w:i/>
+          <w:iCs/>
+        </w:rPr>
+        <w:t>@Test</w:t>
+      </w:r>
+    </w:p>
+    <w:p>
+      <w:pPr>
+        <w:autoSpaceDE w:val="0"/>
+        <w:autoSpaceDN w:val="0"/>
+        <w:adjustRightInd w:val="0"/>
+        <w:rPr>
+          <w:rFonts w:cstheme="minorHAnsi"/>
+        </w:rPr>
+      </w:pPr>
+      <w:r>
+        <w:rPr>
+          <w:rFonts w:cstheme="minorHAnsi"/>
+        </w:rPr>
+        <w:tab/>
+      </w:r>
+      <w:proofErr w:type="spellStart"/>
+      <w:r>
+        <w:rPr>
+          <w:rFonts w:cstheme="minorHAnsi"/>
+        </w:rPr>
+        <w:t>public</w:t>
+      </w:r>
+      <w:proofErr w:type="spellEnd"/>
+      <w:r>
+        <w:rPr>
+          <w:rFonts w:cstheme="minorHAnsi"/>
+        </w:rPr>
+        <w:t xml:space="preserve"> </w:t>
+      </w:r>
+      <w:proofErr w:type="spellStart"/>
+      <w:r>
+        <w:rPr>
+          <w:rFonts w:cstheme="minorHAnsi"/>
+        </w:rPr>
+        <w:t>void</w:t>
+      </w:r>
+      <w:proofErr w:type="spellEnd"/>
+      <w:r>
+        <w:rPr>
+          <w:rFonts w:cstheme="minorHAnsi"/>
+        </w:rPr>
+        <w:t xml:space="preserve"> </w:t>
+      </w:r>
+      <w:proofErr w:type="spellStart"/>
+      <w:proofErr w:type="gramStart"/>
+      <w:r>
+        <w:rPr>
+          <w:rFonts w:cstheme="minorHAnsi"/>
+        </w:rPr>
+        <w:t>test</w:t>
+      </w:r>
+      <w:proofErr w:type="spellEnd"/>
+      <w:r>
+        <w:rPr>
+          <w:rFonts w:cstheme="minorHAnsi"/>
+        </w:rPr>
+        <w:t>(</w:t>
+      </w:r>
+      <w:proofErr w:type="gramEnd"/>
+      <w:r>
+        <w:rPr>
+          <w:rFonts w:cstheme="minorHAnsi"/>
+        </w:rPr>
+        <w:t>) {</w:t>
+      </w:r>
+    </w:p>
+    <w:p>
+      <w:pPr>
+        <w:autoSpaceDE w:val="0"/>
+        <w:autoSpaceDN w:val="0"/>
+        <w:adjustRightInd w:val="0"/>
+        <w:rPr>
+          <w:rFonts w:cstheme="minorHAnsi"/>
+        </w:rPr>
+      </w:pPr>
+      <w:r>
+        <w:rPr>
+          <w:rFonts w:cstheme="minorHAnsi"/>
+        </w:rPr>
+        <w:tab/>
+      </w:r>
+      <w:r>
+        <w:rPr>
+          <w:rFonts w:cstheme="minorHAnsi"/>
+        </w:rPr>
+        <w:tab/>
+      </w:r>
+    </w:p>
+    <w:p>
+      <w:pPr>
+        <w:autoSpaceDE w:val="0"/>
+        <w:autoSpaceDN w:val="0"/>
+        <w:adjustRightInd w:val="0"/>
+        <w:rPr>
+          <w:rFonts w:cstheme="minorHAnsi"/>
+        </w:rPr>
+      </w:pPr>
+      <w:r>
+        <w:rPr>
+          <w:rFonts w:cstheme="minorHAnsi"/>
+        </w:rPr>
+        <w:tab/>
+      </w:r>
+      <w:r>
+        <w:rPr>
+          <w:rFonts w:cstheme="minorHAnsi"/>
+        </w:rPr>
+        <w:tab/>
+      </w:r>
+      <w:r>
+        <w:rPr>
+          <w:rFonts w:cstheme="minorHAnsi"/>
+          <w:i/>
+          <w:iCs/>
+        </w:rPr>
+        <w:t>Resposta</w:t>
+      </w:r>
+      <w:r>
+        <w:rPr>
+          <w:rFonts w:cstheme="minorHAnsi"/>
+        </w:rPr>
+        <w:t xml:space="preserve"> </w:t>
+      </w:r>
+      <w:proofErr w:type="spellStart"/>
+      <w:r>
+        <w:rPr>
+          <w:rFonts w:cstheme="minorHAnsi"/>
+        </w:rPr>
+        <w:t>respostaSuspeitoA</w:t>
+      </w:r>
+      <w:proofErr w:type="spellEnd"/>
+      <w:r>
+        <w:rPr>
+          <w:rFonts w:cstheme="minorHAnsi"/>
+        </w:rPr>
+        <w:t xml:space="preserve"> = </w:t>
+      </w:r>
+      <w:proofErr w:type="spellStart"/>
+      <w:r>
+        <w:rPr>
+          <w:rFonts w:cstheme="minorHAnsi"/>
+          <w:i/>
+          <w:iCs/>
+        </w:rPr>
+        <w:t>Resposta</w:t>
+      </w:r>
+      <w:r>
+        <w:rPr>
+          <w:rFonts w:cstheme="minorHAnsi"/>
+        </w:rPr>
+        <w:t>.</w:t>
+      </w:r>
+      <w:r>
+        <w:rPr>
+          <w:rFonts w:cstheme="minorHAnsi"/>
+          <w:b/>
+          <w:bCs/>
+          <w:i/>
+          <w:iCs/>
+        </w:rPr>
+        <w:t>DELACAO</w:t>
+      </w:r>
+      <w:proofErr w:type="spellEnd"/>
+      <w:r>
+        <w:rPr>
+          <w:rFonts w:cstheme="minorHAnsi"/>
+        </w:rPr>
+        <w:t>;</w:t>
+      </w:r>
+    </w:p>
+    <w:p>
+      <w:pPr>
+        <w:autoSpaceDE w:val="0"/>
+        <w:autoSpaceDN w:val="0"/>
+        <w:adjustRightInd w:val="0"/>
+        <w:rPr>
+          <w:rFonts w:cstheme="minorHAnsi"/>
+        </w:rPr>
+      </w:pPr>
+      <w:r>
+        <w:rPr>
+          <w:rFonts w:cstheme="minorHAnsi"/>
+        </w:rPr>
+        <w:tab/>
+      </w:r>
+      <w:r>
+        <w:rPr>
+          <w:rFonts w:cstheme="minorHAnsi"/>
+        </w:rPr>
+        <w:tab/>
+      </w:r>
+      <w:r>
+        <w:rPr>
+          <w:rFonts w:cstheme="minorHAnsi"/>
+          <w:i/>
+          <w:iCs/>
+        </w:rPr>
+        <w:t>Resposta</w:t>
+      </w:r>
+      <w:r>
+        <w:rPr>
+          <w:rFonts w:cstheme="minorHAnsi"/>
+        </w:rPr>
+        <w:t xml:space="preserve"> </w:t>
+      </w:r>
+      <w:proofErr w:type="spellStart"/>
+      <w:r>
+        <w:rPr>
+          <w:rFonts w:cstheme="minorHAnsi"/>
+        </w:rPr>
+        <w:t>respostaSuspeitoB</w:t>
+      </w:r>
+      <w:proofErr w:type="spellEnd"/>
+      <w:r>
+        <w:rPr>
+          <w:rFonts w:cstheme="minorHAnsi"/>
+        </w:rPr>
+        <w:t xml:space="preserve"> = </w:t>
+      </w:r>
+      <w:proofErr w:type="spellStart"/>
+      <w:r>
+        <w:rPr>
+          <w:rFonts w:cstheme="minorHAnsi"/>
+          <w:i/>
+          <w:iCs/>
+        </w:rPr>
+        <w:t>Resposta</w:t>
+      </w:r>
+      <w:r>
+        <w:rPr>
+          <w:rFonts w:cstheme="minorHAnsi"/>
+        </w:rPr>
+        <w:t>.</w:t>
+      </w:r>
+      <w:r>
+        <w:rPr>
+          <w:rFonts w:cstheme="minorHAnsi"/>
+          <w:b/>
+          <w:bCs/>
+          <w:i/>
+          <w:iCs/>
+        </w:rPr>
+        <w:t>DELACAO</w:t>
+      </w:r>
+      <w:proofErr w:type="spellEnd"/>
+      <w:r>
+        <w:rPr>
+          <w:rFonts w:cstheme="minorHAnsi"/>
+        </w:rPr>
+        <w:t>;</w:t>
+      </w:r>
+    </w:p>
+    <w:p>
+      <w:pPr>
+        <w:autoSpaceDE w:val="0"/>
+        <w:autoSpaceDN w:val="0"/>
+        <w:adjustRightInd w:val="0"/>
+        <w:rPr>
+          <w:rFonts w:cstheme="minorHAnsi"/>
+        </w:rPr>
+      </w:pPr>
+      <w:r>
+        <w:rPr>
+          <w:rFonts w:cstheme="minorHAnsi"/>
+        </w:rPr>
+        <w:tab/>
+      </w:r>
+      <w:r>
+        <w:rPr>
+          <w:rFonts w:cstheme="minorHAnsi"/>
+        </w:rPr>
+        <w:tab/>
+      </w:r>
+    </w:p>
+    <w:p>
+      <w:pPr>
+        <w:autoSpaceDE w:val="0"/>
+        <w:autoSpaceDN w:val="0"/>
+        <w:adjustRightInd w:val="0"/>
+        <w:rPr>
+          <w:rFonts w:cstheme="minorHAnsi"/>
+        </w:rPr>
+      </w:pPr>
+      <w:r>
+        <w:rPr>
+          <w:rFonts w:cstheme="minorHAnsi"/>
+        </w:rPr>
+        <w:tab/>
+      </w:r>
+      <w:r>
+        <w:rPr>
+          <w:rFonts w:cstheme="minorHAnsi"/>
+        </w:rPr>
+        <w:tab/>
+      </w:r>
+      <w:proofErr w:type="spellStart"/>
+      <w:r>
+        <w:rPr>
+          <w:rFonts w:cstheme="minorHAnsi"/>
+        </w:rPr>
+        <w:t>JulgamentoPrisioneiro</w:t>
+      </w:r>
+      <w:proofErr w:type="spellEnd"/>
+      <w:r>
+        <w:rPr>
+          <w:rFonts w:cstheme="minorHAnsi"/>
+        </w:rPr>
+        <w:t xml:space="preserve"> </w:t>
+      </w:r>
+      <w:proofErr w:type="spellStart"/>
+      <w:r>
+        <w:rPr>
+          <w:rFonts w:cstheme="minorHAnsi"/>
+        </w:rPr>
+        <w:t>jp</w:t>
+      </w:r>
+      <w:proofErr w:type="spellEnd"/>
+      <w:r>
+        <w:rPr>
+          <w:rFonts w:cstheme="minorHAnsi"/>
+        </w:rPr>
+        <w:t xml:space="preserve"> = new </w:t>
+      </w:r>
+      <w:proofErr w:type="spellStart"/>
+      <w:proofErr w:type="gramStart"/>
+      <w:r>
+        <w:rPr>
+          <w:rFonts w:cstheme="minorHAnsi"/>
+        </w:rPr>
+        <w:t>JulgamentoPrisioneiro</w:t>
+      </w:r>
+      <w:proofErr w:type="spellEnd"/>
+      <w:r>
+        <w:rPr>
+          <w:rFonts w:cstheme="minorHAnsi"/>
+        </w:rPr>
+        <w:t>(</w:t>
+      </w:r>
+      <w:proofErr w:type="gramEnd"/>
+      <w:r>
+        <w:rPr>
+          <w:rFonts w:cstheme="minorHAnsi"/>
+        </w:rPr>
+        <w:t>);</w:t>
+      </w:r>
+    </w:p>
+    <w:p>
+      <w:pPr>
+        <w:autoSpaceDE w:val="0"/>
+        <w:autoSpaceDN w:val="0"/>
+        <w:adjustRightInd w:val="0"/>
+        <w:rPr>
+          <w:rFonts w:cstheme="minorHAnsi"/>
+        </w:rPr>
+      </w:pPr>
+      <w:r>
+        <w:rPr>
+          <w:rFonts w:cstheme="minorHAnsi"/>
+        </w:rPr>
+        <w:tab/>
+      </w:r>
+      <w:r>
+        <w:rPr>
+          <w:rFonts w:cstheme="minorHAnsi"/>
+        </w:rPr>
+        <w:tab/>
+      </w:r>
+      <w:proofErr w:type="spellStart"/>
+      <w:r>
+        <w:rPr>
+          <w:rFonts w:cstheme="minorHAnsi"/>
+        </w:rPr>
+        <w:t>Assert.</w:t>
+      </w:r>
+      <w:r>
+        <w:rPr>
+          <w:rFonts w:cstheme="minorHAnsi"/>
+          <w:i/>
+          <w:iCs/>
+        </w:rPr>
         <w:t>assertNotNull</w:t>
       </w:r>
       <w:proofErr w:type="spellEnd"/>
@@ -3349,6 +4440,7 @@
         <w:rPr>
           <w:rFonts w:cstheme="minorHAnsi"/>
         </w:rPr>
+        <w:lastRenderedPageBreak/>
         <w:tab/>
       </w:r>
       <w:r>
@@ -4004,7 +5096,7 @@
   <w:style w:type="paragraph" w:default="1" w:styleId="Normal">
     <w:name w:val="Normal"/>
     <w:qFormat/>
-    <w:rsid w:val="00F429C7"/>
+    <w:rsid w:val="00A7285D"/>
   </w:style>
   <w:style w:type="character" w:default="1" w:styleId="Fontepargpadro">
     <w:name w:val="Default Paragraph Font"/>

</xml_diff>

<commit_message>
Inclusão de 4 testes para 4 tipos de cenários
Inclusão de 4 testes para 4 tipos de cenários
</commit_message>
<xml_diff>
--- a/Testes/TestesJUNIT.docx
+++ b/Testes/TestesJUNIT.docx
@@ -13,25 +13,11 @@
       </w:r>
     </w:p>
     <w:p>
-      <w:pPr>
-        <w:rPr>
-          <w:lang w:val="en-US"/>
-        </w:rPr>
-      </w:pPr>
-      <w:r>
-        <w:rPr>
-          <w:lang w:val="en-US"/>
-        </w:rPr>
+      <w:r>
         <w:t>RM: 83645</w:t>
       </w:r>
     </w:p>
-    <w:p>
-      <w:pPr>
-        <w:rPr>
-          <w:lang w:val="en-US"/>
-        </w:rPr>
-      </w:pPr>
-    </w:p>
+    <w:p/>
     <w:p>
       <w:pPr>
         <w:rPr>
@@ -1393,19 +1379,11 @@
         <w:t xml:space="preserve"> </w:t>
       </w:r>
       <w:proofErr w:type="spellStart"/>
-      <w:proofErr w:type="gramStart"/>
-      <w:r>
-        <w:rPr>
-          <w:rFonts w:cstheme="minorHAnsi"/>
-        </w:rPr>
-        <w:t>org.junit</w:t>
-      </w:r>
-      <w:proofErr w:type="gramEnd"/>
-      <w:r>
-        <w:rPr>
-          <w:rFonts w:cstheme="minorHAnsi"/>
-        </w:rPr>
-        <w:t>.Test</w:t>
+      <w:r>
+        <w:rPr>
+          <w:rFonts w:cstheme="minorHAnsi"/>
+        </w:rPr>
+        <w:t>org.junit.Test</w:t>
       </w:r>
       <w:proofErr w:type="spellEnd"/>
       <w:r>
@@ -1646,7 +1624,6 @@
         <w:t xml:space="preserve"> </w:t>
       </w:r>
       <w:proofErr w:type="spellStart"/>
-      <w:proofErr w:type="gramStart"/>
       <w:r>
         <w:rPr>
           <w:rFonts w:cstheme="minorHAnsi"/>
@@ -1658,14 +1635,7 @@
         <w:rPr>
           <w:rFonts w:cstheme="minorHAnsi"/>
         </w:rPr>
-        <w:t>(</w:t>
-      </w:r>
-      <w:proofErr w:type="gramEnd"/>
-      <w:r>
-        <w:rPr>
-          <w:rFonts w:cstheme="minorHAnsi"/>
-        </w:rPr>
-        <w:t>) {</w:t>
+        <w:t>() {</w:t>
       </w:r>
     </w:p>
     <w:p>
@@ -1902,7 +1872,6 @@
         <w:t xml:space="preserve"> = new </w:t>
       </w:r>
       <w:proofErr w:type="spellStart"/>
-      <w:proofErr w:type="gramStart"/>
       <w:r>
         <w:rPr>
           <w:rFonts w:cstheme="minorHAnsi"/>
@@ -1914,14 +1883,7 @@
         <w:rPr>
           <w:rFonts w:cstheme="minorHAnsi"/>
         </w:rPr>
-        <w:t>(</w:t>
-      </w:r>
-      <w:proofErr w:type="gramEnd"/>
-      <w:r>
-        <w:rPr>
-          <w:rFonts w:cstheme="minorHAnsi"/>
-        </w:rPr>
-        <w:t>);</w:t>
+        <w:t>();</w:t>
       </w:r>
     </w:p>
     <w:p>
@@ -2054,7 +2016,6 @@
         <w:t xml:space="preserve"> = </w:t>
       </w:r>
       <w:proofErr w:type="spellStart"/>
-      <w:proofErr w:type="gramStart"/>
       <w:r>
         <w:rPr>
           <w:rFonts w:cstheme="minorHAnsi"/>
@@ -2062,7 +2023,6 @@
         <w:t>jp.calculaPena</w:t>
       </w:r>
       <w:proofErr w:type="spellEnd"/>
-      <w:proofErr w:type="gramEnd"/>
       <w:r>
         <w:rPr>
           <w:rFonts w:cstheme="minorHAnsi"/>
@@ -2149,7 +2109,6 @@
         <w:t xml:space="preserve"> = </w:t>
       </w:r>
       <w:proofErr w:type="spellStart"/>
-      <w:proofErr w:type="gramStart"/>
       <w:r>
         <w:rPr>
           <w:rFonts w:cstheme="minorHAnsi"/>
@@ -2157,7 +2116,6 @@
         <w:t>jp.calculaPena</w:t>
       </w:r>
       <w:proofErr w:type="spellEnd"/>
-      <w:proofErr w:type="gramEnd"/>
       <w:r>
         <w:rPr>
           <w:rFonts w:cstheme="minorHAnsi"/>
@@ -2640,21 +2598,7 @@
         <w:rPr>
           <w:rFonts w:cstheme="minorHAnsi"/>
         </w:rPr>
-        <w:t xml:space="preserve"> PENA_CONDENACAO_</w:t>
-      </w:r>
-      <w:proofErr w:type="gramStart"/>
-      <w:r>
-        <w:rPr>
-          <w:rFonts w:cstheme="minorHAnsi"/>
-        </w:rPr>
-        <w:t>MUTUA</w:t>
-      </w:r>
-      <w:proofErr w:type="gramEnd"/>
-      <w:r>
-        <w:rPr>
-          <w:rFonts w:cstheme="minorHAnsi"/>
-        </w:rPr>
-        <w:t xml:space="preserve"> = 15;</w:t>
+        <w:t xml:space="preserve"> PENA_CONDENACAO_MUTUA = 15;</w:t>
       </w:r>
     </w:p>
     <w:p>
@@ -2831,7 +2775,6 @@
         <w:t xml:space="preserve"> </w:t>
       </w:r>
       <w:proofErr w:type="spellStart"/>
-      <w:proofErr w:type="gramStart"/>
       <w:r>
         <w:rPr>
           <w:rFonts w:cstheme="minorHAnsi"/>
@@ -2845,7 +2788,6 @@
         </w:rPr>
         <w:t>(</w:t>
       </w:r>
-      <w:proofErr w:type="gramEnd"/>
       <w:r>
         <w:rPr>
           <w:rFonts w:cstheme="minorHAnsi"/>
@@ -3082,21 +3024,7 @@
         <w:rPr>
           <w:rFonts w:cstheme="minorHAnsi"/>
         </w:rPr>
-        <w:t xml:space="preserve"> PENA_CONDENACAO_</w:t>
-      </w:r>
-      <w:proofErr w:type="gramStart"/>
-      <w:r>
-        <w:rPr>
-          <w:rFonts w:cstheme="minorHAnsi"/>
-        </w:rPr>
-        <w:t>MUTUA</w:t>
-      </w:r>
-      <w:proofErr w:type="gramEnd"/>
-      <w:r>
-        <w:rPr>
-          <w:rFonts w:cstheme="minorHAnsi"/>
-        </w:rPr>
-        <w:t>;</w:t>
+        <w:t xml:space="preserve"> PENA_CONDENACAO_MUTUA;</w:t>
       </w:r>
     </w:p>
     <w:p>
@@ -3603,19 +3531,11 @@
         <w:t xml:space="preserve"> </w:t>
       </w:r>
       <w:proofErr w:type="spellStart"/>
-      <w:proofErr w:type="gramStart"/>
-      <w:r>
-        <w:rPr>
-          <w:rFonts w:cstheme="minorHAnsi"/>
-        </w:rPr>
-        <w:t>org.junit</w:t>
-      </w:r>
-      <w:proofErr w:type="gramEnd"/>
-      <w:r>
-        <w:rPr>
-          <w:rFonts w:cstheme="minorHAnsi"/>
-        </w:rPr>
-        <w:t>.Assert</w:t>
+      <w:r>
+        <w:rPr>
+          <w:rFonts w:cstheme="minorHAnsi"/>
+        </w:rPr>
+        <w:t>org.junit.Assert</w:t>
       </w:r>
       <w:proofErr w:type="spellEnd"/>
       <w:r>
@@ -3649,19 +3569,11 @@
         <w:t xml:space="preserve"> </w:t>
       </w:r>
       <w:proofErr w:type="spellStart"/>
-      <w:proofErr w:type="gramStart"/>
-      <w:r>
-        <w:rPr>
-          <w:rFonts w:cstheme="minorHAnsi"/>
-        </w:rPr>
-        <w:t>org.junit</w:t>
-      </w:r>
-      <w:proofErr w:type="gramEnd"/>
-      <w:r>
-        <w:rPr>
-          <w:rFonts w:cstheme="minorHAnsi"/>
-        </w:rPr>
-        <w:t>.Test</w:t>
+      <w:r>
+        <w:rPr>
+          <w:rFonts w:cstheme="minorHAnsi"/>
+        </w:rPr>
+        <w:t>org.junit.Test</w:t>
       </w:r>
       <w:proofErr w:type="spellEnd"/>
       <w:r>
@@ -3857,7 +3769,6 @@
         <w:t xml:space="preserve"> </w:t>
       </w:r>
       <w:proofErr w:type="spellStart"/>
-      <w:proofErr w:type="gramStart"/>
       <w:r>
         <w:rPr>
           <w:rFonts w:cstheme="minorHAnsi"/>
@@ -3869,14 +3780,7 @@
         <w:rPr>
           <w:rFonts w:cstheme="minorHAnsi"/>
         </w:rPr>
-        <w:t>(</w:t>
-      </w:r>
-      <w:proofErr w:type="gramEnd"/>
-      <w:r>
-        <w:rPr>
-          <w:rFonts w:cstheme="minorHAnsi"/>
-        </w:rPr>
-        <w:t>) {</w:t>
+        <w:t>() {</w:t>
       </w:r>
     </w:p>
     <w:p>
@@ -4137,7 +4041,6 @@
         <w:t xml:space="preserve"> = new </w:t>
       </w:r>
       <w:proofErr w:type="spellStart"/>
-      <w:proofErr w:type="gramStart"/>
       <w:r>
         <w:rPr>
           <w:rFonts w:cstheme="minorHAnsi"/>
@@ -4149,14 +4052,7 @@
         <w:rPr>
           <w:rFonts w:cstheme="minorHAnsi"/>
         </w:rPr>
-        <w:t>(</w:t>
-      </w:r>
-      <w:proofErr w:type="gramEnd"/>
-      <w:r>
-        <w:rPr>
-          <w:rFonts w:cstheme="minorHAnsi"/>
-        </w:rPr>
-        <w:t>);</w:t>
+        <w:t>();</w:t>
       </w:r>
     </w:p>
     <w:p>
@@ -4289,7 +4185,6 @@
         <w:t xml:space="preserve"> = </w:t>
       </w:r>
       <w:proofErr w:type="spellStart"/>
-      <w:proofErr w:type="gramStart"/>
       <w:r>
         <w:rPr>
           <w:rFonts w:cstheme="minorHAnsi"/>
@@ -4297,7 +4192,6 @@
         <w:t>jp.calculaPena</w:t>
       </w:r>
       <w:proofErr w:type="spellEnd"/>
-      <w:proofErr w:type="gramEnd"/>
       <w:r>
         <w:rPr>
           <w:rFonts w:cstheme="minorHAnsi"/>
@@ -4383,7 +4277,6 @@
         <w:t xml:space="preserve"> = </w:t>
       </w:r>
       <w:proofErr w:type="spellStart"/>
-      <w:proofErr w:type="gramStart"/>
       <w:r>
         <w:rPr>
           <w:rFonts w:cstheme="minorHAnsi"/>
@@ -4391,7 +4284,6 @@
         <w:t>jp.calculaPena</w:t>
       </w:r>
       <w:proofErr w:type="spellEnd"/>
-      <w:proofErr w:type="gramEnd"/>
       <w:r>
         <w:rPr>
           <w:rFonts w:cstheme="minorHAnsi"/>
@@ -4674,6 +4566,2801 @@
         <w:autoSpaceDE w:val="0"/>
         <w:autoSpaceDN w:val="0"/>
         <w:adjustRightInd w:val="0"/>
+        <w:rPr>
+          <w:rFonts w:cstheme="minorHAnsi"/>
+        </w:rPr>
+      </w:pPr>
+    </w:p>
+    <w:p>
+      <w:pPr>
+        <w:rPr>
+          <w:rFonts w:cstheme="minorHAnsi"/>
+        </w:rPr>
+      </w:pPr>
+      <w:r>
+        <w:rPr>
+          <w:rFonts w:cstheme="minorHAnsi"/>
+        </w:rPr>
+        <w:t>}</w:t>
+      </w:r>
+    </w:p>
+    <w:p>
+      <w:pPr>
+        <w:rPr>
+          <w:rFonts w:cstheme="minorHAnsi"/>
+        </w:rPr>
+      </w:pPr>
+    </w:p>
+    <w:p>
+      <w:pPr>
+        <w:rPr>
+          <w:rFonts w:cstheme="minorHAnsi"/>
+        </w:rPr>
+      </w:pPr>
+      <w:r>
+        <w:rPr>
+          <w:rFonts w:cstheme="minorHAnsi"/>
+        </w:rPr>
+        <w:t>Inclusão de 4 testes para 4 tipos de cenários</w:t>
+      </w:r>
+    </w:p>
+    <w:p>
+      <w:pPr>
+        <w:rPr>
+          <w:rFonts w:cstheme="minorHAnsi"/>
+        </w:rPr>
+      </w:pPr>
+      <w:proofErr w:type="spellStart"/>
+      <w:r>
+        <w:rPr>
+          <w:rFonts w:cstheme="minorHAnsi"/>
+        </w:rPr>
+        <w:t>import</w:t>
+      </w:r>
+      <w:proofErr w:type="spellEnd"/>
+      <w:r>
+        <w:rPr>
+          <w:rFonts w:cstheme="minorHAnsi"/>
+        </w:rPr>
+        <w:t xml:space="preserve"> </w:t>
+      </w:r>
+      <w:proofErr w:type="spellStart"/>
+      <w:r>
+        <w:rPr>
+          <w:rFonts w:cstheme="minorHAnsi"/>
+        </w:rPr>
+        <w:t>org.junit.Assert</w:t>
+      </w:r>
+      <w:proofErr w:type="spellEnd"/>
+      <w:r>
+        <w:rPr>
+          <w:rFonts w:cstheme="minorHAnsi"/>
+        </w:rPr>
+        <w:t>;</w:t>
+      </w:r>
+    </w:p>
+    <w:p>
+      <w:pPr>
+        <w:rPr>
+          <w:rFonts w:cstheme="minorHAnsi"/>
+        </w:rPr>
+      </w:pPr>
+      <w:proofErr w:type="spellStart"/>
+      <w:r>
+        <w:rPr>
+          <w:rFonts w:cstheme="minorHAnsi"/>
+        </w:rPr>
+        <w:t>import</w:t>
+      </w:r>
+      <w:proofErr w:type="spellEnd"/>
+      <w:r>
+        <w:rPr>
+          <w:rFonts w:cstheme="minorHAnsi"/>
+        </w:rPr>
+        <w:t xml:space="preserve"> </w:t>
+      </w:r>
+      <w:proofErr w:type="spellStart"/>
+      <w:r>
+        <w:rPr>
+          <w:rFonts w:cstheme="minorHAnsi"/>
+        </w:rPr>
+        <w:t>org.junit.Test</w:t>
+      </w:r>
+      <w:proofErr w:type="spellEnd"/>
+      <w:r>
+        <w:rPr>
+          <w:rFonts w:cstheme="minorHAnsi"/>
+        </w:rPr>
+        <w:t>;</w:t>
+      </w:r>
+    </w:p>
+    <w:p>
+      <w:pPr>
+        <w:rPr>
+          <w:rFonts w:cstheme="minorHAnsi"/>
+        </w:rPr>
+      </w:pPr>
+    </w:p>
+    <w:p>
+      <w:pPr>
+        <w:rPr>
+          <w:rFonts w:cstheme="minorHAnsi"/>
+        </w:rPr>
+      </w:pPr>
+    </w:p>
+    <w:p>
+      <w:pPr>
+        <w:rPr>
+          <w:rFonts w:cstheme="minorHAnsi"/>
+        </w:rPr>
+      </w:pPr>
+    </w:p>
+    <w:p>
+      <w:pPr>
+        <w:rPr>
+          <w:rFonts w:cstheme="minorHAnsi"/>
+        </w:rPr>
+      </w:pPr>
+      <w:proofErr w:type="spellStart"/>
+      <w:r>
+        <w:rPr>
+          <w:rFonts w:cstheme="minorHAnsi"/>
+        </w:rPr>
+        <w:t>public</w:t>
+      </w:r>
+      <w:proofErr w:type="spellEnd"/>
+      <w:r>
+        <w:rPr>
+          <w:rFonts w:cstheme="minorHAnsi"/>
+        </w:rPr>
+        <w:t xml:space="preserve"> </w:t>
+      </w:r>
+      <w:proofErr w:type="spellStart"/>
+      <w:r>
+        <w:rPr>
+          <w:rFonts w:cstheme="minorHAnsi"/>
+        </w:rPr>
+        <w:t>class</w:t>
+      </w:r>
+      <w:proofErr w:type="spellEnd"/>
+      <w:r>
+        <w:rPr>
+          <w:rFonts w:cstheme="minorHAnsi"/>
+        </w:rPr>
+        <w:t xml:space="preserve"> </w:t>
+      </w:r>
+      <w:proofErr w:type="spellStart"/>
+      <w:r>
+        <w:rPr>
+          <w:rFonts w:cstheme="minorHAnsi"/>
+        </w:rPr>
+        <w:t>JulgamentoPrisioneiroTest</w:t>
+      </w:r>
+      <w:proofErr w:type="spellEnd"/>
+      <w:r>
+        <w:rPr>
+          <w:rFonts w:cstheme="minorHAnsi"/>
+        </w:rPr>
+        <w:t xml:space="preserve"> {</w:t>
+      </w:r>
+    </w:p>
+    <w:p>
+      <w:pPr>
+        <w:rPr>
+          <w:rFonts w:cstheme="minorHAnsi"/>
+        </w:rPr>
+      </w:pPr>
+    </w:p>
+    <w:p>
+      <w:pPr>
+        <w:rPr>
+          <w:rFonts w:cstheme="minorHAnsi"/>
+        </w:rPr>
+      </w:pPr>
+    </w:p>
+    <w:p>
+      <w:pPr>
+        <w:rPr>
+          <w:rFonts w:cstheme="minorHAnsi"/>
+        </w:rPr>
+      </w:pPr>
+      <w:r>
+        <w:rPr>
+          <w:rFonts w:cstheme="minorHAnsi"/>
+        </w:rPr>
+        <w:tab/>
+      </w:r>
+    </w:p>
+    <w:p>
+      <w:pPr>
+        <w:rPr>
+          <w:rFonts w:cstheme="minorHAnsi"/>
+        </w:rPr>
+      </w:pPr>
+      <w:r>
+        <w:rPr>
+          <w:rFonts w:cstheme="minorHAnsi"/>
+        </w:rPr>
+        <w:tab/>
+        <w:t>@Test</w:t>
+      </w:r>
+    </w:p>
+    <w:p>
+      <w:pPr>
+        <w:rPr>
+          <w:rFonts w:cstheme="minorHAnsi"/>
+        </w:rPr>
+      </w:pPr>
+      <w:r>
+        <w:rPr>
+          <w:rFonts w:cstheme="minorHAnsi"/>
+        </w:rPr>
+        <w:tab/>
+      </w:r>
+      <w:proofErr w:type="spellStart"/>
+      <w:r>
+        <w:rPr>
+          <w:rFonts w:cstheme="minorHAnsi"/>
+        </w:rPr>
+        <w:t>public</w:t>
+      </w:r>
+      <w:proofErr w:type="spellEnd"/>
+      <w:r>
+        <w:rPr>
+          <w:rFonts w:cstheme="minorHAnsi"/>
+        </w:rPr>
+        <w:t xml:space="preserve"> </w:t>
+      </w:r>
+      <w:proofErr w:type="spellStart"/>
+      <w:r>
+        <w:rPr>
+          <w:rFonts w:cstheme="minorHAnsi"/>
+        </w:rPr>
+        <w:t>void</w:t>
+      </w:r>
+      <w:proofErr w:type="spellEnd"/>
+      <w:r>
+        <w:rPr>
+          <w:rFonts w:cstheme="minorHAnsi"/>
+        </w:rPr>
+        <w:t xml:space="preserve"> test1() {</w:t>
+      </w:r>
+    </w:p>
+    <w:p>
+      <w:pPr>
+        <w:rPr>
+          <w:rFonts w:cstheme="minorHAnsi"/>
+        </w:rPr>
+      </w:pPr>
+      <w:r>
+        <w:rPr>
+          <w:rFonts w:cstheme="minorHAnsi"/>
+        </w:rPr>
+        <w:tab/>
+      </w:r>
+      <w:r>
+        <w:rPr>
+          <w:rFonts w:cstheme="minorHAnsi"/>
+        </w:rPr>
+        <w:tab/>
+      </w:r>
+    </w:p>
+    <w:p>
+      <w:pPr>
+        <w:rPr>
+          <w:rFonts w:cstheme="minorHAnsi"/>
+        </w:rPr>
+      </w:pPr>
+      <w:r>
+        <w:rPr>
+          <w:rFonts w:cstheme="minorHAnsi"/>
+        </w:rPr>
+        <w:tab/>
+      </w:r>
+      <w:r>
+        <w:rPr>
+          <w:rFonts w:cstheme="minorHAnsi"/>
+        </w:rPr>
+        <w:tab/>
+        <w:t xml:space="preserve">Resposta </w:t>
+      </w:r>
+      <w:proofErr w:type="spellStart"/>
+      <w:r>
+        <w:rPr>
+          <w:rFonts w:cstheme="minorHAnsi"/>
+        </w:rPr>
+        <w:t>respostaSuspeitoA</w:t>
+      </w:r>
+      <w:proofErr w:type="spellEnd"/>
+      <w:r>
+        <w:rPr>
+          <w:rFonts w:cstheme="minorHAnsi"/>
+        </w:rPr>
+        <w:t xml:space="preserve"> = </w:t>
+      </w:r>
+      <w:proofErr w:type="spellStart"/>
+      <w:r>
+        <w:rPr>
+          <w:rFonts w:cstheme="minorHAnsi"/>
+        </w:rPr>
+        <w:t>Resposta.DELACAO</w:t>
+      </w:r>
+      <w:proofErr w:type="spellEnd"/>
+      <w:r>
+        <w:rPr>
+          <w:rFonts w:cstheme="minorHAnsi"/>
+        </w:rPr>
+        <w:t>;</w:t>
+      </w:r>
+    </w:p>
+    <w:p>
+      <w:pPr>
+        <w:rPr>
+          <w:rFonts w:cstheme="minorHAnsi"/>
+        </w:rPr>
+      </w:pPr>
+      <w:r>
+        <w:rPr>
+          <w:rFonts w:cstheme="minorHAnsi"/>
+        </w:rPr>
+        <w:tab/>
+      </w:r>
+      <w:r>
+        <w:rPr>
+          <w:rFonts w:cstheme="minorHAnsi"/>
+        </w:rPr>
+        <w:tab/>
+        <w:t xml:space="preserve">Resposta </w:t>
+      </w:r>
+      <w:proofErr w:type="spellStart"/>
+      <w:r>
+        <w:rPr>
+          <w:rFonts w:cstheme="minorHAnsi"/>
+        </w:rPr>
+        <w:t>respostaSuspeitoB</w:t>
+      </w:r>
+      <w:proofErr w:type="spellEnd"/>
+      <w:r>
+        <w:rPr>
+          <w:rFonts w:cstheme="minorHAnsi"/>
+        </w:rPr>
+        <w:t xml:space="preserve"> = </w:t>
+      </w:r>
+      <w:proofErr w:type="spellStart"/>
+      <w:r>
+        <w:rPr>
+          <w:rFonts w:cstheme="minorHAnsi"/>
+        </w:rPr>
+        <w:t>Resposta.DELACAO</w:t>
+      </w:r>
+      <w:proofErr w:type="spellEnd"/>
+      <w:r>
+        <w:rPr>
+          <w:rFonts w:cstheme="minorHAnsi"/>
+        </w:rPr>
+        <w:t>;</w:t>
+      </w:r>
+    </w:p>
+    <w:p>
+      <w:pPr>
+        <w:rPr>
+          <w:rFonts w:cstheme="minorHAnsi"/>
+        </w:rPr>
+      </w:pPr>
+      <w:r>
+        <w:rPr>
+          <w:rFonts w:cstheme="minorHAnsi"/>
+        </w:rPr>
+        <w:tab/>
+      </w:r>
+      <w:r>
+        <w:rPr>
+          <w:rFonts w:cstheme="minorHAnsi"/>
+        </w:rPr>
+        <w:tab/>
+      </w:r>
+    </w:p>
+    <w:p>
+      <w:pPr>
+        <w:rPr>
+          <w:rFonts w:cstheme="minorHAnsi"/>
+        </w:rPr>
+      </w:pPr>
+      <w:r>
+        <w:rPr>
+          <w:rFonts w:cstheme="minorHAnsi"/>
+        </w:rPr>
+        <w:tab/>
+      </w:r>
+      <w:r>
+        <w:rPr>
+          <w:rFonts w:cstheme="minorHAnsi"/>
+        </w:rPr>
+        <w:tab/>
+      </w:r>
+      <w:proofErr w:type="spellStart"/>
+      <w:r>
+        <w:rPr>
+          <w:rFonts w:cstheme="minorHAnsi"/>
+        </w:rPr>
+        <w:t>JulgamentoPrisioneiro</w:t>
+      </w:r>
+      <w:proofErr w:type="spellEnd"/>
+      <w:r>
+        <w:rPr>
+          <w:rFonts w:cstheme="minorHAnsi"/>
+        </w:rPr>
+        <w:t xml:space="preserve"> </w:t>
+      </w:r>
+      <w:proofErr w:type="spellStart"/>
+      <w:r>
+        <w:rPr>
+          <w:rFonts w:cstheme="minorHAnsi"/>
+        </w:rPr>
+        <w:t>jp</w:t>
+      </w:r>
+      <w:proofErr w:type="spellEnd"/>
+      <w:r>
+        <w:rPr>
+          <w:rFonts w:cstheme="minorHAnsi"/>
+        </w:rPr>
+        <w:t xml:space="preserve"> = new </w:t>
+      </w:r>
+      <w:proofErr w:type="spellStart"/>
+      <w:r>
+        <w:rPr>
+          <w:rFonts w:cstheme="minorHAnsi"/>
+        </w:rPr>
+        <w:t>JulgamentoPrisioneiro</w:t>
+      </w:r>
+      <w:proofErr w:type="spellEnd"/>
+      <w:r>
+        <w:rPr>
+          <w:rFonts w:cstheme="minorHAnsi"/>
+        </w:rPr>
+        <w:t>();</w:t>
+      </w:r>
+    </w:p>
+    <w:p>
+      <w:pPr>
+        <w:rPr>
+          <w:rFonts w:cstheme="minorHAnsi"/>
+        </w:rPr>
+      </w:pPr>
+      <w:r>
+        <w:rPr>
+          <w:rFonts w:cstheme="minorHAnsi"/>
+        </w:rPr>
+        <w:tab/>
+      </w:r>
+      <w:r>
+        <w:rPr>
+          <w:rFonts w:cstheme="minorHAnsi"/>
+        </w:rPr>
+        <w:tab/>
+      </w:r>
+      <w:proofErr w:type="spellStart"/>
+      <w:r>
+        <w:rPr>
+          <w:rFonts w:cstheme="minorHAnsi"/>
+        </w:rPr>
+        <w:t>Assert.assertNotNull</w:t>
+      </w:r>
+      <w:proofErr w:type="spellEnd"/>
+      <w:r>
+        <w:rPr>
+          <w:rFonts w:cstheme="minorHAnsi"/>
+        </w:rPr>
+        <w:t>(</w:t>
+      </w:r>
+      <w:proofErr w:type="spellStart"/>
+      <w:r>
+        <w:rPr>
+          <w:rFonts w:cstheme="minorHAnsi"/>
+        </w:rPr>
+        <w:t>jp</w:t>
+      </w:r>
+      <w:proofErr w:type="spellEnd"/>
+      <w:r>
+        <w:rPr>
+          <w:rFonts w:cstheme="minorHAnsi"/>
+        </w:rPr>
+        <w:t>);</w:t>
+      </w:r>
+    </w:p>
+    <w:p>
+      <w:pPr>
+        <w:rPr>
+          <w:rFonts w:cstheme="minorHAnsi"/>
+        </w:rPr>
+      </w:pPr>
+      <w:r>
+        <w:rPr>
+          <w:rFonts w:cstheme="minorHAnsi"/>
+        </w:rPr>
+        <w:tab/>
+      </w:r>
+      <w:r>
+        <w:rPr>
+          <w:rFonts w:cstheme="minorHAnsi"/>
+        </w:rPr>
+        <w:tab/>
+      </w:r>
+    </w:p>
+    <w:p>
+      <w:pPr>
+        <w:rPr>
+          <w:rFonts w:cstheme="minorHAnsi"/>
+        </w:rPr>
+      </w:pPr>
+      <w:r>
+        <w:rPr>
+          <w:rFonts w:cstheme="minorHAnsi"/>
+        </w:rPr>
+        <w:tab/>
+      </w:r>
+      <w:r>
+        <w:rPr>
+          <w:rFonts w:cstheme="minorHAnsi"/>
+        </w:rPr>
+        <w:tab/>
+      </w:r>
+      <w:proofErr w:type="spellStart"/>
+      <w:r>
+        <w:rPr>
+          <w:rFonts w:cstheme="minorHAnsi"/>
+        </w:rPr>
+        <w:t>int</w:t>
+      </w:r>
+      <w:proofErr w:type="spellEnd"/>
+      <w:r>
+        <w:rPr>
+          <w:rFonts w:cstheme="minorHAnsi"/>
+        </w:rPr>
+        <w:t xml:space="preserve"> </w:t>
+      </w:r>
+      <w:proofErr w:type="spellStart"/>
+      <w:r>
+        <w:rPr>
+          <w:rFonts w:cstheme="minorHAnsi"/>
+        </w:rPr>
+        <w:t>penaSuspeitoA</w:t>
+      </w:r>
+      <w:proofErr w:type="spellEnd"/>
+      <w:r>
+        <w:rPr>
+          <w:rFonts w:cstheme="minorHAnsi"/>
+        </w:rPr>
+        <w:t xml:space="preserve"> = </w:t>
+      </w:r>
+      <w:proofErr w:type="spellStart"/>
+      <w:r>
+        <w:rPr>
+          <w:rFonts w:cstheme="minorHAnsi"/>
+        </w:rPr>
+        <w:t>jp.calculaPena</w:t>
+      </w:r>
+      <w:proofErr w:type="spellEnd"/>
+      <w:r>
+        <w:rPr>
+          <w:rFonts w:cstheme="minorHAnsi"/>
+        </w:rPr>
+        <w:t>(</w:t>
+      </w:r>
+      <w:proofErr w:type="spellStart"/>
+      <w:r>
+        <w:rPr>
+          <w:rFonts w:cstheme="minorHAnsi"/>
+        </w:rPr>
+        <w:t>respostaSuspeitoA</w:t>
+      </w:r>
+      <w:proofErr w:type="spellEnd"/>
+      <w:r>
+        <w:rPr>
+          <w:rFonts w:cstheme="minorHAnsi"/>
+        </w:rPr>
+        <w:t xml:space="preserve">, </w:t>
+      </w:r>
+      <w:proofErr w:type="spellStart"/>
+      <w:r>
+        <w:rPr>
+          <w:rFonts w:cstheme="minorHAnsi"/>
+        </w:rPr>
+        <w:t>respostaSuspeitoB</w:t>
+      </w:r>
+      <w:proofErr w:type="spellEnd"/>
+      <w:r>
+        <w:rPr>
+          <w:rFonts w:cstheme="minorHAnsi"/>
+        </w:rPr>
+        <w:t>);</w:t>
+      </w:r>
+    </w:p>
+    <w:p>
+      <w:pPr>
+        <w:rPr>
+          <w:rFonts w:cstheme="minorHAnsi"/>
+        </w:rPr>
+      </w:pPr>
+      <w:r>
+        <w:rPr>
+          <w:rFonts w:cstheme="minorHAnsi"/>
+        </w:rPr>
+        <w:tab/>
+      </w:r>
+      <w:r>
+        <w:rPr>
+          <w:rFonts w:cstheme="minorHAnsi"/>
+        </w:rPr>
+        <w:tab/>
+      </w:r>
+      <w:proofErr w:type="spellStart"/>
+      <w:r>
+        <w:rPr>
+          <w:rFonts w:cstheme="minorHAnsi"/>
+        </w:rPr>
+        <w:t>int</w:t>
+      </w:r>
+      <w:proofErr w:type="spellEnd"/>
+      <w:r>
+        <w:rPr>
+          <w:rFonts w:cstheme="minorHAnsi"/>
+        </w:rPr>
+        <w:t xml:space="preserve"> </w:t>
+      </w:r>
+      <w:proofErr w:type="spellStart"/>
+      <w:r>
+        <w:rPr>
+          <w:rFonts w:cstheme="minorHAnsi"/>
+        </w:rPr>
+        <w:t>penaSuspeitoB</w:t>
+      </w:r>
+      <w:proofErr w:type="spellEnd"/>
+      <w:r>
+        <w:rPr>
+          <w:rFonts w:cstheme="minorHAnsi"/>
+        </w:rPr>
+        <w:t xml:space="preserve"> = </w:t>
+      </w:r>
+      <w:proofErr w:type="spellStart"/>
+      <w:r>
+        <w:rPr>
+          <w:rFonts w:cstheme="minorHAnsi"/>
+        </w:rPr>
+        <w:t>jp.calculaPena</w:t>
+      </w:r>
+      <w:proofErr w:type="spellEnd"/>
+      <w:r>
+        <w:rPr>
+          <w:rFonts w:cstheme="minorHAnsi"/>
+        </w:rPr>
+        <w:t>(</w:t>
+      </w:r>
+      <w:proofErr w:type="spellStart"/>
+      <w:r>
+        <w:rPr>
+          <w:rFonts w:cstheme="minorHAnsi"/>
+        </w:rPr>
+        <w:t>respostaSuspeitoB</w:t>
+      </w:r>
+      <w:proofErr w:type="spellEnd"/>
+      <w:r>
+        <w:rPr>
+          <w:rFonts w:cstheme="minorHAnsi"/>
+        </w:rPr>
+        <w:t xml:space="preserve">, </w:t>
+      </w:r>
+      <w:proofErr w:type="spellStart"/>
+      <w:r>
+        <w:rPr>
+          <w:rFonts w:cstheme="minorHAnsi"/>
+        </w:rPr>
+        <w:t>respostaSuspeitoA</w:t>
+      </w:r>
+      <w:proofErr w:type="spellEnd"/>
+      <w:r>
+        <w:rPr>
+          <w:rFonts w:cstheme="minorHAnsi"/>
+        </w:rPr>
+        <w:t>);</w:t>
+      </w:r>
+    </w:p>
+    <w:p>
+      <w:pPr>
+        <w:rPr>
+          <w:rFonts w:cstheme="minorHAnsi"/>
+        </w:rPr>
+      </w:pPr>
+      <w:r>
+        <w:rPr>
+          <w:rFonts w:cstheme="minorHAnsi"/>
+        </w:rPr>
+        <w:tab/>
+      </w:r>
+      <w:r>
+        <w:rPr>
+          <w:rFonts w:cstheme="minorHAnsi"/>
+        </w:rPr>
+        <w:tab/>
+      </w:r>
+    </w:p>
+    <w:p>
+      <w:pPr>
+        <w:rPr>
+          <w:rFonts w:cstheme="minorHAnsi"/>
+        </w:rPr>
+      </w:pPr>
+      <w:r>
+        <w:rPr>
+          <w:rFonts w:cstheme="minorHAnsi"/>
+        </w:rPr>
+        <w:tab/>
+      </w:r>
+      <w:r>
+        <w:rPr>
+          <w:rFonts w:cstheme="minorHAnsi"/>
+        </w:rPr>
+        <w:tab/>
+      </w:r>
+      <w:proofErr w:type="spellStart"/>
+      <w:r>
+        <w:rPr>
+          <w:rFonts w:cstheme="minorHAnsi"/>
+        </w:rPr>
+        <w:t>Assert.assertEquals</w:t>
+      </w:r>
+      <w:proofErr w:type="spellEnd"/>
+      <w:r>
+        <w:rPr>
+          <w:rFonts w:cstheme="minorHAnsi"/>
+        </w:rPr>
+        <w:t xml:space="preserve">(15, </w:t>
+      </w:r>
+      <w:proofErr w:type="spellStart"/>
+      <w:r>
+        <w:rPr>
+          <w:rFonts w:cstheme="minorHAnsi"/>
+        </w:rPr>
+        <w:t>penaSuspeitoA</w:t>
+      </w:r>
+      <w:proofErr w:type="spellEnd"/>
+      <w:r>
+        <w:rPr>
+          <w:rFonts w:cstheme="minorHAnsi"/>
+        </w:rPr>
+        <w:t>);</w:t>
+      </w:r>
+    </w:p>
+    <w:p>
+      <w:pPr>
+        <w:rPr>
+          <w:rFonts w:cstheme="minorHAnsi"/>
+        </w:rPr>
+      </w:pPr>
+      <w:r>
+        <w:rPr>
+          <w:rFonts w:cstheme="minorHAnsi"/>
+        </w:rPr>
+        <w:tab/>
+      </w:r>
+      <w:r>
+        <w:rPr>
+          <w:rFonts w:cstheme="minorHAnsi"/>
+        </w:rPr>
+        <w:tab/>
+      </w:r>
+      <w:proofErr w:type="spellStart"/>
+      <w:r>
+        <w:rPr>
+          <w:rFonts w:cstheme="minorHAnsi"/>
+        </w:rPr>
+        <w:t>Assert.assertEquals</w:t>
+      </w:r>
+      <w:proofErr w:type="spellEnd"/>
+      <w:r>
+        <w:rPr>
+          <w:rFonts w:cstheme="minorHAnsi"/>
+        </w:rPr>
+        <w:t xml:space="preserve">(15, </w:t>
+      </w:r>
+      <w:proofErr w:type="spellStart"/>
+      <w:r>
+        <w:rPr>
+          <w:rFonts w:cstheme="minorHAnsi"/>
+        </w:rPr>
+        <w:t>penaSuspeitoB</w:t>
+      </w:r>
+      <w:proofErr w:type="spellEnd"/>
+      <w:r>
+        <w:rPr>
+          <w:rFonts w:cstheme="minorHAnsi"/>
+        </w:rPr>
+        <w:t>);</w:t>
+      </w:r>
+    </w:p>
+    <w:p>
+      <w:pPr>
+        <w:rPr>
+          <w:rFonts w:cstheme="minorHAnsi"/>
+        </w:rPr>
+      </w:pPr>
+      <w:r>
+        <w:rPr>
+          <w:rFonts w:cstheme="minorHAnsi"/>
+        </w:rPr>
+        <w:tab/>
+      </w:r>
+      <w:r>
+        <w:rPr>
+          <w:rFonts w:cstheme="minorHAnsi"/>
+        </w:rPr>
+        <w:tab/>
+      </w:r>
+    </w:p>
+    <w:p>
+      <w:pPr>
+        <w:rPr>
+          <w:rFonts w:cstheme="minorHAnsi"/>
+        </w:rPr>
+      </w:pPr>
+      <w:r>
+        <w:rPr>
+          <w:rFonts w:cstheme="minorHAnsi"/>
+        </w:rPr>
+        <w:tab/>
+        <w:t>}</w:t>
+      </w:r>
+    </w:p>
+    <w:p>
+      <w:pPr>
+        <w:rPr>
+          <w:rFonts w:cstheme="minorHAnsi"/>
+        </w:rPr>
+      </w:pPr>
+      <w:r>
+        <w:rPr>
+          <w:rFonts w:cstheme="minorHAnsi"/>
+        </w:rPr>
+        <w:tab/>
+      </w:r>
+    </w:p>
+    <w:p>
+      <w:pPr>
+        <w:rPr>
+          <w:rFonts w:cstheme="minorHAnsi"/>
+        </w:rPr>
+      </w:pPr>
+      <w:r>
+        <w:rPr>
+          <w:rFonts w:cstheme="minorHAnsi"/>
+        </w:rPr>
+        <w:tab/>
+        <w:t>@Test</w:t>
+      </w:r>
+    </w:p>
+    <w:p>
+      <w:pPr>
+        <w:rPr>
+          <w:rFonts w:cstheme="minorHAnsi"/>
+        </w:rPr>
+      </w:pPr>
+      <w:r>
+        <w:rPr>
+          <w:rFonts w:cstheme="minorHAnsi"/>
+        </w:rPr>
+        <w:tab/>
+      </w:r>
+      <w:proofErr w:type="spellStart"/>
+      <w:r>
+        <w:rPr>
+          <w:rFonts w:cstheme="minorHAnsi"/>
+        </w:rPr>
+        <w:t>public</w:t>
+      </w:r>
+      <w:proofErr w:type="spellEnd"/>
+      <w:r>
+        <w:rPr>
+          <w:rFonts w:cstheme="minorHAnsi"/>
+        </w:rPr>
+        <w:t xml:space="preserve"> </w:t>
+      </w:r>
+      <w:proofErr w:type="spellStart"/>
+      <w:r>
+        <w:rPr>
+          <w:rFonts w:cstheme="minorHAnsi"/>
+        </w:rPr>
+        <w:t>void</w:t>
+      </w:r>
+      <w:proofErr w:type="spellEnd"/>
+      <w:r>
+        <w:rPr>
+          <w:rFonts w:cstheme="minorHAnsi"/>
+        </w:rPr>
+        <w:t xml:space="preserve"> test2() {</w:t>
+      </w:r>
+    </w:p>
+    <w:p>
+      <w:pPr>
+        <w:rPr>
+          <w:rFonts w:cstheme="minorHAnsi"/>
+        </w:rPr>
+      </w:pPr>
+      <w:r>
+        <w:rPr>
+          <w:rFonts w:cstheme="minorHAnsi"/>
+        </w:rPr>
+        <w:tab/>
+      </w:r>
+      <w:r>
+        <w:rPr>
+          <w:rFonts w:cstheme="minorHAnsi"/>
+        </w:rPr>
+        <w:tab/>
+      </w:r>
+    </w:p>
+    <w:p>
+      <w:pPr>
+        <w:rPr>
+          <w:rFonts w:cstheme="minorHAnsi"/>
+        </w:rPr>
+      </w:pPr>
+      <w:r>
+        <w:rPr>
+          <w:rFonts w:cstheme="minorHAnsi"/>
+        </w:rPr>
+        <w:tab/>
+      </w:r>
+      <w:r>
+        <w:rPr>
+          <w:rFonts w:cstheme="minorHAnsi"/>
+        </w:rPr>
+        <w:tab/>
+        <w:t xml:space="preserve">Resposta </w:t>
+      </w:r>
+      <w:proofErr w:type="spellStart"/>
+      <w:r>
+        <w:rPr>
+          <w:rFonts w:cstheme="minorHAnsi"/>
+        </w:rPr>
+        <w:t>respostaSuspeitoA</w:t>
+      </w:r>
+      <w:proofErr w:type="spellEnd"/>
+      <w:r>
+        <w:rPr>
+          <w:rFonts w:cstheme="minorHAnsi"/>
+        </w:rPr>
+        <w:t xml:space="preserve"> = </w:t>
+      </w:r>
+      <w:proofErr w:type="spellStart"/>
+      <w:r>
+        <w:rPr>
+          <w:rFonts w:cstheme="minorHAnsi"/>
+        </w:rPr>
+        <w:t>Resposta.DELACAO</w:t>
+      </w:r>
+      <w:proofErr w:type="spellEnd"/>
+      <w:r>
+        <w:rPr>
+          <w:rFonts w:cstheme="minorHAnsi"/>
+        </w:rPr>
+        <w:t>;</w:t>
+      </w:r>
+    </w:p>
+    <w:p>
+      <w:pPr>
+        <w:rPr>
+          <w:rFonts w:cstheme="minorHAnsi"/>
+        </w:rPr>
+      </w:pPr>
+      <w:r>
+        <w:rPr>
+          <w:rFonts w:cstheme="minorHAnsi"/>
+        </w:rPr>
+        <w:tab/>
+      </w:r>
+      <w:r>
+        <w:rPr>
+          <w:rFonts w:cstheme="minorHAnsi"/>
+        </w:rPr>
+        <w:tab/>
+        <w:t xml:space="preserve">Resposta </w:t>
+      </w:r>
+      <w:proofErr w:type="spellStart"/>
+      <w:r>
+        <w:rPr>
+          <w:rFonts w:cstheme="minorHAnsi"/>
+        </w:rPr>
+        <w:t>respostaSuspeitoB</w:t>
+      </w:r>
+      <w:proofErr w:type="spellEnd"/>
+      <w:r>
+        <w:rPr>
+          <w:rFonts w:cstheme="minorHAnsi"/>
+        </w:rPr>
+        <w:t xml:space="preserve"> = </w:t>
+      </w:r>
+      <w:proofErr w:type="spellStart"/>
+      <w:r>
+        <w:rPr>
+          <w:rFonts w:cstheme="minorHAnsi"/>
+        </w:rPr>
+        <w:t>Resposta.NEGACAO</w:t>
+      </w:r>
+      <w:proofErr w:type="spellEnd"/>
+      <w:r>
+        <w:rPr>
+          <w:rFonts w:cstheme="minorHAnsi"/>
+        </w:rPr>
+        <w:t>;</w:t>
+      </w:r>
+    </w:p>
+    <w:p>
+      <w:pPr>
+        <w:rPr>
+          <w:rFonts w:cstheme="minorHAnsi"/>
+        </w:rPr>
+      </w:pPr>
+      <w:r>
+        <w:rPr>
+          <w:rFonts w:cstheme="minorHAnsi"/>
+        </w:rPr>
+        <w:tab/>
+      </w:r>
+      <w:r>
+        <w:rPr>
+          <w:rFonts w:cstheme="minorHAnsi"/>
+        </w:rPr>
+        <w:tab/>
+      </w:r>
+    </w:p>
+    <w:p>
+      <w:pPr>
+        <w:rPr>
+          <w:rFonts w:cstheme="minorHAnsi"/>
+        </w:rPr>
+      </w:pPr>
+      <w:r>
+        <w:rPr>
+          <w:rFonts w:cstheme="minorHAnsi"/>
+        </w:rPr>
+        <w:lastRenderedPageBreak/>
+        <w:tab/>
+      </w:r>
+      <w:r>
+        <w:rPr>
+          <w:rFonts w:cstheme="minorHAnsi"/>
+        </w:rPr>
+        <w:tab/>
+      </w:r>
+      <w:proofErr w:type="spellStart"/>
+      <w:r>
+        <w:rPr>
+          <w:rFonts w:cstheme="minorHAnsi"/>
+        </w:rPr>
+        <w:t>JulgamentoPrisioneiro</w:t>
+      </w:r>
+      <w:proofErr w:type="spellEnd"/>
+      <w:r>
+        <w:rPr>
+          <w:rFonts w:cstheme="minorHAnsi"/>
+        </w:rPr>
+        <w:t xml:space="preserve"> </w:t>
+      </w:r>
+      <w:proofErr w:type="spellStart"/>
+      <w:r>
+        <w:rPr>
+          <w:rFonts w:cstheme="minorHAnsi"/>
+        </w:rPr>
+        <w:t>jp</w:t>
+      </w:r>
+      <w:proofErr w:type="spellEnd"/>
+      <w:r>
+        <w:rPr>
+          <w:rFonts w:cstheme="minorHAnsi"/>
+        </w:rPr>
+        <w:t xml:space="preserve"> = new </w:t>
+      </w:r>
+      <w:proofErr w:type="spellStart"/>
+      <w:r>
+        <w:rPr>
+          <w:rFonts w:cstheme="minorHAnsi"/>
+        </w:rPr>
+        <w:t>JulgamentoPrisioneiro</w:t>
+      </w:r>
+      <w:proofErr w:type="spellEnd"/>
+      <w:r>
+        <w:rPr>
+          <w:rFonts w:cstheme="minorHAnsi"/>
+        </w:rPr>
+        <w:t>();</w:t>
+      </w:r>
+    </w:p>
+    <w:p>
+      <w:pPr>
+        <w:rPr>
+          <w:rFonts w:cstheme="minorHAnsi"/>
+        </w:rPr>
+      </w:pPr>
+      <w:r>
+        <w:rPr>
+          <w:rFonts w:cstheme="minorHAnsi"/>
+        </w:rPr>
+        <w:tab/>
+      </w:r>
+      <w:r>
+        <w:rPr>
+          <w:rFonts w:cstheme="minorHAnsi"/>
+        </w:rPr>
+        <w:tab/>
+      </w:r>
+      <w:proofErr w:type="spellStart"/>
+      <w:r>
+        <w:rPr>
+          <w:rFonts w:cstheme="minorHAnsi"/>
+        </w:rPr>
+        <w:t>Assert.assertNotNull</w:t>
+      </w:r>
+      <w:proofErr w:type="spellEnd"/>
+      <w:r>
+        <w:rPr>
+          <w:rFonts w:cstheme="minorHAnsi"/>
+        </w:rPr>
+        <w:t>(</w:t>
+      </w:r>
+      <w:proofErr w:type="spellStart"/>
+      <w:r>
+        <w:rPr>
+          <w:rFonts w:cstheme="minorHAnsi"/>
+        </w:rPr>
+        <w:t>jp</w:t>
+      </w:r>
+      <w:proofErr w:type="spellEnd"/>
+      <w:r>
+        <w:rPr>
+          <w:rFonts w:cstheme="minorHAnsi"/>
+        </w:rPr>
+        <w:t>);</w:t>
+      </w:r>
+    </w:p>
+    <w:p>
+      <w:pPr>
+        <w:rPr>
+          <w:rFonts w:cstheme="minorHAnsi"/>
+        </w:rPr>
+      </w:pPr>
+      <w:r>
+        <w:rPr>
+          <w:rFonts w:cstheme="minorHAnsi"/>
+        </w:rPr>
+        <w:tab/>
+      </w:r>
+      <w:r>
+        <w:rPr>
+          <w:rFonts w:cstheme="minorHAnsi"/>
+        </w:rPr>
+        <w:tab/>
+      </w:r>
+    </w:p>
+    <w:p>
+      <w:pPr>
+        <w:rPr>
+          <w:rFonts w:cstheme="minorHAnsi"/>
+        </w:rPr>
+      </w:pPr>
+      <w:r>
+        <w:rPr>
+          <w:rFonts w:cstheme="minorHAnsi"/>
+        </w:rPr>
+        <w:tab/>
+      </w:r>
+      <w:r>
+        <w:rPr>
+          <w:rFonts w:cstheme="minorHAnsi"/>
+        </w:rPr>
+        <w:tab/>
+      </w:r>
+      <w:proofErr w:type="spellStart"/>
+      <w:r>
+        <w:rPr>
+          <w:rFonts w:cstheme="minorHAnsi"/>
+        </w:rPr>
+        <w:t>int</w:t>
+      </w:r>
+      <w:proofErr w:type="spellEnd"/>
+      <w:r>
+        <w:rPr>
+          <w:rFonts w:cstheme="minorHAnsi"/>
+        </w:rPr>
+        <w:t xml:space="preserve"> </w:t>
+      </w:r>
+      <w:proofErr w:type="spellStart"/>
+      <w:r>
+        <w:rPr>
+          <w:rFonts w:cstheme="minorHAnsi"/>
+        </w:rPr>
+        <w:t>penaSuspeitoA</w:t>
+      </w:r>
+      <w:proofErr w:type="spellEnd"/>
+      <w:r>
+        <w:rPr>
+          <w:rFonts w:cstheme="minorHAnsi"/>
+        </w:rPr>
+        <w:t xml:space="preserve"> = </w:t>
+      </w:r>
+      <w:proofErr w:type="spellStart"/>
+      <w:r>
+        <w:rPr>
+          <w:rFonts w:cstheme="minorHAnsi"/>
+        </w:rPr>
+        <w:t>jp.calculaPena</w:t>
+      </w:r>
+      <w:proofErr w:type="spellEnd"/>
+      <w:r>
+        <w:rPr>
+          <w:rFonts w:cstheme="minorHAnsi"/>
+        </w:rPr>
+        <w:t>(</w:t>
+      </w:r>
+      <w:proofErr w:type="spellStart"/>
+      <w:r>
+        <w:rPr>
+          <w:rFonts w:cstheme="minorHAnsi"/>
+        </w:rPr>
+        <w:t>respostaSuspeitoA</w:t>
+      </w:r>
+      <w:proofErr w:type="spellEnd"/>
+      <w:r>
+        <w:rPr>
+          <w:rFonts w:cstheme="minorHAnsi"/>
+        </w:rPr>
+        <w:t xml:space="preserve">, </w:t>
+      </w:r>
+      <w:proofErr w:type="spellStart"/>
+      <w:r>
+        <w:rPr>
+          <w:rFonts w:cstheme="minorHAnsi"/>
+        </w:rPr>
+        <w:t>respostaSuspeitoB</w:t>
+      </w:r>
+      <w:proofErr w:type="spellEnd"/>
+      <w:r>
+        <w:rPr>
+          <w:rFonts w:cstheme="minorHAnsi"/>
+        </w:rPr>
+        <w:t>);</w:t>
+      </w:r>
+    </w:p>
+    <w:p>
+      <w:pPr>
+        <w:rPr>
+          <w:rFonts w:cstheme="minorHAnsi"/>
+        </w:rPr>
+      </w:pPr>
+      <w:r>
+        <w:rPr>
+          <w:rFonts w:cstheme="minorHAnsi"/>
+        </w:rPr>
+        <w:tab/>
+      </w:r>
+      <w:r>
+        <w:rPr>
+          <w:rFonts w:cstheme="minorHAnsi"/>
+        </w:rPr>
+        <w:tab/>
+      </w:r>
+      <w:proofErr w:type="spellStart"/>
+      <w:r>
+        <w:rPr>
+          <w:rFonts w:cstheme="minorHAnsi"/>
+        </w:rPr>
+        <w:t>int</w:t>
+      </w:r>
+      <w:proofErr w:type="spellEnd"/>
+      <w:r>
+        <w:rPr>
+          <w:rFonts w:cstheme="minorHAnsi"/>
+        </w:rPr>
+        <w:t xml:space="preserve"> </w:t>
+      </w:r>
+      <w:proofErr w:type="spellStart"/>
+      <w:r>
+        <w:rPr>
+          <w:rFonts w:cstheme="minorHAnsi"/>
+        </w:rPr>
+        <w:t>penaSuspeitoB</w:t>
+      </w:r>
+      <w:proofErr w:type="spellEnd"/>
+      <w:r>
+        <w:rPr>
+          <w:rFonts w:cstheme="minorHAnsi"/>
+        </w:rPr>
+        <w:t xml:space="preserve"> = </w:t>
+      </w:r>
+      <w:proofErr w:type="spellStart"/>
+      <w:r>
+        <w:rPr>
+          <w:rFonts w:cstheme="minorHAnsi"/>
+        </w:rPr>
+        <w:t>jp.calculaPena</w:t>
+      </w:r>
+      <w:proofErr w:type="spellEnd"/>
+      <w:r>
+        <w:rPr>
+          <w:rFonts w:cstheme="minorHAnsi"/>
+        </w:rPr>
+        <w:t>(</w:t>
+      </w:r>
+      <w:proofErr w:type="spellStart"/>
+      <w:r>
+        <w:rPr>
+          <w:rFonts w:cstheme="minorHAnsi"/>
+        </w:rPr>
+        <w:t>respostaSuspeitoB</w:t>
+      </w:r>
+      <w:proofErr w:type="spellEnd"/>
+      <w:r>
+        <w:rPr>
+          <w:rFonts w:cstheme="minorHAnsi"/>
+        </w:rPr>
+        <w:t xml:space="preserve">, </w:t>
+      </w:r>
+      <w:proofErr w:type="spellStart"/>
+      <w:r>
+        <w:rPr>
+          <w:rFonts w:cstheme="minorHAnsi"/>
+        </w:rPr>
+        <w:t>respostaSuspeitoA</w:t>
+      </w:r>
+      <w:proofErr w:type="spellEnd"/>
+      <w:r>
+        <w:rPr>
+          <w:rFonts w:cstheme="minorHAnsi"/>
+        </w:rPr>
+        <w:t>);</w:t>
+      </w:r>
+    </w:p>
+    <w:p>
+      <w:pPr>
+        <w:rPr>
+          <w:rFonts w:cstheme="minorHAnsi"/>
+        </w:rPr>
+      </w:pPr>
+      <w:r>
+        <w:rPr>
+          <w:rFonts w:cstheme="minorHAnsi"/>
+        </w:rPr>
+        <w:tab/>
+      </w:r>
+      <w:r>
+        <w:rPr>
+          <w:rFonts w:cstheme="minorHAnsi"/>
+        </w:rPr>
+        <w:tab/>
+      </w:r>
+    </w:p>
+    <w:p>
+      <w:pPr>
+        <w:rPr>
+          <w:rFonts w:cstheme="minorHAnsi"/>
+        </w:rPr>
+      </w:pPr>
+      <w:r>
+        <w:rPr>
+          <w:rFonts w:cstheme="minorHAnsi"/>
+        </w:rPr>
+        <w:tab/>
+      </w:r>
+      <w:r>
+        <w:rPr>
+          <w:rFonts w:cstheme="minorHAnsi"/>
+        </w:rPr>
+        <w:tab/>
+      </w:r>
+      <w:proofErr w:type="spellStart"/>
+      <w:r>
+        <w:rPr>
+          <w:rFonts w:cstheme="minorHAnsi"/>
+        </w:rPr>
+        <w:t>Assert.assertEquals</w:t>
+      </w:r>
+      <w:proofErr w:type="spellEnd"/>
+      <w:r>
+        <w:rPr>
+          <w:rFonts w:cstheme="minorHAnsi"/>
+        </w:rPr>
+        <w:t xml:space="preserve">(13, </w:t>
+      </w:r>
+      <w:proofErr w:type="spellStart"/>
+      <w:r>
+        <w:rPr>
+          <w:rFonts w:cstheme="minorHAnsi"/>
+        </w:rPr>
+        <w:t>penaSuspeitoA</w:t>
+      </w:r>
+      <w:proofErr w:type="spellEnd"/>
+      <w:r>
+        <w:rPr>
+          <w:rFonts w:cstheme="minorHAnsi"/>
+        </w:rPr>
+        <w:t>);</w:t>
+      </w:r>
+    </w:p>
+    <w:p>
+      <w:pPr>
+        <w:rPr>
+          <w:rFonts w:cstheme="minorHAnsi"/>
+        </w:rPr>
+      </w:pPr>
+      <w:r>
+        <w:rPr>
+          <w:rFonts w:cstheme="minorHAnsi"/>
+        </w:rPr>
+        <w:tab/>
+      </w:r>
+      <w:r>
+        <w:rPr>
+          <w:rFonts w:cstheme="minorHAnsi"/>
+        </w:rPr>
+        <w:tab/>
+      </w:r>
+      <w:proofErr w:type="spellStart"/>
+      <w:r>
+        <w:rPr>
+          <w:rFonts w:cstheme="minorHAnsi"/>
+        </w:rPr>
+        <w:t>Assert.assertEquals</w:t>
+      </w:r>
+      <w:proofErr w:type="spellEnd"/>
+      <w:r>
+        <w:rPr>
+          <w:rFonts w:cstheme="minorHAnsi"/>
+        </w:rPr>
+        <w:t xml:space="preserve">(10, </w:t>
+      </w:r>
+      <w:proofErr w:type="spellStart"/>
+      <w:r>
+        <w:rPr>
+          <w:rFonts w:cstheme="minorHAnsi"/>
+        </w:rPr>
+        <w:t>penaSuspeitoB</w:t>
+      </w:r>
+      <w:proofErr w:type="spellEnd"/>
+      <w:r>
+        <w:rPr>
+          <w:rFonts w:cstheme="minorHAnsi"/>
+        </w:rPr>
+        <w:t>);</w:t>
+      </w:r>
+    </w:p>
+    <w:p>
+      <w:pPr>
+        <w:rPr>
+          <w:rFonts w:cstheme="minorHAnsi"/>
+        </w:rPr>
+      </w:pPr>
+      <w:r>
+        <w:rPr>
+          <w:rFonts w:cstheme="minorHAnsi"/>
+        </w:rPr>
+        <w:tab/>
+      </w:r>
+      <w:r>
+        <w:rPr>
+          <w:rFonts w:cstheme="minorHAnsi"/>
+        </w:rPr>
+        <w:tab/>
+      </w:r>
+    </w:p>
+    <w:p>
+      <w:pPr>
+        <w:rPr>
+          <w:rFonts w:cstheme="minorHAnsi"/>
+        </w:rPr>
+      </w:pPr>
+      <w:r>
+        <w:rPr>
+          <w:rFonts w:cstheme="minorHAnsi"/>
+        </w:rPr>
+        <w:tab/>
+        <w:t>}</w:t>
+      </w:r>
+    </w:p>
+    <w:p>
+      <w:pPr>
+        <w:rPr>
+          <w:rFonts w:cstheme="minorHAnsi"/>
+        </w:rPr>
+      </w:pPr>
+      <w:r>
+        <w:rPr>
+          <w:rFonts w:cstheme="minorHAnsi"/>
+        </w:rPr>
+        <w:tab/>
+      </w:r>
+    </w:p>
+    <w:p>
+      <w:pPr>
+        <w:rPr>
+          <w:rFonts w:cstheme="minorHAnsi"/>
+        </w:rPr>
+      </w:pPr>
+      <w:r>
+        <w:rPr>
+          <w:rFonts w:cstheme="minorHAnsi"/>
+        </w:rPr>
+        <w:tab/>
+        <w:t>@Test</w:t>
+      </w:r>
+    </w:p>
+    <w:p>
+      <w:pPr>
+        <w:rPr>
+          <w:rFonts w:cstheme="minorHAnsi"/>
+        </w:rPr>
+      </w:pPr>
+      <w:r>
+        <w:rPr>
+          <w:rFonts w:cstheme="minorHAnsi"/>
+        </w:rPr>
+        <w:tab/>
+      </w:r>
+      <w:proofErr w:type="spellStart"/>
+      <w:r>
+        <w:rPr>
+          <w:rFonts w:cstheme="minorHAnsi"/>
+        </w:rPr>
+        <w:t>public</w:t>
+      </w:r>
+      <w:proofErr w:type="spellEnd"/>
+      <w:r>
+        <w:rPr>
+          <w:rFonts w:cstheme="minorHAnsi"/>
+        </w:rPr>
+        <w:t xml:space="preserve"> </w:t>
+      </w:r>
+      <w:proofErr w:type="spellStart"/>
+      <w:r>
+        <w:rPr>
+          <w:rFonts w:cstheme="minorHAnsi"/>
+        </w:rPr>
+        <w:t>void</w:t>
+      </w:r>
+      <w:proofErr w:type="spellEnd"/>
+      <w:r>
+        <w:rPr>
+          <w:rFonts w:cstheme="minorHAnsi"/>
+        </w:rPr>
+        <w:t xml:space="preserve"> test3() {</w:t>
+      </w:r>
+    </w:p>
+    <w:p>
+      <w:pPr>
+        <w:rPr>
+          <w:rFonts w:cstheme="minorHAnsi"/>
+        </w:rPr>
+      </w:pPr>
+      <w:r>
+        <w:rPr>
+          <w:rFonts w:cstheme="minorHAnsi"/>
+        </w:rPr>
+        <w:tab/>
+      </w:r>
+      <w:r>
+        <w:rPr>
+          <w:rFonts w:cstheme="minorHAnsi"/>
+        </w:rPr>
+        <w:tab/>
+      </w:r>
+    </w:p>
+    <w:p>
+      <w:pPr>
+        <w:rPr>
+          <w:rFonts w:cstheme="minorHAnsi"/>
+        </w:rPr>
+      </w:pPr>
+      <w:r>
+        <w:rPr>
+          <w:rFonts w:cstheme="minorHAnsi"/>
+        </w:rPr>
+        <w:tab/>
+      </w:r>
+      <w:r>
+        <w:rPr>
+          <w:rFonts w:cstheme="minorHAnsi"/>
+        </w:rPr>
+        <w:tab/>
+        <w:t xml:space="preserve">Resposta </w:t>
+      </w:r>
+      <w:proofErr w:type="spellStart"/>
+      <w:r>
+        <w:rPr>
+          <w:rFonts w:cstheme="minorHAnsi"/>
+        </w:rPr>
+        <w:t>respostaSuspeitoA</w:t>
+      </w:r>
+      <w:proofErr w:type="spellEnd"/>
+      <w:r>
+        <w:rPr>
+          <w:rFonts w:cstheme="minorHAnsi"/>
+        </w:rPr>
+        <w:t xml:space="preserve"> = </w:t>
+      </w:r>
+      <w:proofErr w:type="spellStart"/>
+      <w:r>
+        <w:rPr>
+          <w:rFonts w:cstheme="minorHAnsi"/>
+        </w:rPr>
+        <w:t>Resposta.NEGACAO</w:t>
+      </w:r>
+      <w:proofErr w:type="spellEnd"/>
+      <w:r>
+        <w:rPr>
+          <w:rFonts w:cstheme="minorHAnsi"/>
+        </w:rPr>
+        <w:t>;</w:t>
+      </w:r>
+    </w:p>
+    <w:p>
+      <w:pPr>
+        <w:rPr>
+          <w:rFonts w:cstheme="minorHAnsi"/>
+        </w:rPr>
+      </w:pPr>
+      <w:r>
+        <w:rPr>
+          <w:rFonts w:cstheme="minorHAnsi"/>
+        </w:rPr>
+        <w:tab/>
+      </w:r>
+      <w:r>
+        <w:rPr>
+          <w:rFonts w:cstheme="minorHAnsi"/>
+        </w:rPr>
+        <w:tab/>
+        <w:t xml:space="preserve">Resposta </w:t>
+      </w:r>
+      <w:proofErr w:type="spellStart"/>
+      <w:r>
+        <w:rPr>
+          <w:rFonts w:cstheme="minorHAnsi"/>
+        </w:rPr>
+        <w:t>respostaSuspeitoB</w:t>
+      </w:r>
+      <w:proofErr w:type="spellEnd"/>
+      <w:r>
+        <w:rPr>
+          <w:rFonts w:cstheme="minorHAnsi"/>
+        </w:rPr>
+        <w:t xml:space="preserve"> = </w:t>
+      </w:r>
+      <w:proofErr w:type="spellStart"/>
+      <w:r>
+        <w:rPr>
+          <w:rFonts w:cstheme="minorHAnsi"/>
+        </w:rPr>
+        <w:t>Resposta.NEGACAO</w:t>
+      </w:r>
+      <w:proofErr w:type="spellEnd"/>
+      <w:r>
+        <w:rPr>
+          <w:rFonts w:cstheme="minorHAnsi"/>
+        </w:rPr>
+        <w:t>;</w:t>
+      </w:r>
+    </w:p>
+    <w:p>
+      <w:pPr>
+        <w:rPr>
+          <w:rFonts w:cstheme="minorHAnsi"/>
+        </w:rPr>
+      </w:pPr>
+      <w:r>
+        <w:rPr>
+          <w:rFonts w:cstheme="minorHAnsi"/>
+        </w:rPr>
+        <w:tab/>
+      </w:r>
+      <w:r>
+        <w:rPr>
+          <w:rFonts w:cstheme="minorHAnsi"/>
+        </w:rPr>
+        <w:tab/>
+      </w:r>
+    </w:p>
+    <w:p>
+      <w:pPr>
+        <w:rPr>
+          <w:rFonts w:cstheme="minorHAnsi"/>
+        </w:rPr>
+      </w:pPr>
+      <w:r>
+        <w:rPr>
+          <w:rFonts w:cstheme="minorHAnsi"/>
+        </w:rPr>
+        <w:tab/>
+      </w:r>
+      <w:r>
+        <w:rPr>
+          <w:rFonts w:cstheme="minorHAnsi"/>
+        </w:rPr>
+        <w:tab/>
+      </w:r>
+      <w:proofErr w:type="spellStart"/>
+      <w:r>
+        <w:rPr>
+          <w:rFonts w:cstheme="minorHAnsi"/>
+        </w:rPr>
+        <w:t>JulgamentoPrisioneiro</w:t>
+      </w:r>
+      <w:proofErr w:type="spellEnd"/>
+      <w:r>
+        <w:rPr>
+          <w:rFonts w:cstheme="minorHAnsi"/>
+        </w:rPr>
+        <w:t xml:space="preserve"> </w:t>
+      </w:r>
+      <w:proofErr w:type="spellStart"/>
+      <w:r>
+        <w:rPr>
+          <w:rFonts w:cstheme="minorHAnsi"/>
+        </w:rPr>
+        <w:t>jp</w:t>
+      </w:r>
+      <w:proofErr w:type="spellEnd"/>
+      <w:r>
+        <w:rPr>
+          <w:rFonts w:cstheme="minorHAnsi"/>
+        </w:rPr>
+        <w:t xml:space="preserve"> = new </w:t>
+      </w:r>
+      <w:proofErr w:type="spellStart"/>
+      <w:r>
+        <w:rPr>
+          <w:rFonts w:cstheme="minorHAnsi"/>
+        </w:rPr>
+        <w:t>JulgamentoPrisioneiro</w:t>
+      </w:r>
+      <w:proofErr w:type="spellEnd"/>
+      <w:r>
+        <w:rPr>
+          <w:rFonts w:cstheme="minorHAnsi"/>
+        </w:rPr>
+        <w:t>();</w:t>
+      </w:r>
+    </w:p>
+    <w:p>
+      <w:pPr>
+        <w:rPr>
+          <w:rFonts w:cstheme="minorHAnsi"/>
+        </w:rPr>
+      </w:pPr>
+      <w:r>
+        <w:rPr>
+          <w:rFonts w:cstheme="minorHAnsi"/>
+        </w:rPr>
+        <w:tab/>
+      </w:r>
+      <w:r>
+        <w:rPr>
+          <w:rFonts w:cstheme="minorHAnsi"/>
+        </w:rPr>
+        <w:tab/>
+      </w:r>
+      <w:proofErr w:type="spellStart"/>
+      <w:r>
+        <w:rPr>
+          <w:rFonts w:cstheme="minorHAnsi"/>
+        </w:rPr>
+        <w:t>Assert.assertNotNull</w:t>
+      </w:r>
+      <w:proofErr w:type="spellEnd"/>
+      <w:r>
+        <w:rPr>
+          <w:rFonts w:cstheme="minorHAnsi"/>
+        </w:rPr>
+        <w:t>(</w:t>
+      </w:r>
+      <w:proofErr w:type="spellStart"/>
+      <w:r>
+        <w:rPr>
+          <w:rFonts w:cstheme="minorHAnsi"/>
+        </w:rPr>
+        <w:t>jp</w:t>
+      </w:r>
+      <w:proofErr w:type="spellEnd"/>
+      <w:r>
+        <w:rPr>
+          <w:rFonts w:cstheme="minorHAnsi"/>
+        </w:rPr>
+        <w:t>);</w:t>
+      </w:r>
+    </w:p>
+    <w:p>
+      <w:pPr>
+        <w:rPr>
+          <w:rFonts w:cstheme="minorHAnsi"/>
+        </w:rPr>
+      </w:pPr>
+      <w:r>
+        <w:rPr>
+          <w:rFonts w:cstheme="minorHAnsi"/>
+        </w:rPr>
+        <w:tab/>
+      </w:r>
+      <w:r>
+        <w:rPr>
+          <w:rFonts w:cstheme="minorHAnsi"/>
+        </w:rPr>
+        <w:tab/>
+      </w:r>
+    </w:p>
+    <w:p>
+      <w:pPr>
+        <w:rPr>
+          <w:rFonts w:cstheme="minorHAnsi"/>
+        </w:rPr>
+      </w:pPr>
+      <w:r>
+        <w:rPr>
+          <w:rFonts w:cstheme="minorHAnsi"/>
+        </w:rPr>
+        <w:tab/>
+      </w:r>
+      <w:r>
+        <w:rPr>
+          <w:rFonts w:cstheme="minorHAnsi"/>
+        </w:rPr>
+        <w:tab/>
+      </w:r>
+      <w:proofErr w:type="spellStart"/>
+      <w:r>
+        <w:rPr>
+          <w:rFonts w:cstheme="minorHAnsi"/>
+        </w:rPr>
+        <w:t>int</w:t>
+      </w:r>
+      <w:proofErr w:type="spellEnd"/>
+      <w:r>
+        <w:rPr>
+          <w:rFonts w:cstheme="minorHAnsi"/>
+        </w:rPr>
+        <w:t xml:space="preserve"> </w:t>
+      </w:r>
+      <w:proofErr w:type="spellStart"/>
+      <w:r>
+        <w:rPr>
+          <w:rFonts w:cstheme="minorHAnsi"/>
+        </w:rPr>
+        <w:t>penaSuspeitoA</w:t>
+      </w:r>
+      <w:proofErr w:type="spellEnd"/>
+      <w:r>
+        <w:rPr>
+          <w:rFonts w:cstheme="minorHAnsi"/>
+        </w:rPr>
+        <w:t xml:space="preserve"> = </w:t>
+      </w:r>
+      <w:proofErr w:type="spellStart"/>
+      <w:r>
+        <w:rPr>
+          <w:rFonts w:cstheme="minorHAnsi"/>
+        </w:rPr>
+        <w:t>jp.calculaPena</w:t>
+      </w:r>
+      <w:proofErr w:type="spellEnd"/>
+      <w:r>
+        <w:rPr>
+          <w:rFonts w:cstheme="minorHAnsi"/>
+        </w:rPr>
+        <w:t>(</w:t>
+      </w:r>
+      <w:proofErr w:type="spellStart"/>
+      <w:r>
+        <w:rPr>
+          <w:rFonts w:cstheme="minorHAnsi"/>
+        </w:rPr>
+        <w:t>respostaSuspeitoA</w:t>
+      </w:r>
+      <w:proofErr w:type="spellEnd"/>
+      <w:r>
+        <w:rPr>
+          <w:rFonts w:cstheme="minorHAnsi"/>
+        </w:rPr>
+        <w:t xml:space="preserve">, </w:t>
+      </w:r>
+      <w:proofErr w:type="spellStart"/>
+      <w:r>
+        <w:rPr>
+          <w:rFonts w:cstheme="minorHAnsi"/>
+        </w:rPr>
+        <w:t>respostaSuspeitoB</w:t>
+      </w:r>
+      <w:proofErr w:type="spellEnd"/>
+      <w:r>
+        <w:rPr>
+          <w:rFonts w:cstheme="minorHAnsi"/>
+        </w:rPr>
+        <w:t>);</w:t>
+      </w:r>
+    </w:p>
+    <w:p>
+      <w:pPr>
+        <w:rPr>
+          <w:rFonts w:cstheme="minorHAnsi"/>
+        </w:rPr>
+      </w:pPr>
+      <w:r>
+        <w:rPr>
+          <w:rFonts w:cstheme="minorHAnsi"/>
+        </w:rPr>
+        <w:tab/>
+      </w:r>
+      <w:r>
+        <w:rPr>
+          <w:rFonts w:cstheme="minorHAnsi"/>
+        </w:rPr>
+        <w:tab/>
+      </w:r>
+      <w:proofErr w:type="spellStart"/>
+      <w:r>
+        <w:rPr>
+          <w:rFonts w:cstheme="minorHAnsi"/>
+        </w:rPr>
+        <w:t>int</w:t>
+      </w:r>
+      <w:proofErr w:type="spellEnd"/>
+      <w:r>
+        <w:rPr>
+          <w:rFonts w:cstheme="minorHAnsi"/>
+        </w:rPr>
+        <w:t xml:space="preserve"> </w:t>
+      </w:r>
+      <w:proofErr w:type="spellStart"/>
+      <w:r>
+        <w:rPr>
+          <w:rFonts w:cstheme="minorHAnsi"/>
+        </w:rPr>
+        <w:t>penaSuspeitoB</w:t>
+      </w:r>
+      <w:proofErr w:type="spellEnd"/>
+      <w:r>
+        <w:rPr>
+          <w:rFonts w:cstheme="minorHAnsi"/>
+        </w:rPr>
+        <w:t xml:space="preserve"> = </w:t>
+      </w:r>
+      <w:proofErr w:type="spellStart"/>
+      <w:r>
+        <w:rPr>
+          <w:rFonts w:cstheme="minorHAnsi"/>
+        </w:rPr>
+        <w:t>jp.calculaPena</w:t>
+      </w:r>
+      <w:proofErr w:type="spellEnd"/>
+      <w:r>
+        <w:rPr>
+          <w:rFonts w:cstheme="minorHAnsi"/>
+        </w:rPr>
+        <w:t>(</w:t>
+      </w:r>
+      <w:proofErr w:type="spellStart"/>
+      <w:r>
+        <w:rPr>
+          <w:rFonts w:cstheme="minorHAnsi"/>
+        </w:rPr>
+        <w:t>respostaSuspeitoB</w:t>
+      </w:r>
+      <w:proofErr w:type="spellEnd"/>
+      <w:r>
+        <w:rPr>
+          <w:rFonts w:cstheme="minorHAnsi"/>
+        </w:rPr>
+        <w:t xml:space="preserve">, </w:t>
+      </w:r>
+      <w:proofErr w:type="spellStart"/>
+      <w:r>
+        <w:rPr>
+          <w:rFonts w:cstheme="minorHAnsi"/>
+        </w:rPr>
+        <w:t>respostaSuspeitoA</w:t>
+      </w:r>
+      <w:proofErr w:type="spellEnd"/>
+      <w:r>
+        <w:rPr>
+          <w:rFonts w:cstheme="minorHAnsi"/>
+        </w:rPr>
+        <w:t>);</w:t>
+      </w:r>
+    </w:p>
+    <w:p>
+      <w:pPr>
+        <w:rPr>
+          <w:rFonts w:cstheme="minorHAnsi"/>
+        </w:rPr>
+      </w:pPr>
+      <w:r>
+        <w:rPr>
+          <w:rFonts w:cstheme="minorHAnsi"/>
+        </w:rPr>
+        <w:tab/>
+      </w:r>
+      <w:r>
+        <w:rPr>
+          <w:rFonts w:cstheme="minorHAnsi"/>
+        </w:rPr>
+        <w:tab/>
+      </w:r>
+    </w:p>
+    <w:p>
+      <w:pPr>
+        <w:rPr>
+          <w:rFonts w:cstheme="minorHAnsi"/>
+        </w:rPr>
+      </w:pPr>
+      <w:r>
+        <w:rPr>
+          <w:rFonts w:cstheme="minorHAnsi"/>
+        </w:rPr>
+        <w:tab/>
+      </w:r>
+      <w:r>
+        <w:rPr>
+          <w:rFonts w:cstheme="minorHAnsi"/>
+        </w:rPr>
+        <w:tab/>
+      </w:r>
+      <w:proofErr w:type="spellStart"/>
+      <w:r>
+        <w:rPr>
+          <w:rFonts w:cstheme="minorHAnsi"/>
+        </w:rPr>
+        <w:t>Assert.assertEquals</w:t>
+      </w:r>
+      <w:proofErr w:type="spellEnd"/>
+      <w:r>
+        <w:rPr>
+          <w:rFonts w:cstheme="minorHAnsi"/>
+        </w:rPr>
+        <w:t xml:space="preserve">(11, </w:t>
+      </w:r>
+      <w:proofErr w:type="spellStart"/>
+      <w:r>
+        <w:rPr>
+          <w:rFonts w:cstheme="minorHAnsi"/>
+        </w:rPr>
+        <w:t>penaSuspeitoA</w:t>
+      </w:r>
+      <w:proofErr w:type="spellEnd"/>
+      <w:r>
+        <w:rPr>
+          <w:rFonts w:cstheme="minorHAnsi"/>
+        </w:rPr>
+        <w:t>);</w:t>
+      </w:r>
+    </w:p>
+    <w:p>
+      <w:pPr>
+        <w:rPr>
+          <w:rFonts w:cstheme="minorHAnsi"/>
+        </w:rPr>
+      </w:pPr>
+      <w:r>
+        <w:rPr>
+          <w:rFonts w:cstheme="minorHAnsi"/>
+        </w:rPr>
+        <w:tab/>
+      </w:r>
+      <w:r>
+        <w:rPr>
+          <w:rFonts w:cstheme="minorHAnsi"/>
+        </w:rPr>
+        <w:tab/>
+      </w:r>
+      <w:proofErr w:type="spellStart"/>
+      <w:r>
+        <w:rPr>
+          <w:rFonts w:cstheme="minorHAnsi"/>
+        </w:rPr>
+        <w:t>Assert.assertEquals</w:t>
+      </w:r>
+      <w:proofErr w:type="spellEnd"/>
+      <w:r>
+        <w:rPr>
+          <w:rFonts w:cstheme="minorHAnsi"/>
+        </w:rPr>
+        <w:t xml:space="preserve">(11, </w:t>
+      </w:r>
+      <w:proofErr w:type="spellStart"/>
+      <w:r>
+        <w:rPr>
+          <w:rFonts w:cstheme="minorHAnsi"/>
+        </w:rPr>
+        <w:t>penaSuspeitoB</w:t>
+      </w:r>
+      <w:proofErr w:type="spellEnd"/>
+      <w:r>
+        <w:rPr>
+          <w:rFonts w:cstheme="minorHAnsi"/>
+        </w:rPr>
+        <w:t>);</w:t>
+      </w:r>
+    </w:p>
+    <w:p>
+      <w:pPr>
+        <w:rPr>
+          <w:rFonts w:cstheme="minorHAnsi"/>
+        </w:rPr>
+      </w:pPr>
+      <w:r>
+        <w:rPr>
+          <w:rFonts w:cstheme="minorHAnsi"/>
+        </w:rPr>
+        <w:tab/>
+      </w:r>
+      <w:r>
+        <w:rPr>
+          <w:rFonts w:cstheme="minorHAnsi"/>
+        </w:rPr>
+        <w:tab/>
+      </w:r>
+    </w:p>
+    <w:p>
+      <w:pPr>
+        <w:rPr>
+          <w:rFonts w:cstheme="minorHAnsi"/>
+        </w:rPr>
+      </w:pPr>
+      <w:r>
+        <w:rPr>
+          <w:rFonts w:cstheme="minorHAnsi"/>
+        </w:rPr>
+        <w:tab/>
+        <w:t>}</w:t>
+      </w:r>
+    </w:p>
+    <w:p>
+      <w:pPr>
+        <w:rPr>
+          <w:rFonts w:cstheme="minorHAnsi"/>
+        </w:rPr>
+      </w:pPr>
+      <w:r>
+        <w:rPr>
+          <w:rFonts w:cstheme="minorHAnsi"/>
+        </w:rPr>
+        <w:tab/>
+        <w:t>@Test</w:t>
+      </w:r>
+    </w:p>
+    <w:p>
+      <w:pPr>
+        <w:rPr>
+          <w:rFonts w:cstheme="minorHAnsi"/>
+        </w:rPr>
+      </w:pPr>
+      <w:r>
+        <w:rPr>
+          <w:rFonts w:cstheme="minorHAnsi"/>
+        </w:rPr>
+        <w:tab/>
+      </w:r>
+      <w:proofErr w:type="spellStart"/>
+      <w:r>
+        <w:rPr>
+          <w:rFonts w:cstheme="minorHAnsi"/>
+        </w:rPr>
+        <w:t>public</w:t>
+      </w:r>
+      <w:proofErr w:type="spellEnd"/>
+      <w:r>
+        <w:rPr>
+          <w:rFonts w:cstheme="minorHAnsi"/>
+        </w:rPr>
+        <w:t xml:space="preserve"> </w:t>
+      </w:r>
+      <w:proofErr w:type="spellStart"/>
+      <w:r>
+        <w:rPr>
+          <w:rFonts w:cstheme="minorHAnsi"/>
+        </w:rPr>
+        <w:t>void</w:t>
+      </w:r>
+      <w:proofErr w:type="spellEnd"/>
+      <w:r>
+        <w:rPr>
+          <w:rFonts w:cstheme="minorHAnsi"/>
+        </w:rPr>
+        <w:t xml:space="preserve"> test4() {</w:t>
+      </w:r>
+    </w:p>
+    <w:p>
+      <w:pPr>
+        <w:rPr>
+          <w:rFonts w:cstheme="minorHAnsi"/>
+        </w:rPr>
+      </w:pPr>
+      <w:r>
+        <w:rPr>
+          <w:rFonts w:cstheme="minorHAnsi"/>
+        </w:rPr>
+        <w:tab/>
+      </w:r>
+      <w:r>
+        <w:rPr>
+          <w:rFonts w:cstheme="minorHAnsi"/>
+        </w:rPr>
+        <w:tab/>
+      </w:r>
+    </w:p>
+    <w:p>
+      <w:pPr>
+        <w:rPr>
+          <w:rFonts w:cstheme="minorHAnsi"/>
+        </w:rPr>
+      </w:pPr>
+      <w:r>
+        <w:rPr>
+          <w:rFonts w:cstheme="minorHAnsi"/>
+        </w:rPr>
+        <w:tab/>
+      </w:r>
+      <w:r>
+        <w:rPr>
+          <w:rFonts w:cstheme="minorHAnsi"/>
+        </w:rPr>
+        <w:tab/>
+        <w:t xml:space="preserve">Resposta </w:t>
+      </w:r>
+      <w:proofErr w:type="spellStart"/>
+      <w:r>
+        <w:rPr>
+          <w:rFonts w:cstheme="minorHAnsi"/>
+        </w:rPr>
+        <w:t>respostaSuspeitoA</w:t>
+      </w:r>
+      <w:proofErr w:type="spellEnd"/>
+      <w:r>
+        <w:rPr>
+          <w:rFonts w:cstheme="minorHAnsi"/>
+        </w:rPr>
+        <w:t xml:space="preserve"> = </w:t>
+      </w:r>
+      <w:proofErr w:type="spellStart"/>
+      <w:r>
+        <w:rPr>
+          <w:rFonts w:cstheme="minorHAnsi"/>
+        </w:rPr>
+        <w:t>Resposta.NEGACAO</w:t>
+      </w:r>
+      <w:proofErr w:type="spellEnd"/>
+      <w:r>
+        <w:rPr>
+          <w:rFonts w:cstheme="minorHAnsi"/>
+        </w:rPr>
+        <w:t>;</w:t>
+      </w:r>
+    </w:p>
+    <w:p>
+      <w:pPr>
+        <w:rPr>
+          <w:rFonts w:cstheme="minorHAnsi"/>
+        </w:rPr>
+      </w:pPr>
+      <w:r>
+        <w:rPr>
+          <w:rFonts w:cstheme="minorHAnsi"/>
+        </w:rPr>
+        <w:tab/>
+      </w:r>
+      <w:r>
+        <w:rPr>
+          <w:rFonts w:cstheme="minorHAnsi"/>
+        </w:rPr>
+        <w:tab/>
+        <w:t xml:space="preserve">Resposta </w:t>
+      </w:r>
+      <w:proofErr w:type="spellStart"/>
+      <w:r>
+        <w:rPr>
+          <w:rFonts w:cstheme="minorHAnsi"/>
+        </w:rPr>
+        <w:t>respostaSuspeitoB</w:t>
+      </w:r>
+      <w:proofErr w:type="spellEnd"/>
+      <w:r>
+        <w:rPr>
+          <w:rFonts w:cstheme="minorHAnsi"/>
+        </w:rPr>
+        <w:t xml:space="preserve"> = </w:t>
+      </w:r>
+      <w:proofErr w:type="spellStart"/>
+      <w:r>
+        <w:rPr>
+          <w:rFonts w:cstheme="minorHAnsi"/>
+        </w:rPr>
+        <w:t>Resposta.DELACAO</w:t>
+      </w:r>
+      <w:proofErr w:type="spellEnd"/>
+      <w:r>
+        <w:rPr>
+          <w:rFonts w:cstheme="minorHAnsi"/>
+        </w:rPr>
+        <w:t>;</w:t>
+      </w:r>
+    </w:p>
+    <w:p>
+      <w:pPr>
+        <w:rPr>
+          <w:rFonts w:cstheme="minorHAnsi"/>
+        </w:rPr>
+      </w:pPr>
+      <w:r>
+        <w:rPr>
+          <w:rFonts w:cstheme="minorHAnsi"/>
+        </w:rPr>
+        <w:tab/>
+      </w:r>
+      <w:r>
+        <w:rPr>
+          <w:rFonts w:cstheme="minorHAnsi"/>
+        </w:rPr>
+        <w:tab/>
+      </w:r>
+    </w:p>
+    <w:p>
+      <w:pPr>
+        <w:rPr>
+          <w:rFonts w:cstheme="minorHAnsi"/>
+        </w:rPr>
+      </w:pPr>
+      <w:r>
+        <w:rPr>
+          <w:rFonts w:cstheme="minorHAnsi"/>
+        </w:rPr>
+        <w:tab/>
+      </w:r>
+      <w:r>
+        <w:rPr>
+          <w:rFonts w:cstheme="minorHAnsi"/>
+        </w:rPr>
+        <w:tab/>
+      </w:r>
+      <w:proofErr w:type="spellStart"/>
+      <w:r>
+        <w:rPr>
+          <w:rFonts w:cstheme="minorHAnsi"/>
+        </w:rPr>
+        <w:t>JulgamentoPrisioneiro</w:t>
+      </w:r>
+      <w:proofErr w:type="spellEnd"/>
+      <w:r>
+        <w:rPr>
+          <w:rFonts w:cstheme="minorHAnsi"/>
+        </w:rPr>
+        <w:t xml:space="preserve"> </w:t>
+      </w:r>
+      <w:proofErr w:type="spellStart"/>
+      <w:r>
+        <w:rPr>
+          <w:rFonts w:cstheme="minorHAnsi"/>
+        </w:rPr>
+        <w:t>jp</w:t>
+      </w:r>
+      <w:proofErr w:type="spellEnd"/>
+      <w:r>
+        <w:rPr>
+          <w:rFonts w:cstheme="minorHAnsi"/>
+        </w:rPr>
+        <w:t xml:space="preserve"> = new </w:t>
+      </w:r>
+      <w:proofErr w:type="spellStart"/>
+      <w:r>
+        <w:rPr>
+          <w:rFonts w:cstheme="minorHAnsi"/>
+        </w:rPr>
+        <w:t>JulgamentoPrisioneiro</w:t>
+      </w:r>
+      <w:proofErr w:type="spellEnd"/>
+      <w:r>
+        <w:rPr>
+          <w:rFonts w:cstheme="minorHAnsi"/>
+        </w:rPr>
+        <w:t>();</w:t>
+      </w:r>
+    </w:p>
+    <w:p>
+      <w:pPr>
+        <w:rPr>
+          <w:rFonts w:cstheme="minorHAnsi"/>
+        </w:rPr>
+      </w:pPr>
+      <w:r>
+        <w:rPr>
+          <w:rFonts w:cstheme="minorHAnsi"/>
+        </w:rPr>
+        <w:tab/>
+      </w:r>
+      <w:r>
+        <w:rPr>
+          <w:rFonts w:cstheme="minorHAnsi"/>
+        </w:rPr>
+        <w:tab/>
+      </w:r>
+      <w:proofErr w:type="spellStart"/>
+      <w:r>
+        <w:rPr>
+          <w:rFonts w:cstheme="minorHAnsi"/>
+        </w:rPr>
+        <w:t>Assert.assertNotNull</w:t>
+      </w:r>
+      <w:proofErr w:type="spellEnd"/>
+      <w:r>
+        <w:rPr>
+          <w:rFonts w:cstheme="minorHAnsi"/>
+        </w:rPr>
+        <w:t>(</w:t>
+      </w:r>
+      <w:proofErr w:type="spellStart"/>
+      <w:r>
+        <w:rPr>
+          <w:rFonts w:cstheme="minorHAnsi"/>
+        </w:rPr>
+        <w:t>jp</w:t>
+      </w:r>
+      <w:proofErr w:type="spellEnd"/>
+      <w:r>
+        <w:rPr>
+          <w:rFonts w:cstheme="minorHAnsi"/>
+        </w:rPr>
+        <w:t>);</w:t>
+      </w:r>
+    </w:p>
+    <w:p>
+      <w:pPr>
+        <w:rPr>
+          <w:rFonts w:cstheme="minorHAnsi"/>
+        </w:rPr>
+      </w:pPr>
+      <w:r>
+        <w:rPr>
+          <w:rFonts w:cstheme="minorHAnsi"/>
+        </w:rPr>
+        <w:tab/>
+      </w:r>
+      <w:r>
+        <w:rPr>
+          <w:rFonts w:cstheme="minorHAnsi"/>
+        </w:rPr>
+        <w:tab/>
+      </w:r>
+    </w:p>
+    <w:p>
+      <w:pPr>
+        <w:rPr>
+          <w:rFonts w:cstheme="minorHAnsi"/>
+        </w:rPr>
+      </w:pPr>
+      <w:r>
+        <w:rPr>
+          <w:rFonts w:cstheme="minorHAnsi"/>
+        </w:rPr>
+        <w:tab/>
+      </w:r>
+      <w:r>
+        <w:rPr>
+          <w:rFonts w:cstheme="minorHAnsi"/>
+        </w:rPr>
+        <w:tab/>
+      </w:r>
+      <w:proofErr w:type="spellStart"/>
+      <w:r>
+        <w:rPr>
+          <w:rFonts w:cstheme="minorHAnsi"/>
+        </w:rPr>
+        <w:t>int</w:t>
+      </w:r>
+      <w:proofErr w:type="spellEnd"/>
+      <w:r>
+        <w:rPr>
+          <w:rFonts w:cstheme="minorHAnsi"/>
+        </w:rPr>
+        <w:t xml:space="preserve"> </w:t>
+      </w:r>
+      <w:proofErr w:type="spellStart"/>
+      <w:r>
+        <w:rPr>
+          <w:rFonts w:cstheme="minorHAnsi"/>
+        </w:rPr>
+        <w:t>penaSuspeitoA</w:t>
+      </w:r>
+      <w:proofErr w:type="spellEnd"/>
+      <w:r>
+        <w:rPr>
+          <w:rFonts w:cstheme="minorHAnsi"/>
+        </w:rPr>
+        <w:t xml:space="preserve"> = </w:t>
+      </w:r>
+      <w:proofErr w:type="spellStart"/>
+      <w:r>
+        <w:rPr>
+          <w:rFonts w:cstheme="minorHAnsi"/>
+        </w:rPr>
+        <w:t>jp.calculaPena</w:t>
+      </w:r>
+      <w:proofErr w:type="spellEnd"/>
+      <w:r>
+        <w:rPr>
+          <w:rFonts w:cstheme="minorHAnsi"/>
+        </w:rPr>
+        <w:t>(</w:t>
+      </w:r>
+      <w:proofErr w:type="spellStart"/>
+      <w:r>
+        <w:rPr>
+          <w:rFonts w:cstheme="minorHAnsi"/>
+        </w:rPr>
+        <w:t>respostaSuspeitoA</w:t>
+      </w:r>
+      <w:proofErr w:type="spellEnd"/>
+      <w:r>
+        <w:rPr>
+          <w:rFonts w:cstheme="minorHAnsi"/>
+        </w:rPr>
+        <w:t xml:space="preserve">, </w:t>
+      </w:r>
+      <w:proofErr w:type="spellStart"/>
+      <w:r>
+        <w:rPr>
+          <w:rFonts w:cstheme="minorHAnsi"/>
+        </w:rPr>
+        <w:t>respostaSuspeitoB</w:t>
+      </w:r>
+      <w:proofErr w:type="spellEnd"/>
+      <w:r>
+        <w:rPr>
+          <w:rFonts w:cstheme="minorHAnsi"/>
+        </w:rPr>
+        <w:t>);</w:t>
+      </w:r>
+    </w:p>
+    <w:p>
+      <w:pPr>
+        <w:rPr>
+          <w:rFonts w:cstheme="minorHAnsi"/>
+        </w:rPr>
+      </w:pPr>
+      <w:r>
+        <w:rPr>
+          <w:rFonts w:cstheme="minorHAnsi"/>
+        </w:rPr>
+        <w:tab/>
+      </w:r>
+      <w:r>
+        <w:rPr>
+          <w:rFonts w:cstheme="minorHAnsi"/>
+        </w:rPr>
+        <w:tab/>
+      </w:r>
+      <w:proofErr w:type="spellStart"/>
+      <w:r>
+        <w:rPr>
+          <w:rFonts w:cstheme="minorHAnsi"/>
+        </w:rPr>
+        <w:t>int</w:t>
+      </w:r>
+      <w:proofErr w:type="spellEnd"/>
+      <w:r>
+        <w:rPr>
+          <w:rFonts w:cstheme="minorHAnsi"/>
+        </w:rPr>
+        <w:t xml:space="preserve"> </w:t>
+      </w:r>
+      <w:proofErr w:type="spellStart"/>
+      <w:r>
+        <w:rPr>
+          <w:rFonts w:cstheme="minorHAnsi"/>
+        </w:rPr>
+        <w:t>penaSuspeitoB</w:t>
+      </w:r>
+      <w:proofErr w:type="spellEnd"/>
+      <w:r>
+        <w:rPr>
+          <w:rFonts w:cstheme="minorHAnsi"/>
+        </w:rPr>
+        <w:t xml:space="preserve"> = </w:t>
+      </w:r>
+      <w:proofErr w:type="spellStart"/>
+      <w:r>
+        <w:rPr>
+          <w:rFonts w:cstheme="minorHAnsi"/>
+        </w:rPr>
+        <w:t>jp.calculaPena</w:t>
+      </w:r>
+      <w:proofErr w:type="spellEnd"/>
+      <w:r>
+        <w:rPr>
+          <w:rFonts w:cstheme="minorHAnsi"/>
+        </w:rPr>
+        <w:t>(</w:t>
+      </w:r>
+      <w:proofErr w:type="spellStart"/>
+      <w:r>
+        <w:rPr>
+          <w:rFonts w:cstheme="minorHAnsi"/>
+        </w:rPr>
+        <w:t>respostaSuspeitoB</w:t>
+      </w:r>
+      <w:proofErr w:type="spellEnd"/>
+      <w:r>
+        <w:rPr>
+          <w:rFonts w:cstheme="minorHAnsi"/>
+        </w:rPr>
+        <w:t xml:space="preserve">, </w:t>
+      </w:r>
+      <w:proofErr w:type="spellStart"/>
+      <w:r>
+        <w:rPr>
+          <w:rFonts w:cstheme="minorHAnsi"/>
+        </w:rPr>
+        <w:t>respostaSuspeitoA</w:t>
+      </w:r>
+      <w:proofErr w:type="spellEnd"/>
+      <w:r>
+        <w:rPr>
+          <w:rFonts w:cstheme="minorHAnsi"/>
+        </w:rPr>
+        <w:t>);</w:t>
+      </w:r>
+    </w:p>
+    <w:p>
+      <w:pPr>
+        <w:rPr>
+          <w:rFonts w:cstheme="minorHAnsi"/>
+        </w:rPr>
+      </w:pPr>
+      <w:r>
+        <w:rPr>
+          <w:rFonts w:cstheme="minorHAnsi"/>
+        </w:rPr>
+        <w:tab/>
+      </w:r>
+      <w:r>
+        <w:rPr>
+          <w:rFonts w:cstheme="minorHAnsi"/>
+        </w:rPr>
+        <w:tab/>
+      </w:r>
+    </w:p>
+    <w:p>
+      <w:pPr>
+        <w:rPr>
+          <w:rFonts w:cstheme="minorHAnsi"/>
+        </w:rPr>
+      </w:pPr>
+      <w:r>
+        <w:rPr>
+          <w:rFonts w:cstheme="minorHAnsi"/>
+        </w:rPr>
+        <w:tab/>
+      </w:r>
+      <w:r>
+        <w:rPr>
+          <w:rFonts w:cstheme="minorHAnsi"/>
+        </w:rPr>
+        <w:tab/>
+      </w:r>
+      <w:proofErr w:type="spellStart"/>
+      <w:r>
+        <w:rPr>
+          <w:rFonts w:cstheme="minorHAnsi"/>
+        </w:rPr>
+        <w:t>Assert.assertEquals</w:t>
+      </w:r>
+      <w:proofErr w:type="spellEnd"/>
+      <w:r>
+        <w:rPr>
+          <w:rFonts w:cstheme="minorHAnsi"/>
+        </w:rPr>
+        <w:t xml:space="preserve">(10, </w:t>
+      </w:r>
+      <w:proofErr w:type="spellStart"/>
+      <w:r>
+        <w:rPr>
+          <w:rFonts w:cstheme="minorHAnsi"/>
+        </w:rPr>
+        <w:t>penaSuspeitoA</w:t>
+      </w:r>
+      <w:proofErr w:type="spellEnd"/>
+      <w:r>
+        <w:rPr>
+          <w:rFonts w:cstheme="minorHAnsi"/>
+        </w:rPr>
+        <w:t>);</w:t>
+      </w:r>
+    </w:p>
+    <w:p>
+      <w:pPr>
+        <w:rPr>
+          <w:rFonts w:cstheme="minorHAnsi"/>
+        </w:rPr>
+      </w:pPr>
+      <w:r>
+        <w:rPr>
+          <w:rFonts w:cstheme="minorHAnsi"/>
+        </w:rPr>
+        <w:tab/>
+      </w:r>
+      <w:r>
+        <w:rPr>
+          <w:rFonts w:cstheme="minorHAnsi"/>
+        </w:rPr>
+        <w:tab/>
+      </w:r>
+      <w:proofErr w:type="spellStart"/>
+      <w:r>
+        <w:rPr>
+          <w:rFonts w:cstheme="minorHAnsi"/>
+        </w:rPr>
+        <w:t>Assert.assertEquals</w:t>
+      </w:r>
+      <w:proofErr w:type="spellEnd"/>
+      <w:r>
+        <w:rPr>
+          <w:rFonts w:cstheme="minorHAnsi"/>
+        </w:rPr>
+        <w:t xml:space="preserve">(13, </w:t>
+      </w:r>
+      <w:proofErr w:type="spellStart"/>
+      <w:r>
+        <w:rPr>
+          <w:rFonts w:cstheme="minorHAnsi"/>
+        </w:rPr>
+        <w:t>penaSuspeitoB</w:t>
+      </w:r>
+      <w:proofErr w:type="spellEnd"/>
+      <w:r>
+        <w:rPr>
+          <w:rFonts w:cstheme="minorHAnsi"/>
+        </w:rPr>
+        <w:t>);</w:t>
+      </w:r>
+    </w:p>
+    <w:p>
+      <w:pPr>
+        <w:rPr>
+          <w:rFonts w:cstheme="minorHAnsi"/>
+        </w:rPr>
+      </w:pPr>
+      <w:r>
+        <w:rPr>
+          <w:rFonts w:cstheme="minorHAnsi"/>
+        </w:rPr>
+        <w:lastRenderedPageBreak/>
+        <w:tab/>
+      </w:r>
+      <w:r>
+        <w:rPr>
+          <w:rFonts w:cstheme="minorHAnsi"/>
+        </w:rPr>
+        <w:tab/>
+      </w:r>
+    </w:p>
+    <w:p>
+      <w:pPr>
+        <w:rPr>
+          <w:rFonts w:cstheme="minorHAnsi"/>
+        </w:rPr>
+      </w:pPr>
+      <w:r>
+        <w:rPr>
+          <w:rFonts w:cstheme="minorHAnsi"/>
+        </w:rPr>
+        <w:tab/>
+        <w:t>}</w:t>
+      </w:r>
+    </w:p>
+    <w:p>
+      <w:pPr>
         <w:rPr>
           <w:rFonts w:cstheme="minorHAnsi"/>
         </w:rPr>

</xml_diff>